<commit_message>
Individual assignment with get requests for users and for products
</commit_message>
<xml_diff>
--- a/documentation/Project plan-individual assignment.docx
+++ b/documentation/Project plan-individual assignment.docx
@@ -13,15 +13,18 @@
           <w:lang w:val="en-US"/>
         </w:rPr>
       </w:pPr>
-      <w:r>
+    </w:p>
+    <w:p>
+      <w:pPr>
+        <w:spacing w:line="480" w:lineRule="auto"/>
+        <w:jc w:val="center"/>
         <w:rPr>
           <w:rFonts w:ascii="Times New Roman" w:hAnsi="Times New Roman" w:cs="Times New Roman"/>
           <w:sz w:val="36"/>
           <w:szCs w:val="36"/>
           <w:lang w:val="en-US"/>
         </w:rPr>
-        <w:t>Project plan</w:t>
-      </w:r>
+      </w:pPr>
     </w:p>
     <w:p>
       <w:pPr>
@@ -34,15 +37,212 @@
           <w:lang w:val="en-US"/>
         </w:rPr>
       </w:pPr>
-      <w:r>
+    </w:p>
+    <w:p>
+      <w:pPr>
+        <w:spacing w:line="480" w:lineRule="auto"/>
+        <w:jc w:val="center"/>
         <w:rPr>
           <w:rFonts w:ascii="Times New Roman" w:hAnsi="Times New Roman" w:cs="Times New Roman"/>
           <w:sz w:val="36"/>
           <w:szCs w:val="36"/>
           <w:lang w:val="en-US"/>
         </w:rPr>
+      </w:pPr>
+    </w:p>
+    <w:p>
+      <w:pPr>
+        <w:spacing w:line="480" w:lineRule="auto"/>
+        <w:jc w:val="center"/>
+        <w:rPr>
+          <w:rFonts w:ascii="Times New Roman" w:hAnsi="Times New Roman" w:cs="Times New Roman"/>
+          <w:sz w:val="36"/>
+          <w:szCs w:val="36"/>
+          <w:lang w:val="en-US"/>
+        </w:rPr>
+      </w:pPr>
+    </w:p>
+    <w:p>
+      <w:pPr>
+        <w:spacing w:line="480" w:lineRule="auto"/>
+        <w:jc w:val="center"/>
+        <w:rPr>
+          <w:rFonts w:ascii="Times New Roman" w:hAnsi="Times New Roman" w:cs="Times New Roman"/>
+          <w:sz w:val="40"/>
+          <w:szCs w:val="40"/>
+          <w:lang w:val="en-US"/>
+        </w:rPr>
+      </w:pPr>
+      <w:r>
+        <w:rPr>
+          <w:rFonts w:ascii="Times New Roman" w:hAnsi="Times New Roman" w:cs="Times New Roman"/>
+          <w:sz w:val="40"/>
+          <w:szCs w:val="40"/>
+          <w:lang w:val="en-US"/>
+        </w:rPr>
+        <w:t>Project plan</w:t>
+      </w:r>
+    </w:p>
+    <w:p>
+      <w:pPr>
+        <w:spacing w:line="480" w:lineRule="auto"/>
+        <w:jc w:val="center"/>
+        <w:rPr>
+          <w:rFonts w:ascii="Times New Roman" w:hAnsi="Times New Roman" w:cs="Times New Roman"/>
+          <w:sz w:val="40"/>
+          <w:szCs w:val="40"/>
+          <w:lang w:val="en-US"/>
+        </w:rPr>
+      </w:pPr>
+      <w:r>
+        <w:rPr>
+          <w:rFonts w:ascii="Times New Roman" w:hAnsi="Times New Roman" w:cs="Times New Roman"/>
+          <w:sz w:val="40"/>
+          <w:szCs w:val="40"/>
+          <w:lang w:val="en-US"/>
+        </w:rPr>
         <w:t>Individual assignment</w:t>
       </w:r>
+    </w:p>
+    <w:p>
+      <w:pPr>
+        <w:spacing w:line="480" w:lineRule="auto"/>
+        <w:jc w:val="center"/>
+        <w:rPr>
+          <w:rFonts w:ascii="Times New Roman" w:hAnsi="Times New Roman" w:cs="Times New Roman"/>
+          <w:sz w:val="28"/>
+          <w:szCs w:val="28"/>
+        </w:rPr>
+      </w:pPr>
+      <w:r>
+        <w:rPr>
+          <w:rFonts w:ascii="Times New Roman" w:hAnsi="Times New Roman" w:cs="Times New Roman"/>
+          <w:sz w:val="28"/>
+          <w:szCs w:val="28"/>
+        </w:rPr>
+        <w:t xml:space="preserve">Name: </w:t>
+      </w:r>
+      <w:proofErr w:type="spellStart"/>
+      <w:r>
+        <w:rPr>
+          <w:rFonts w:ascii="Times New Roman" w:hAnsi="Times New Roman" w:cs="Times New Roman"/>
+          <w:sz w:val="28"/>
+          <w:szCs w:val="28"/>
+        </w:rPr>
+        <w:t>Zhaklin</w:t>
+      </w:r>
+      <w:proofErr w:type="spellEnd"/>
+      <w:r>
+        <w:rPr>
+          <w:rFonts w:ascii="Times New Roman" w:hAnsi="Times New Roman" w:cs="Times New Roman"/>
+          <w:sz w:val="28"/>
+          <w:szCs w:val="28"/>
+        </w:rPr>
+        <w:t xml:space="preserve"> Yanakieva </w:t>
+      </w:r>
+    </w:p>
+    <w:p>
+      <w:pPr>
+        <w:spacing w:line="480" w:lineRule="auto"/>
+        <w:jc w:val="center"/>
+        <w:rPr>
+          <w:rFonts w:ascii="Times New Roman" w:hAnsi="Times New Roman" w:cs="Times New Roman"/>
+          <w:sz w:val="28"/>
+          <w:szCs w:val="28"/>
+        </w:rPr>
+      </w:pPr>
+      <w:r>
+        <w:rPr>
+          <w:rFonts w:ascii="Times New Roman" w:hAnsi="Times New Roman" w:cs="Times New Roman"/>
+          <w:sz w:val="28"/>
+          <w:szCs w:val="28"/>
+        </w:rPr>
+        <w:t>Student Number: 3811468</w:t>
+      </w:r>
+    </w:p>
+    <w:p>
+      <w:pPr>
+        <w:spacing w:line="480" w:lineRule="auto"/>
+        <w:jc w:val="center"/>
+        <w:rPr>
+          <w:rFonts w:ascii="Times New Roman" w:hAnsi="Times New Roman" w:cs="Times New Roman"/>
+          <w:sz w:val="36"/>
+          <w:szCs w:val="36"/>
+          <w:lang w:val="en-US"/>
+        </w:rPr>
+      </w:pPr>
+    </w:p>
+    <w:p>
+      <w:pPr>
+        <w:spacing w:line="480" w:lineRule="auto"/>
+        <w:jc w:val="center"/>
+        <w:rPr>
+          <w:rFonts w:ascii="Times New Roman" w:hAnsi="Times New Roman" w:cs="Times New Roman"/>
+          <w:sz w:val="36"/>
+          <w:szCs w:val="36"/>
+          <w:lang w:val="en-US"/>
+        </w:rPr>
+      </w:pPr>
+    </w:p>
+    <w:p>
+      <w:pPr>
+        <w:spacing w:line="480" w:lineRule="auto"/>
+        <w:jc w:val="center"/>
+        <w:rPr>
+          <w:rFonts w:ascii="Times New Roman" w:hAnsi="Times New Roman" w:cs="Times New Roman"/>
+          <w:sz w:val="36"/>
+          <w:szCs w:val="36"/>
+          <w:lang w:val="en-US"/>
+        </w:rPr>
+      </w:pPr>
+    </w:p>
+    <w:p>
+      <w:pPr>
+        <w:spacing w:line="480" w:lineRule="auto"/>
+        <w:jc w:val="center"/>
+        <w:rPr>
+          <w:rFonts w:ascii="Times New Roman" w:hAnsi="Times New Roman" w:cs="Times New Roman"/>
+          <w:sz w:val="36"/>
+          <w:szCs w:val="36"/>
+          <w:lang w:val="en-US"/>
+        </w:rPr>
+      </w:pPr>
+    </w:p>
+    <w:p>
+      <w:pPr>
+        <w:spacing w:line="480" w:lineRule="auto"/>
+        <w:jc w:val="center"/>
+        <w:rPr>
+          <w:rFonts w:ascii="Times New Roman" w:hAnsi="Times New Roman" w:cs="Times New Roman"/>
+          <w:sz w:val="36"/>
+          <w:szCs w:val="36"/>
+          <w:lang w:val="en-US"/>
+        </w:rPr>
+      </w:pPr>
+    </w:p>
+    <w:p>
+      <w:pPr>
+        <w:spacing w:line="480" w:lineRule="auto"/>
+        <w:jc w:val="center"/>
+        <w:rPr>
+          <w:rFonts w:ascii="Times New Roman" w:hAnsi="Times New Roman" w:cs="Times New Roman"/>
+          <w:sz w:val="36"/>
+          <w:szCs w:val="36"/>
+          <w:lang w:val="en-US"/>
+        </w:rPr>
+      </w:pPr>
+    </w:p>
+    <w:p>
+      <w:pPr>
+        <w:spacing w:line="480" w:lineRule="auto"/>
+        <w:jc w:val="center"/>
+        <w:rPr>
+          <w:rFonts w:ascii="Times New Roman" w:hAnsi="Times New Roman" w:cs="Times New Roman"/>
+          <w:sz w:val="36"/>
+          <w:szCs w:val="36"/>
+          <w:lang w:val="en-US"/>
+        </w:rPr>
+      </w:pPr>
     </w:p>
     <w:p>
       <w:pPr>
@@ -447,14 +647,7 @@
           <w:rFonts w:ascii="Times New Roman" w:hAnsi="Times New Roman" w:cs="Times New Roman"/>
           <w:lang w:val="en-US"/>
         </w:rPr>
-        <w:t>Acceptance criteria:</w:t>
-      </w:r>
-      <w:r>
-        <w:rPr>
-          <w:rFonts w:ascii="Times New Roman" w:hAnsi="Times New Roman" w:cs="Times New Roman"/>
-          <w:lang w:val="en-US"/>
-        </w:rPr>
-        <w:t xml:space="preserve"> </w:t>
+        <w:t xml:space="preserve">Acceptance criteria: </w:t>
       </w:r>
       <w:r>
         <w:rPr>
@@ -753,14 +946,7 @@
           <w:rFonts w:ascii="Times New Roman" w:hAnsi="Times New Roman" w:cs="Times New Roman"/>
           <w:lang w:val="en-US"/>
         </w:rPr>
-        <w:t>Acceptance criteria</w:t>
-      </w:r>
-      <w:r>
-        <w:rPr>
-          <w:rFonts w:ascii="Times New Roman" w:hAnsi="Times New Roman" w:cs="Times New Roman"/>
-          <w:lang w:val="en-US"/>
-        </w:rPr>
-        <w:t>:  my product list will be displayed</w:t>
+        <w:t>Acceptance criteria:  my product list will be displayed</w:t>
       </w:r>
     </w:p>
     <w:p>
@@ -1859,14 +2045,7 @@
           <w:rFonts w:ascii="Times New Roman" w:hAnsi="Times New Roman" w:cs="Times New Roman"/>
           <w:lang w:val="en-US"/>
         </w:rPr>
-        <w:t xml:space="preserve"> </w:t>
-      </w:r>
-      <w:r>
-        <w:rPr>
-          <w:rFonts w:ascii="Times New Roman" w:hAnsi="Times New Roman" w:cs="Times New Roman"/>
-          <w:lang w:val="en-US"/>
-        </w:rPr>
-        <w:t xml:space="preserve">The </w:t>
+        <w:t xml:space="preserve"> The </w:t>
       </w:r>
       <w:r>
         <w:rPr>
@@ -2141,14 +2320,7 @@
           <w:rFonts w:ascii="Times New Roman" w:hAnsi="Times New Roman" w:cs="Times New Roman"/>
           <w:lang w:val="en-US"/>
         </w:rPr>
-        <w:t>So that</w:t>
-      </w:r>
-      <w:r>
-        <w:rPr>
-          <w:rFonts w:ascii="Times New Roman" w:hAnsi="Times New Roman" w:cs="Times New Roman"/>
-          <w:lang w:val="en-US"/>
-        </w:rPr>
-        <w:t xml:space="preserve"> </w:t>
+        <w:t xml:space="preserve">So that </w:t>
       </w:r>
       <w:r>
         <w:rPr>

</xml_diff>

<commit_message>
Individual assignment with get requests for users and for products and a fully-finished project plan
</commit_message>
<xml_diff>
--- a/documentation/Project plan-individual assignment.docx
+++ b/documentation/Project plan-individual assignment.docx
@@ -73,6 +73,7 @@
           <w:lang w:val="en-US"/>
         </w:rPr>
       </w:pPr>
+      <w:bookmarkStart w:id="0" w:name="_Hlk51111891"/>
       <w:r>
         <w:rPr>
           <w:rFonts w:ascii="Times New Roman" w:hAnsi="Times New Roman" w:cs="Times New Roman"/>
@@ -120,25 +121,26 @@
           <w:sz w:val="28"/>
           <w:szCs w:val="28"/>
         </w:rPr>
-        <w:t xml:space="preserve">Name: </w:t>
-      </w:r>
-      <w:proofErr w:type="spellStart"/>
-      <w:r>
+        <w:t xml:space="preserve">Name: Zhaklin Yanakieva </w:t>
+      </w:r>
+    </w:p>
+    <w:p>
+      <w:pPr>
+        <w:spacing w:line="480" w:lineRule="auto"/>
+        <w:jc w:val="center"/>
         <w:rPr>
           <w:rFonts w:ascii="Times New Roman" w:hAnsi="Times New Roman" w:cs="Times New Roman"/>
           <w:sz w:val="28"/>
           <w:szCs w:val="28"/>
         </w:rPr>
-        <w:t>Zhaklin</w:t>
-      </w:r>
-      <w:proofErr w:type="spellEnd"/>
+      </w:pPr>
       <w:r>
         <w:rPr>
           <w:rFonts w:ascii="Times New Roman" w:hAnsi="Times New Roman" w:cs="Times New Roman"/>
           <w:sz w:val="28"/>
           <w:szCs w:val="28"/>
         </w:rPr>
-        <w:t xml:space="preserve"> Yanakieva </w:t>
+        <w:t>Student Number: 3811468</w:t>
       </w:r>
     </w:p>
     <w:p>
@@ -149,6 +151,7 @@
           <w:rFonts w:ascii="Times New Roman" w:hAnsi="Times New Roman" w:cs="Times New Roman"/>
           <w:sz w:val="28"/>
           <w:szCs w:val="28"/>
+          <w:lang w:val="en-US"/>
         </w:rPr>
       </w:pPr>
       <w:r>
@@ -156,97 +159,32 @@
           <w:rFonts w:ascii="Times New Roman" w:hAnsi="Times New Roman" w:cs="Times New Roman"/>
           <w:sz w:val="28"/>
           <w:szCs w:val="28"/>
-        </w:rPr>
-        <w:t>Student Number: 3811468</w:t>
-      </w:r>
-    </w:p>
-    <w:p>
-      <w:pPr>
-        <w:spacing w:line="480" w:lineRule="auto"/>
-        <w:jc w:val="center"/>
-        <w:rPr>
-          <w:rFonts w:ascii="Times New Roman" w:hAnsi="Times New Roman" w:cs="Times New Roman"/>
-          <w:sz w:val="36"/>
-          <w:szCs w:val="36"/>
-          <w:lang w:val="en-US"/>
-        </w:rPr>
-      </w:pPr>
-    </w:p>
-    <w:p>
-      <w:pPr>
-        <w:spacing w:line="480" w:lineRule="auto"/>
-        <w:jc w:val="center"/>
-        <w:rPr>
-          <w:rFonts w:ascii="Times New Roman" w:hAnsi="Times New Roman" w:cs="Times New Roman"/>
-          <w:sz w:val="36"/>
-          <w:szCs w:val="36"/>
-          <w:lang w:val="en-US"/>
-        </w:rPr>
-      </w:pPr>
-    </w:p>
-    <w:p>
-      <w:pPr>
-        <w:spacing w:line="480" w:lineRule="auto"/>
-        <w:jc w:val="center"/>
-        <w:rPr>
-          <w:rFonts w:ascii="Times New Roman" w:hAnsi="Times New Roman" w:cs="Times New Roman"/>
-          <w:sz w:val="36"/>
-          <w:szCs w:val="36"/>
-          <w:lang w:val="en-US"/>
-        </w:rPr>
-      </w:pPr>
-    </w:p>
-    <w:p>
-      <w:pPr>
-        <w:spacing w:line="480" w:lineRule="auto"/>
-        <w:jc w:val="center"/>
-        <w:rPr>
-          <w:rFonts w:ascii="Times New Roman" w:hAnsi="Times New Roman" w:cs="Times New Roman"/>
-          <w:sz w:val="36"/>
-          <w:szCs w:val="36"/>
-          <w:lang w:val="en-US"/>
-        </w:rPr>
-      </w:pPr>
-    </w:p>
-    <w:p>
-      <w:pPr>
-        <w:spacing w:line="480" w:lineRule="auto"/>
-        <w:jc w:val="center"/>
-        <w:rPr>
-          <w:rFonts w:ascii="Times New Roman" w:hAnsi="Times New Roman" w:cs="Times New Roman"/>
-          <w:sz w:val="36"/>
-          <w:szCs w:val="36"/>
-          <w:lang w:val="en-US"/>
-        </w:rPr>
-      </w:pPr>
-    </w:p>
-    <w:p>
-      <w:pPr>
-        <w:spacing w:line="480" w:lineRule="auto"/>
-        <w:jc w:val="center"/>
-        <w:rPr>
-          <w:rFonts w:ascii="Times New Roman" w:hAnsi="Times New Roman" w:cs="Times New Roman"/>
-          <w:sz w:val="36"/>
-          <w:szCs w:val="36"/>
-          <w:lang w:val="en-US"/>
-        </w:rPr>
-      </w:pPr>
-    </w:p>
-    <w:p>
-      <w:pPr>
-        <w:spacing w:line="480" w:lineRule="auto"/>
-        <w:jc w:val="center"/>
-        <w:rPr>
-          <w:rFonts w:ascii="Times New Roman" w:hAnsi="Times New Roman" w:cs="Times New Roman"/>
-          <w:sz w:val="36"/>
-          <w:szCs w:val="36"/>
-          <w:lang w:val="en-US"/>
-        </w:rPr>
-      </w:pPr>
-    </w:p>
-    <w:p>
-      <w:pPr>
-        <w:spacing w:line="480" w:lineRule="auto"/>
+          <w:lang w:val="en-US"/>
+        </w:rPr>
+        <w:t>Date: 16/09/2020</w:t>
+      </w:r>
+    </w:p>
+    <w:p>
+      <w:pPr>
+        <w:rPr>
+          <w:rFonts w:ascii="Times New Roman" w:hAnsi="Times New Roman" w:cs="Times New Roman"/>
+          <w:sz w:val="28"/>
+          <w:szCs w:val="28"/>
+          <w:lang w:val="en-US"/>
+        </w:rPr>
+      </w:pPr>
+      <w:r>
+        <w:rPr>
+          <w:rFonts w:ascii="Times New Roman" w:hAnsi="Times New Roman" w:cs="Times New Roman"/>
+          <w:sz w:val="28"/>
+          <w:szCs w:val="28"/>
+          <w:lang w:val="en-US"/>
+        </w:rPr>
+        <w:br w:type="page"/>
+      </w:r>
+      <w:bookmarkStart w:id="1" w:name="_Hlk51111915"/>
+      <w:bookmarkEnd w:id="0"/>
+      <w:r>
         <w:rPr>
           <w:rFonts w:ascii="Times New Roman" w:hAnsi="Times New Roman" w:cs="Times New Roman"/>
           <w:sz w:val="28"/>
@@ -254,8 +192,57 @@
           <w:u w:val="single"/>
           <w:lang w:val="en-US"/>
         </w:rPr>
-      </w:pPr>
-      <w:r>
+        <w:lastRenderedPageBreak/>
+        <w:t>Description of the idea:</w:t>
+      </w:r>
+    </w:p>
+    <w:p>
+      <w:pPr>
+        <w:spacing w:line="480" w:lineRule="auto"/>
+        <w:rPr>
+          <w:rFonts w:ascii="Times New Roman" w:hAnsi="Times New Roman" w:cs="Times New Roman"/>
+          <w:lang w:val="en-US"/>
+        </w:rPr>
+      </w:pPr>
+      <w:r>
+        <w:rPr>
+          <w:rFonts w:ascii="Times New Roman" w:hAnsi="Times New Roman" w:cs="Times New Roman"/>
+          <w:lang w:val="en-US"/>
+        </w:rPr>
+        <w:t>The idea for my individual assignment is to</w:t>
+      </w:r>
+      <w:r>
+        <w:rPr>
+          <w:rFonts w:ascii="Times New Roman" w:hAnsi="Times New Roman" w:cs="Times New Roman"/>
+          <w:lang w:val="en-US"/>
+        </w:rPr>
+        <w:t xml:space="preserve"> create</w:t>
+      </w:r>
+      <w:r>
+        <w:rPr>
+          <w:rFonts w:ascii="Times New Roman" w:hAnsi="Times New Roman" w:cs="Times New Roman"/>
+          <w:lang w:val="en-US"/>
+        </w:rPr>
+        <w:t xml:space="preserve"> a website, which will</w:t>
+      </w:r>
+      <w:r>
+        <w:rPr>
+          <w:rFonts w:ascii="Times New Roman" w:hAnsi="Times New Roman" w:cs="Times New Roman"/>
+          <w:lang w:val="en-US"/>
+        </w:rPr>
+        <w:t xml:space="preserve"> look like e tennis-club forum where users will be able to leave comments about matches, already uploaded by the admin. This will be the place for discussion and there is going to be a news-page where people will get information about players or matches that will soon be played. There is going to be a page with female players and their characteristics and a one with male ones. The last part will be an online store</w:t>
+      </w:r>
+      <w:r>
+        <w:rPr>
+          <w:rFonts w:ascii="Times New Roman" w:hAnsi="Times New Roman" w:cs="Times New Roman"/>
+          <w:lang w:val="en-US"/>
+        </w:rPr>
+        <w:t>.</w:t>
+      </w:r>
+    </w:p>
+    <w:p>
+      <w:pPr>
+        <w:spacing w:line="480" w:lineRule="auto"/>
         <w:rPr>
           <w:rFonts w:ascii="Times New Roman" w:hAnsi="Times New Roman" w:cs="Times New Roman"/>
           <w:sz w:val="28"/>
@@ -263,56 +250,8 @@
           <w:u w:val="single"/>
           <w:lang w:val="en-US"/>
         </w:rPr>
-        <w:t>Description of the idea:</w:t>
-      </w:r>
-    </w:p>
-    <w:p>
-      <w:pPr>
-        <w:spacing w:line="480" w:lineRule="auto"/>
-        <w:rPr>
-          <w:rFonts w:ascii="Times New Roman" w:hAnsi="Times New Roman" w:cs="Times New Roman"/>
-          <w:lang w:val="en-US"/>
-        </w:rPr>
-      </w:pPr>
-      <w:r>
-        <w:rPr>
-          <w:rFonts w:ascii="Times New Roman" w:hAnsi="Times New Roman" w:cs="Times New Roman"/>
-          <w:lang w:val="en-US"/>
-        </w:rPr>
-        <w:t>The idea for my individual assignment is to</w:t>
-      </w:r>
-      <w:r>
-        <w:rPr>
-          <w:rFonts w:ascii="Times New Roman" w:hAnsi="Times New Roman" w:cs="Times New Roman"/>
-          <w:lang w:val="en-US"/>
-        </w:rPr>
-        <w:t xml:space="preserve"> create</w:t>
-      </w:r>
-      <w:r>
-        <w:rPr>
-          <w:rFonts w:ascii="Times New Roman" w:hAnsi="Times New Roman" w:cs="Times New Roman"/>
-          <w:lang w:val="en-US"/>
-        </w:rPr>
-        <w:t xml:space="preserve"> a website, which will</w:t>
-      </w:r>
-      <w:r>
-        <w:rPr>
-          <w:rFonts w:ascii="Times New Roman" w:hAnsi="Times New Roman" w:cs="Times New Roman"/>
-          <w:lang w:val="en-US"/>
-        </w:rPr>
-        <w:t xml:space="preserve"> look like e tennis-club forum where users will be able to leave comments about matches, already uploaded by the admin. This will be the place for discussion and there is going to be a news-page where people will get information about players or matches that will soon be played. There is going to be a page with female players and their characteristics and a one with male ones. The last part will be an online store</w:t>
-      </w:r>
-      <w:r>
-        <w:rPr>
-          <w:rFonts w:ascii="Times New Roman" w:hAnsi="Times New Roman" w:cs="Times New Roman"/>
-          <w:lang w:val="en-US"/>
-        </w:rPr>
-        <w:t>.</w:t>
-      </w:r>
-    </w:p>
-    <w:p>
-      <w:pPr>
-        <w:spacing w:line="480" w:lineRule="auto"/>
+      </w:pPr>
+      <w:r>
         <w:rPr>
           <w:rFonts w:ascii="Times New Roman" w:hAnsi="Times New Roman" w:cs="Times New Roman"/>
           <w:sz w:val="28"/>
@@ -320,7 +259,8 @@
           <w:u w:val="single"/>
           <w:lang w:val="en-US"/>
         </w:rPr>
-      </w:pPr>
+        <w:t>User stories</w:t>
+      </w:r>
       <w:r>
         <w:rPr>
           <w:rFonts w:ascii="Times New Roman" w:hAnsi="Times New Roman" w:cs="Times New Roman"/>
@@ -329,7 +269,7 @@
           <w:u w:val="single"/>
           <w:lang w:val="en-US"/>
         </w:rPr>
-        <w:t>Functionalities:</w:t>
+        <w:t>:</w:t>
       </w:r>
     </w:p>
     <w:p>
@@ -408,6 +348,13 @@
         </w:rPr>
         <w:t xml:space="preserve"> 50</w:t>
       </w:r>
+      <w:r>
+        <w:rPr>
+          <w:rFonts w:ascii="Times New Roman" w:hAnsi="Times New Roman" w:cs="Times New Roman"/>
+          <w:lang w:val="en-US"/>
+        </w:rPr>
+        <w:t xml:space="preserve">  </w:t>
+      </w:r>
     </w:p>
     <w:p>
       <w:pPr>
@@ -817,15 +764,116 @@
           <w:rFonts w:ascii="Times New Roman" w:hAnsi="Times New Roman" w:cs="Times New Roman"/>
           <w:lang w:val="en-US"/>
         </w:rPr>
+        <w:t>to have the option to look for filtered information, such as looking for a product with a specific price, or keywords.</w:t>
+      </w:r>
+      <w:r>
+        <w:rPr>
+          <w:rFonts w:ascii="Times New Roman" w:hAnsi="Times New Roman" w:cs="Times New Roman"/>
+          <w:lang w:val="en-US"/>
+        </w:rPr>
+        <w:t xml:space="preserve"> 30</w:t>
+      </w:r>
+    </w:p>
+    <w:p>
+      <w:pPr>
+        <w:pStyle w:val="ListParagraph"/>
+        <w:numPr>
+          <w:ilvl w:val="2"/>
+          <w:numId w:val="6"/>
+        </w:numPr>
+        <w:spacing w:line="480" w:lineRule="auto"/>
+        <w:rPr>
+          <w:rFonts w:ascii="Times New Roman" w:hAnsi="Times New Roman" w:cs="Times New Roman"/>
+        </w:rPr>
+      </w:pPr>
+      <w:r>
+        <w:rPr>
+          <w:rFonts w:ascii="Times New Roman" w:hAnsi="Times New Roman" w:cs="Times New Roman"/>
+          <w:lang w:val="en-US"/>
+        </w:rPr>
+        <w:t>So that</w:t>
+      </w:r>
+      <w:r>
+        <w:rPr>
+          <w:rFonts w:ascii="Times New Roman" w:hAnsi="Times New Roman" w:cs="Times New Roman"/>
+          <w:lang w:val="en-US"/>
+        </w:rPr>
+        <w:t xml:space="preserve"> I don’t have to waste my time searching</w:t>
+      </w:r>
+    </w:p>
+    <w:p>
+      <w:pPr>
+        <w:pStyle w:val="ListParagraph"/>
+        <w:numPr>
+          <w:ilvl w:val="2"/>
+          <w:numId w:val="6"/>
+        </w:numPr>
+        <w:spacing w:line="480" w:lineRule="auto"/>
+        <w:rPr>
+          <w:rFonts w:ascii="Times New Roman" w:hAnsi="Times New Roman" w:cs="Times New Roman"/>
+        </w:rPr>
+      </w:pPr>
+      <w:r>
+        <w:rPr>
+          <w:rFonts w:ascii="Times New Roman" w:hAnsi="Times New Roman" w:cs="Times New Roman"/>
+          <w:lang w:val="en-US"/>
+        </w:rPr>
+        <w:t>Acceptance criteria:</w:t>
+      </w:r>
+      <w:r>
+        <w:rPr>
+          <w:rFonts w:ascii="Times New Roman" w:hAnsi="Times New Roman" w:cs="Times New Roman"/>
+          <w:lang w:val="en-US"/>
+        </w:rPr>
+        <w:t xml:space="preserve"> the filters are going to be visible as a menu</w:t>
+      </w:r>
+    </w:p>
+    <w:p>
+      <w:pPr>
+        <w:pStyle w:val="ListParagraph"/>
+        <w:numPr>
+          <w:ilvl w:val="1"/>
+          <w:numId w:val="6"/>
+        </w:numPr>
+        <w:spacing w:line="480" w:lineRule="auto"/>
+        <w:rPr>
+          <w:rFonts w:ascii="Times New Roman" w:hAnsi="Times New Roman" w:cs="Times New Roman"/>
+        </w:rPr>
+      </w:pPr>
+      <w:r>
+        <w:rPr>
+          <w:rFonts w:ascii="Times New Roman" w:hAnsi="Times New Roman" w:cs="Times New Roman"/>
+          <w:lang w:val="en-US"/>
+        </w:rPr>
+        <w:t>to see my list of orders – previous and current</w:t>
+      </w:r>
+      <w:r>
+        <w:rPr>
+          <w:rFonts w:ascii="Times New Roman" w:hAnsi="Times New Roman" w:cs="Times New Roman"/>
+          <w:lang w:val="en-US"/>
+        </w:rPr>
+        <w:t xml:space="preserve"> 50</w:t>
+      </w:r>
+    </w:p>
+    <w:p>
+      <w:pPr>
+        <w:pStyle w:val="ListParagraph"/>
+        <w:numPr>
+          <w:ilvl w:val="2"/>
+          <w:numId w:val="6"/>
+        </w:numPr>
+        <w:spacing w:line="480" w:lineRule="auto"/>
+        <w:rPr>
+          <w:rFonts w:ascii="Times New Roman" w:hAnsi="Times New Roman" w:cs="Times New Roman"/>
+        </w:rPr>
+      </w:pPr>
+      <w:r>
+        <w:rPr>
+          <w:rFonts w:ascii="Times New Roman" w:hAnsi="Times New Roman" w:cs="Times New Roman"/>
+          <w:lang w:val="en-US"/>
+        </w:rPr>
         <w:lastRenderedPageBreak/>
-        <w:t>to have the option to look for filtered information, such as looking for a product with a specific price, or keywords.</w:t>
-      </w:r>
-      <w:r>
-        <w:rPr>
-          <w:rFonts w:ascii="Times New Roman" w:hAnsi="Times New Roman" w:cs="Times New Roman"/>
-          <w:lang w:val="en-US"/>
-        </w:rPr>
-        <w:t xml:space="preserve"> 30</w:t>
+        <w:t>So that I can see what I ordered and what I added to my list</w:t>
       </w:r>
     </w:p>
     <w:p>
@@ -845,6 +893,60 @@
           <w:rFonts w:ascii="Times New Roman" w:hAnsi="Times New Roman" w:cs="Times New Roman"/>
           <w:lang w:val="en-US"/>
         </w:rPr>
+        <w:t>Acceptance criteria:  my product list will be displayed</w:t>
+      </w:r>
+    </w:p>
+    <w:p>
+      <w:pPr>
+        <w:pStyle w:val="ListParagraph"/>
+        <w:numPr>
+          <w:ilvl w:val="1"/>
+          <w:numId w:val="6"/>
+        </w:numPr>
+        <w:spacing w:line="480" w:lineRule="auto"/>
+        <w:rPr>
+          <w:rFonts w:ascii="Times New Roman" w:hAnsi="Times New Roman" w:cs="Times New Roman"/>
+        </w:rPr>
+      </w:pPr>
+      <w:r>
+        <w:rPr>
+          <w:rFonts w:ascii="Times New Roman" w:hAnsi="Times New Roman" w:cs="Times New Roman"/>
+          <w:lang w:val="en-US"/>
+        </w:rPr>
+        <w:t xml:space="preserve">to </w:t>
+      </w:r>
+      <w:r>
+        <w:rPr>
+          <w:rFonts w:ascii="Times New Roman" w:hAnsi="Times New Roman" w:cs="Times New Roman"/>
+          <w:lang w:val="en-US"/>
+        </w:rPr>
+        <w:t>be able to change the language of the website</w:t>
+      </w:r>
+      <w:r>
+        <w:rPr>
+          <w:rFonts w:ascii="Times New Roman" w:hAnsi="Times New Roman" w:cs="Times New Roman"/>
+          <w:lang w:val="en-US"/>
+        </w:rPr>
+        <w:t xml:space="preserve"> 80</w:t>
+      </w:r>
+    </w:p>
+    <w:p>
+      <w:pPr>
+        <w:pStyle w:val="ListParagraph"/>
+        <w:numPr>
+          <w:ilvl w:val="2"/>
+          <w:numId w:val="6"/>
+        </w:numPr>
+        <w:spacing w:line="480" w:lineRule="auto"/>
+        <w:rPr>
+          <w:rFonts w:ascii="Times New Roman" w:hAnsi="Times New Roman" w:cs="Times New Roman"/>
+        </w:rPr>
+      </w:pPr>
+      <w:r>
+        <w:rPr>
+          <w:rFonts w:ascii="Times New Roman" w:hAnsi="Times New Roman" w:cs="Times New Roman"/>
+          <w:lang w:val="en-US"/>
+        </w:rPr>
         <w:t>So that</w:t>
       </w:r>
       <w:r>
@@ -852,7 +954,106 @@
           <w:rFonts w:ascii="Times New Roman" w:hAnsi="Times New Roman" w:cs="Times New Roman"/>
           <w:lang w:val="en-US"/>
         </w:rPr>
-        <w:t xml:space="preserve"> I don’t have to waste my time searching</w:t>
+        <w:t xml:space="preserve"> I can understand the website in a different language</w:t>
+      </w:r>
+    </w:p>
+    <w:p>
+      <w:pPr>
+        <w:spacing w:line="480" w:lineRule="auto"/>
+        <w:ind w:left="360"/>
+        <w:rPr>
+          <w:rFonts w:ascii="Times New Roman" w:hAnsi="Times New Roman" w:cs="Times New Roman"/>
+          <w:lang w:val="en-US"/>
+        </w:rPr>
+      </w:pPr>
+      <w:r>
+        <w:rPr>
+          <w:rFonts w:ascii="Times New Roman" w:hAnsi="Times New Roman" w:cs="Times New Roman"/>
+          <w:lang w:val="en-US"/>
+        </w:rPr>
+        <w:t>/</w:t>
+      </w:r>
+      <w:r>
+        <w:rPr>
+          <w:rFonts w:ascii="Times New Roman" w:hAnsi="Times New Roman" w:cs="Times New Roman"/>
+          <w:lang w:val="en-US"/>
+        </w:rPr>
+        <w:t>/the name of the website is the brand of the products</w:t>
+      </w:r>
+    </w:p>
+    <w:p>
+      <w:pPr>
+        <w:pStyle w:val="ListParagraph"/>
+        <w:numPr>
+          <w:ilvl w:val="0"/>
+          <w:numId w:val="6"/>
+        </w:numPr>
+        <w:spacing w:line="480" w:lineRule="auto"/>
+        <w:rPr>
+          <w:rFonts w:ascii="Times New Roman" w:hAnsi="Times New Roman" w:cs="Times New Roman"/>
+        </w:rPr>
+      </w:pPr>
+      <w:r>
+        <w:rPr>
+          <w:rFonts w:ascii="Times New Roman" w:hAnsi="Times New Roman" w:cs="Times New Roman"/>
+          <w:lang w:val="en-US"/>
+        </w:rPr>
+        <w:t xml:space="preserve">As a </w:t>
+      </w:r>
+      <w:r>
+        <w:rPr>
+          <w:rFonts w:ascii="Times New Roman" w:hAnsi="Times New Roman" w:cs="Times New Roman"/>
+          <w:lang w:val="en-US"/>
+        </w:rPr>
+        <w:t xml:space="preserve">logged -in </w:t>
+      </w:r>
+      <w:r>
+        <w:rPr>
+          <w:rFonts w:ascii="Times New Roman" w:hAnsi="Times New Roman" w:cs="Times New Roman"/>
+          <w:lang w:val="en-US"/>
+        </w:rPr>
+        <w:t xml:space="preserve">user I </w:t>
+      </w:r>
+      <w:r>
+        <w:rPr>
+          <w:rFonts w:ascii="Times New Roman" w:hAnsi="Times New Roman" w:cs="Times New Roman"/>
+          <w:lang w:val="en-US"/>
+        </w:rPr>
+        <w:t>can</w:t>
+      </w:r>
+      <w:r>
+        <w:rPr>
+          <w:rFonts w:ascii="Times New Roman" w:hAnsi="Times New Roman" w:cs="Times New Roman"/>
+          <w:lang w:val="en-US"/>
+        </w:rPr>
+        <w:t>:</w:t>
+      </w:r>
+    </w:p>
+    <w:p>
+      <w:pPr>
+        <w:pStyle w:val="ListParagraph"/>
+        <w:numPr>
+          <w:ilvl w:val="1"/>
+          <w:numId w:val="6"/>
+        </w:numPr>
+        <w:spacing w:line="480" w:lineRule="auto"/>
+        <w:rPr>
+          <w:rFonts w:ascii="Times New Roman" w:hAnsi="Times New Roman" w:cs="Times New Roman"/>
+        </w:rPr>
+      </w:pPr>
+      <w:r>
+        <w:rPr>
+          <w:rFonts w:ascii="Times New Roman" w:hAnsi="Times New Roman" w:cs="Times New Roman"/>
+          <w:lang w:val="en-US"/>
+        </w:rPr>
+        <w:t>write comments on the news-pages about different matches</w:t>
+      </w:r>
+      <w:r>
+        <w:rPr>
+          <w:rFonts w:ascii="Times New Roman" w:hAnsi="Times New Roman" w:cs="Times New Roman"/>
+          <w:lang w:val="en-US"/>
+        </w:rPr>
+        <w:t xml:space="preserve"> 70</w:t>
       </w:r>
     </w:p>
     <w:p>
@@ -872,6 +1073,33 @@
           <w:rFonts w:ascii="Times New Roman" w:hAnsi="Times New Roman" w:cs="Times New Roman"/>
           <w:lang w:val="en-US"/>
         </w:rPr>
+        <w:t>So that</w:t>
+      </w:r>
+      <w:r>
+        <w:rPr>
+          <w:rFonts w:ascii="Times New Roman" w:hAnsi="Times New Roman" w:cs="Times New Roman"/>
+          <w:lang w:val="en-US"/>
+        </w:rPr>
+        <w:t xml:space="preserve"> other users can see what my opinion about a certain topic is</w:t>
+      </w:r>
+    </w:p>
+    <w:p>
+      <w:pPr>
+        <w:pStyle w:val="ListParagraph"/>
+        <w:numPr>
+          <w:ilvl w:val="2"/>
+          <w:numId w:val="6"/>
+        </w:numPr>
+        <w:spacing w:line="480" w:lineRule="auto"/>
+        <w:rPr>
+          <w:rFonts w:ascii="Times New Roman" w:hAnsi="Times New Roman" w:cs="Times New Roman"/>
+        </w:rPr>
+      </w:pPr>
+      <w:r>
+        <w:rPr>
+          <w:rFonts w:ascii="Times New Roman" w:hAnsi="Times New Roman" w:cs="Times New Roman"/>
+          <w:lang w:val="en-US"/>
+        </w:rPr>
         <w:t>Acceptance criteria:</w:t>
       </w:r>
       <w:r>
@@ -879,7 +1107,7 @@
           <w:rFonts w:ascii="Times New Roman" w:hAnsi="Times New Roman" w:cs="Times New Roman"/>
           <w:lang w:val="en-US"/>
         </w:rPr>
-        <w:t xml:space="preserve"> the filters are going to be visible as a menu</w:t>
+        <w:t xml:space="preserve"> the place to leave a comment will be displayed under the topics</w:t>
       </w:r>
     </w:p>
     <w:p>
@@ -899,7 +1127,1149 @@
           <w:rFonts w:ascii="Times New Roman" w:hAnsi="Times New Roman" w:cs="Times New Roman"/>
           <w:lang w:val="en-US"/>
         </w:rPr>
-        <w:t>to see my list of orders – previous and current</w:t>
+        <w:t>check if I want to receive an invoice above 100 euros</w:t>
+      </w:r>
+      <w:r>
+        <w:rPr>
+          <w:rFonts w:ascii="Times New Roman" w:hAnsi="Times New Roman" w:cs="Times New Roman"/>
+          <w:lang w:val="en-US"/>
+        </w:rPr>
+        <w:t xml:space="preserve">  </w:t>
+      </w:r>
+      <w:r>
+        <w:rPr>
+          <w:rFonts w:ascii="Times New Roman" w:hAnsi="Times New Roman" w:cs="Times New Roman"/>
+          <w:lang w:val="en-US"/>
+        </w:rPr>
+        <w:t>100</w:t>
+      </w:r>
+    </w:p>
+    <w:p>
+      <w:pPr>
+        <w:pStyle w:val="ListParagraph"/>
+        <w:numPr>
+          <w:ilvl w:val="2"/>
+          <w:numId w:val="6"/>
+        </w:numPr>
+        <w:spacing w:line="480" w:lineRule="auto"/>
+        <w:rPr>
+          <w:rFonts w:ascii="Times New Roman" w:hAnsi="Times New Roman" w:cs="Times New Roman"/>
+        </w:rPr>
+      </w:pPr>
+      <w:r>
+        <w:rPr>
+          <w:rFonts w:ascii="Times New Roman" w:hAnsi="Times New Roman" w:cs="Times New Roman"/>
+          <w:lang w:val="en-US"/>
+        </w:rPr>
+        <w:t>So that</w:t>
+      </w:r>
+      <w:r>
+        <w:rPr>
+          <w:rFonts w:ascii="Times New Roman" w:hAnsi="Times New Roman" w:cs="Times New Roman"/>
+          <w:lang w:val="en-US"/>
+        </w:rPr>
+        <w:t xml:space="preserve"> I can say if I want to have an invoice or just pay without it</w:t>
+      </w:r>
+    </w:p>
+    <w:p>
+      <w:pPr>
+        <w:pStyle w:val="ListParagraph"/>
+        <w:numPr>
+          <w:ilvl w:val="2"/>
+          <w:numId w:val="6"/>
+        </w:numPr>
+        <w:spacing w:line="480" w:lineRule="auto"/>
+        <w:rPr>
+          <w:rFonts w:ascii="Times New Roman" w:hAnsi="Times New Roman" w:cs="Times New Roman"/>
+        </w:rPr>
+      </w:pPr>
+      <w:r>
+        <w:rPr>
+          <w:rFonts w:ascii="Times New Roman" w:hAnsi="Times New Roman" w:cs="Times New Roman"/>
+          <w:lang w:val="en-US"/>
+        </w:rPr>
+        <w:t>Acceptance criteria:</w:t>
+      </w:r>
+      <w:r>
+        <w:rPr>
+          <w:rFonts w:ascii="Times New Roman" w:hAnsi="Times New Roman" w:cs="Times New Roman"/>
+          <w:lang w:val="en-US"/>
+        </w:rPr>
+        <w:t xml:space="preserve"> The checkbox for the invoice will be placed near the button for payment</w:t>
+      </w:r>
+    </w:p>
+    <w:p>
+      <w:pPr>
+        <w:pStyle w:val="ListParagraph"/>
+        <w:numPr>
+          <w:ilvl w:val="1"/>
+          <w:numId w:val="6"/>
+        </w:numPr>
+        <w:spacing w:line="480" w:lineRule="auto"/>
+        <w:rPr>
+          <w:rFonts w:ascii="Times New Roman" w:hAnsi="Times New Roman" w:cs="Times New Roman"/>
+        </w:rPr>
+      </w:pPr>
+      <w:r>
+        <w:rPr>
+          <w:rFonts w:ascii="Times New Roman" w:hAnsi="Times New Roman" w:cs="Times New Roman"/>
+          <w:lang w:val="en-US"/>
+        </w:rPr>
+        <w:t xml:space="preserve">check my orders </w:t>
+      </w:r>
+      <w:r>
+        <w:rPr>
+          <w:rFonts w:ascii="Times New Roman" w:hAnsi="Times New Roman" w:cs="Times New Roman"/>
+          <w:lang w:val="en-US"/>
+        </w:rPr>
+        <w:t>70</w:t>
+      </w:r>
+    </w:p>
+    <w:p>
+      <w:pPr>
+        <w:pStyle w:val="ListParagraph"/>
+        <w:numPr>
+          <w:ilvl w:val="2"/>
+          <w:numId w:val="6"/>
+        </w:numPr>
+        <w:spacing w:line="480" w:lineRule="auto"/>
+        <w:rPr>
+          <w:rFonts w:ascii="Times New Roman" w:hAnsi="Times New Roman" w:cs="Times New Roman"/>
+        </w:rPr>
+      </w:pPr>
+      <w:r>
+        <w:rPr>
+          <w:rFonts w:ascii="Times New Roman" w:hAnsi="Times New Roman" w:cs="Times New Roman"/>
+          <w:lang w:val="en-US"/>
+        </w:rPr>
+        <w:t>So that</w:t>
+      </w:r>
+      <w:r>
+        <w:rPr>
+          <w:rFonts w:ascii="Times New Roman" w:hAnsi="Times New Roman" w:cs="Times New Roman"/>
+          <w:lang w:val="en-US"/>
+        </w:rPr>
+        <w:t xml:space="preserve"> I can see what I ordered before</w:t>
+      </w:r>
+    </w:p>
+    <w:p>
+      <w:pPr>
+        <w:pStyle w:val="ListParagraph"/>
+        <w:numPr>
+          <w:ilvl w:val="1"/>
+          <w:numId w:val="6"/>
+        </w:numPr>
+        <w:spacing w:line="480" w:lineRule="auto"/>
+        <w:rPr>
+          <w:rFonts w:ascii="Times New Roman" w:hAnsi="Times New Roman" w:cs="Times New Roman"/>
+        </w:rPr>
+      </w:pPr>
+      <w:r>
+        <w:rPr>
+          <w:rFonts w:ascii="Times New Roman" w:hAnsi="Times New Roman" w:cs="Times New Roman"/>
+          <w:lang w:val="en-US"/>
+        </w:rPr>
+        <w:t>change the list of products in current orders</w:t>
+      </w:r>
+      <w:r>
+        <w:rPr>
+          <w:rFonts w:ascii="Times New Roman" w:hAnsi="Times New Roman" w:cs="Times New Roman"/>
+          <w:lang w:val="en-US"/>
+        </w:rPr>
+        <w:t xml:space="preserve"> 90</w:t>
+      </w:r>
+    </w:p>
+    <w:p>
+      <w:pPr>
+        <w:pStyle w:val="ListParagraph"/>
+        <w:numPr>
+          <w:ilvl w:val="2"/>
+          <w:numId w:val="6"/>
+        </w:numPr>
+        <w:spacing w:line="480" w:lineRule="auto"/>
+        <w:rPr>
+          <w:rFonts w:ascii="Times New Roman" w:hAnsi="Times New Roman" w:cs="Times New Roman"/>
+        </w:rPr>
+      </w:pPr>
+      <w:r>
+        <w:rPr>
+          <w:rFonts w:ascii="Times New Roman" w:hAnsi="Times New Roman" w:cs="Times New Roman"/>
+          <w:lang w:val="en-US"/>
+        </w:rPr>
+        <w:t>So that</w:t>
+      </w:r>
+      <w:r>
+        <w:rPr>
+          <w:rFonts w:ascii="Times New Roman" w:hAnsi="Times New Roman" w:cs="Times New Roman"/>
+          <w:lang w:val="en-US"/>
+        </w:rPr>
+        <w:t xml:space="preserve"> I will know what I have in the list so far</w:t>
+      </w:r>
+    </w:p>
+    <w:p>
+      <w:pPr>
+        <w:pStyle w:val="ListParagraph"/>
+        <w:numPr>
+          <w:ilvl w:val="2"/>
+          <w:numId w:val="6"/>
+        </w:numPr>
+        <w:spacing w:line="480" w:lineRule="auto"/>
+        <w:rPr>
+          <w:rFonts w:ascii="Times New Roman" w:hAnsi="Times New Roman" w:cs="Times New Roman"/>
+        </w:rPr>
+      </w:pPr>
+      <w:r>
+        <w:rPr>
+          <w:rFonts w:ascii="Times New Roman" w:hAnsi="Times New Roman" w:cs="Times New Roman"/>
+          <w:lang w:val="en-US"/>
+        </w:rPr>
+        <w:t>Acceptance criteria:</w:t>
+      </w:r>
+      <w:r>
+        <w:rPr>
+          <w:rFonts w:ascii="Times New Roman" w:hAnsi="Times New Roman" w:cs="Times New Roman"/>
+          <w:lang w:val="en-US"/>
+        </w:rPr>
+        <w:t xml:space="preserve"> The list will be reviewed before the payment</w:t>
+      </w:r>
+    </w:p>
+    <w:p>
+      <w:pPr>
+        <w:pStyle w:val="ListParagraph"/>
+        <w:numPr>
+          <w:ilvl w:val="1"/>
+          <w:numId w:val="6"/>
+        </w:numPr>
+        <w:spacing w:line="480" w:lineRule="auto"/>
+        <w:rPr>
+          <w:rFonts w:ascii="Times New Roman" w:hAnsi="Times New Roman" w:cs="Times New Roman"/>
+        </w:rPr>
+      </w:pPr>
+      <w:r>
+        <w:rPr>
+          <w:rFonts w:ascii="Times New Roman" w:hAnsi="Times New Roman" w:cs="Times New Roman"/>
+          <w:lang w:val="en-US"/>
+        </w:rPr>
+        <w:t>delete or edit my comments</w:t>
+      </w:r>
+      <w:r>
+        <w:rPr>
+          <w:rFonts w:ascii="Times New Roman" w:hAnsi="Times New Roman" w:cs="Times New Roman"/>
+          <w:lang w:val="en-US"/>
+        </w:rPr>
+        <w:t xml:space="preserve">  30</w:t>
+      </w:r>
+    </w:p>
+    <w:p>
+      <w:pPr>
+        <w:pStyle w:val="ListParagraph"/>
+        <w:numPr>
+          <w:ilvl w:val="2"/>
+          <w:numId w:val="6"/>
+        </w:numPr>
+        <w:spacing w:line="480" w:lineRule="auto"/>
+        <w:rPr>
+          <w:rFonts w:ascii="Times New Roman" w:hAnsi="Times New Roman" w:cs="Times New Roman"/>
+        </w:rPr>
+      </w:pPr>
+      <w:r>
+        <w:rPr>
+          <w:rFonts w:ascii="Times New Roman" w:hAnsi="Times New Roman" w:cs="Times New Roman"/>
+          <w:lang w:val="en-US"/>
+        </w:rPr>
+        <w:t>So that</w:t>
+      </w:r>
+      <w:r>
+        <w:rPr>
+          <w:rFonts w:ascii="Times New Roman" w:hAnsi="Times New Roman" w:cs="Times New Roman"/>
+          <w:lang w:val="en-US"/>
+        </w:rPr>
+        <w:t xml:space="preserve"> </w:t>
+      </w:r>
+      <w:r>
+        <w:rPr>
+          <w:rFonts w:ascii="Times New Roman" w:hAnsi="Times New Roman" w:cs="Times New Roman"/>
+          <w:lang w:val="en-US"/>
+        </w:rPr>
+        <w:t>I will be able to change the comment if I changed my mind or made a spelling mistake</w:t>
+      </w:r>
+    </w:p>
+    <w:p>
+      <w:pPr>
+        <w:pStyle w:val="ListParagraph"/>
+        <w:numPr>
+          <w:ilvl w:val="2"/>
+          <w:numId w:val="6"/>
+        </w:numPr>
+        <w:spacing w:line="480" w:lineRule="auto"/>
+        <w:rPr>
+          <w:rFonts w:ascii="Times New Roman" w:hAnsi="Times New Roman" w:cs="Times New Roman"/>
+        </w:rPr>
+      </w:pPr>
+      <w:r>
+        <w:rPr>
+          <w:rFonts w:ascii="Times New Roman" w:hAnsi="Times New Roman" w:cs="Times New Roman"/>
+          <w:lang w:val="en-US"/>
+        </w:rPr>
+        <w:t>Acceptance criteria:</w:t>
+      </w:r>
+      <w:r>
+        <w:rPr>
+          <w:rFonts w:ascii="Times New Roman" w:hAnsi="Times New Roman" w:cs="Times New Roman"/>
+          <w:lang w:val="en-US"/>
+        </w:rPr>
+        <w:t xml:space="preserve"> There are going to be buttons for the edit and deleting part next to the comment</w:t>
+      </w:r>
+    </w:p>
+    <w:p>
+      <w:pPr>
+        <w:pStyle w:val="ListParagraph"/>
+        <w:numPr>
+          <w:ilvl w:val="1"/>
+          <w:numId w:val="6"/>
+        </w:numPr>
+        <w:spacing w:line="480" w:lineRule="auto"/>
+        <w:rPr>
+          <w:rFonts w:ascii="Times New Roman" w:hAnsi="Times New Roman" w:cs="Times New Roman"/>
+        </w:rPr>
+      </w:pPr>
+      <w:r>
+        <w:rPr>
+          <w:rFonts w:ascii="Times New Roman" w:hAnsi="Times New Roman" w:cs="Times New Roman"/>
+          <w:lang w:val="en-US"/>
+        </w:rPr>
+        <w:t>contact the service (admin) for help</w:t>
+      </w:r>
+      <w:r>
+        <w:rPr>
+          <w:rFonts w:ascii="Times New Roman" w:hAnsi="Times New Roman" w:cs="Times New Roman"/>
+          <w:lang w:val="en-US"/>
+        </w:rPr>
+        <w:t xml:space="preserve"> </w:t>
+      </w:r>
+      <w:r>
+        <w:rPr>
+          <w:rFonts w:ascii="Times New Roman" w:hAnsi="Times New Roman" w:cs="Times New Roman"/>
+          <w:lang w:val="en-US"/>
+        </w:rPr>
+        <w:t>9</w:t>
+      </w:r>
+      <w:r>
+        <w:rPr>
+          <w:rFonts w:ascii="Times New Roman" w:hAnsi="Times New Roman" w:cs="Times New Roman"/>
+          <w:lang w:val="en-US"/>
+        </w:rPr>
+        <w:t>0</w:t>
+      </w:r>
+    </w:p>
+    <w:p>
+      <w:pPr>
+        <w:pStyle w:val="ListParagraph"/>
+        <w:numPr>
+          <w:ilvl w:val="2"/>
+          <w:numId w:val="6"/>
+        </w:numPr>
+        <w:spacing w:line="480" w:lineRule="auto"/>
+        <w:rPr>
+          <w:rFonts w:ascii="Times New Roman" w:hAnsi="Times New Roman" w:cs="Times New Roman"/>
+        </w:rPr>
+      </w:pPr>
+      <w:r>
+        <w:rPr>
+          <w:rFonts w:ascii="Times New Roman" w:hAnsi="Times New Roman" w:cs="Times New Roman"/>
+          <w:lang w:val="en-US"/>
+        </w:rPr>
+        <w:t>So that</w:t>
+      </w:r>
+      <w:r>
+        <w:rPr>
+          <w:rFonts w:ascii="Times New Roman" w:hAnsi="Times New Roman" w:cs="Times New Roman"/>
+          <w:lang w:val="en-US"/>
+        </w:rPr>
+        <w:t xml:space="preserve"> I will tell them if there is a problem with my account or my order</w:t>
+      </w:r>
+    </w:p>
+    <w:p>
+      <w:pPr>
+        <w:pStyle w:val="ListParagraph"/>
+        <w:numPr>
+          <w:ilvl w:val="2"/>
+          <w:numId w:val="6"/>
+        </w:numPr>
+        <w:spacing w:line="480" w:lineRule="auto"/>
+        <w:rPr>
+          <w:rFonts w:ascii="Times New Roman" w:hAnsi="Times New Roman" w:cs="Times New Roman"/>
+        </w:rPr>
+      </w:pPr>
+      <w:r>
+        <w:rPr>
+          <w:rFonts w:ascii="Times New Roman" w:hAnsi="Times New Roman" w:cs="Times New Roman"/>
+          <w:lang w:val="en-US"/>
+        </w:rPr>
+        <w:t>Acceptance criteria:</w:t>
+      </w:r>
+      <w:r>
+        <w:rPr>
+          <w:rFonts w:ascii="Times New Roman" w:hAnsi="Times New Roman" w:cs="Times New Roman"/>
+          <w:lang w:val="en-US"/>
+        </w:rPr>
+        <w:t xml:space="preserve"> The contact-page will provide an opportunity for contacting the service</w:t>
+      </w:r>
+    </w:p>
+    <w:p>
+      <w:pPr>
+        <w:pStyle w:val="ListParagraph"/>
+        <w:numPr>
+          <w:ilvl w:val="0"/>
+          <w:numId w:val="6"/>
+        </w:numPr>
+        <w:spacing w:line="480" w:lineRule="auto"/>
+        <w:rPr>
+          <w:rFonts w:ascii="Times New Roman" w:hAnsi="Times New Roman" w:cs="Times New Roman"/>
+        </w:rPr>
+      </w:pPr>
+      <w:r>
+        <w:rPr>
+          <w:rFonts w:ascii="Times New Roman" w:hAnsi="Times New Roman" w:cs="Times New Roman"/>
+          <w:lang w:val="en-US"/>
+        </w:rPr>
+        <w:lastRenderedPageBreak/>
+        <w:t>As an admin I want</w:t>
+      </w:r>
+      <w:r>
+        <w:rPr>
+          <w:rFonts w:ascii="Times New Roman" w:hAnsi="Times New Roman" w:cs="Times New Roman"/>
+          <w:lang w:val="en-US"/>
+        </w:rPr>
+        <w:t>:</w:t>
+      </w:r>
+    </w:p>
+    <w:p>
+      <w:pPr>
+        <w:pStyle w:val="ListParagraph"/>
+        <w:numPr>
+          <w:ilvl w:val="1"/>
+          <w:numId w:val="6"/>
+        </w:numPr>
+        <w:spacing w:line="480" w:lineRule="auto"/>
+        <w:rPr>
+          <w:rFonts w:ascii="Times New Roman" w:hAnsi="Times New Roman" w:cs="Times New Roman"/>
+        </w:rPr>
+      </w:pPr>
+      <w:r>
+        <w:rPr>
+          <w:rFonts w:ascii="Times New Roman" w:hAnsi="Times New Roman" w:cs="Times New Roman"/>
+          <w:lang w:val="en-US"/>
+        </w:rPr>
+        <w:t>to see</w:t>
+      </w:r>
+      <w:r>
+        <w:rPr>
+          <w:rFonts w:ascii="Times New Roman" w:hAnsi="Times New Roman" w:cs="Times New Roman"/>
+          <w:lang w:val="en-US"/>
+        </w:rPr>
+        <w:t xml:space="preserve"> a table of</w:t>
+      </w:r>
+      <w:r>
+        <w:rPr>
+          <w:rFonts w:ascii="Times New Roman" w:hAnsi="Times New Roman" w:cs="Times New Roman"/>
+          <w:lang w:val="en-US"/>
+        </w:rPr>
+        <w:t xml:space="preserve"> all people that are currently users of the website.</w:t>
+      </w:r>
+      <w:r>
+        <w:rPr>
+          <w:rFonts w:ascii="Times New Roman" w:hAnsi="Times New Roman" w:cs="Times New Roman"/>
+          <w:lang w:val="en-US"/>
+        </w:rPr>
+        <w:t xml:space="preserve"> </w:t>
+      </w:r>
+      <w:r>
+        <w:rPr>
+          <w:rFonts w:ascii="Times New Roman" w:hAnsi="Times New Roman" w:cs="Times New Roman"/>
+          <w:lang w:val="en-US"/>
+        </w:rPr>
+        <w:t>9</w:t>
+      </w:r>
+      <w:r>
+        <w:rPr>
+          <w:rFonts w:ascii="Times New Roman" w:hAnsi="Times New Roman" w:cs="Times New Roman"/>
+          <w:lang w:val="en-US"/>
+        </w:rPr>
+        <w:t>0</w:t>
+      </w:r>
+    </w:p>
+    <w:p>
+      <w:pPr>
+        <w:pStyle w:val="ListParagraph"/>
+        <w:numPr>
+          <w:ilvl w:val="2"/>
+          <w:numId w:val="6"/>
+        </w:numPr>
+        <w:spacing w:line="480" w:lineRule="auto"/>
+        <w:rPr>
+          <w:rFonts w:ascii="Times New Roman" w:hAnsi="Times New Roman" w:cs="Times New Roman"/>
+        </w:rPr>
+      </w:pPr>
+      <w:r>
+        <w:rPr>
+          <w:rFonts w:ascii="Times New Roman" w:hAnsi="Times New Roman" w:cs="Times New Roman"/>
+          <w:lang w:val="en-US"/>
+        </w:rPr>
+        <w:t>So that</w:t>
+      </w:r>
+      <w:r>
+        <w:rPr>
+          <w:rFonts w:ascii="Times New Roman" w:hAnsi="Times New Roman" w:cs="Times New Roman"/>
+          <w:lang w:val="en-US"/>
+        </w:rPr>
+        <w:t xml:space="preserve"> I know who is using the website and how much people are registered</w:t>
+      </w:r>
+    </w:p>
+    <w:p>
+      <w:pPr>
+        <w:pStyle w:val="ListParagraph"/>
+        <w:numPr>
+          <w:ilvl w:val="2"/>
+          <w:numId w:val="6"/>
+        </w:numPr>
+        <w:spacing w:line="480" w:lineRule="auto"/>
+        <w:rPr>
+          <w:rFonts w:ascii="Times New Roman" w:hAnsi="Times New Roman" w:cs="Times New Roman"/>
+        </w:rPr>
+      </w:pPr>
+      <w:r>
+        <w:rPr>
+          <w:rFonts w:ascii="Times New Roman" w:hAnsi="Times New Roman" w:cs="Times New Roman"/>
+          <w:lang w:val="en-US"/>
+        </w:rPr>
+        <w:t>Acceptance criteria:</w:t>
+      </w:r>
+      <w:r>
+        <w:rPr>
+          <w:rFonts w:ascii="Times New Roman" w:hAnsi="Times New Roman" w:cs="Times New Roman"/>
+          <w:lang w:val="en-US"/>
+        </w:rPr>
+        <w:t xml:space="preserve"> There is going to be a separate page only for the admin to see a table with the users</w:t>
+      </w:r>
+    </w:p>
+    <w:p>
+      <w:pPr>
+        <w:pStyle w:val="ListParagraph"/>
+        <w:numPr>
+          <w:ilvl w:val="1"/>
+          <w:numId w:val="6"/>
+        </w:numPr>
+        <w:spacing w:line="480" w:lineRule="auto"/>
+        <w:rPr>
+          <w:rFonts w:ascii="Times New Roman" w:hAnsi="Times New Roman" w:cs="Times New Roman"/>
+        </w:rPr>
+      </w:pPr>
+      <w:r>
+        <w:rPr>
+          <w:rFonts w:ascii="Times New Roman" w:hAnsi="Times New Roman" w:cs="Times New Roman"/>
+          <w:lang w:val="en-US"/>
+        </w:rPr>
+        <w:t>to have the option to modify</w:t>
+      </w:r>
+      <w:r>
+        <w:rPr>
+          <w:rFonts w:ascii="Times New Roman" w:hAnsi="Times New Roman" w:cs="Times New Roman"/>
+          <w:lang w:val="en-US"/>
+        </w:rPr>
+        <w:t>/</w:t>
+      </w:r>
+      <w:r>
+        <w:rPr>
+          <w:rFonts w:ascii="Times New Roman" w:hAnsi="Times New Roman" w:cs="Times New Roman"/>
+          <w:lang w:val="en-US"/>
+        </w:rPr>
+        <w:t>approve the change of certain information about a user</w:t>
+      </w:r>
+      <w:r>
+        <w:rPr>
+          <w:rFonts w:ascii="Times New Roman" w:hAnsi="Times New Roman" w:cs="Times New Roman"/>
+          <w:lang w:val="en-US"/>
+        </w:rPr>
+        <w:t xml:space="preserve"> 1</w:t>
+      </w:r>
+      <w:r>
+        <w:rPr>
+          <w:rFonts w:ascii="Times New Roman" w:hAnsi="Times New Roman" w:cs="Times New Roman"/>
+          <w:lang w:val="en-US"/>
+        </w:rPr>
+        <w:t>0</w:t>
+      </w:r>
+      <w:r>
+        <w:rPr>
+          <w:rFonts w:ascii="Times New Roman" w:hAnsi="Times New Roman" w:cs="Times New Roman"/>
+          <w:lang w:val="en-US"/>
+        </w:rPr>
+        <w:t>0</w:t>
+      </w:r>
+    </w:p>
+    <w:p>
+      <w:pPr>
+        <w:pStyle w:val="ListParagraph"/>
+        <w:numPr>
+          <w:ilvl w:val="2"/>
+          <w:numId w:val="6"/>
+        </w:numPr>
+        <w:spacing w:line="480" w:lineRule="auto"/>
+        <w:rPr>
+          <w:rFonts w:ascii="Times New Roman" w:hAnsi="Times New Roman" w:cs="Times New Roman"/>
+        </w:rPr>
+      </w:pPr>
+      <w:r>
+        <w:rPr>
+          <w:rFonts w:ascii="Times New Roman" w:hAnsi="Times New Roman" w:cs="Times New Roman"/>
+          <w:lang w:val="en-US"/>
+        </w:rPr>
+        <w:t>So that</w:t>
+      </w:r>
+      <w:r>
+        <w:rPr>
+          <w:rFonts w:ascii="Times New Roman" w:hAnsi="Times New Roman" w:cs="Times New Roman"/>
+          <w:lang w:val="en-US"/>
+        </w:rPr>
+        <w:t xml:space="preserve"> </w:t>
+      </w:r>
+      <w:r>
+        <w:rPr>
+          <w:rFonts w:ascii="Times New Roman" w:hAnsi="Times New Roman" w:cs="Times New Roman"/>
+          <w:lang w:val="en-US"/>
+        </w:rPr>
+        <w:t>the information about the user will be managed</w:t>
+      </w:r>
+    </w:p>
+    <w:p>
+      <w:pPr>
+        <w:pStyle w:val="ListParagraph"/>
+        <w:numPr>
+          <w:ilvl w:val="1"/>
+          <w:numId w:val="6"/>
+        </w:numPr>
+        <w:spacing w:line="480" w:lineRule="auto"/>
+        <w:rPr>
+          <w:rFonts w:ascii="Times New Roman" w:hAnsi="Times New Roman" w:cs="Times New Roman"/>
+        </w:rPr>
+      </w:pPr>
+      <w:r>
+        <w:rPr>
+          <w:rFonts w:ascii="Times New Roman" w:hAnsi="Times New Roman" w:cs="Times New Roman"/>
+          <w:lang w:val="en-US"/>
+        </w:rPr>
+        <w:t>to be able to upload or delete matches</w:t>
+      </w:r>
+      <w:r>
+        <w:rPr>
+          <w:rFonts w:ascii="Times New Roman" w:hAnsi="Times New Roman" w:cs="Times New Roman"/>
+          <w:lang w:val="en-US"/>
+        </w:rPr>
+        <w:t xml:space="preserve">  </w:t>
+      </w:r>
+      <w:r>
+        <w:rPr>
+          <w:rFonts w:ascii="Times New Roman" w:hAnsi="Times New Roman" w:cs="Times New Roman"/>
+          <w:lang w:val="en-US"/>
+        </w:rPr>
+        <w:t>1</w:t>
+      </w:r>
+      <w:r>
+        <w:rPr>
+          <w:rFonts w:ascii="Times New Roman" w:hAnsi="Times New Roman" w:cs="Times New Roman"/>
+          <w:lang w:val="en-US"/>
+        </w:rPr>
+        <w:t>00</w:t>
+      </w:r>
+    </w:p>
+    <w:p>
+      <w:pPr>
+        <w:pStyle w:val="ListParagraph"/>
+        <w:numPr>
+          <w:ilvl w:val="2"/>
+          <w:numId w:val="6"/>
+        </w:numPr>
+        <w:spacing w:line="480" w:lineRule="auto"/>
+        <w:rPr>
+          <w:rFonts w:ascii="Times New Roman" w:hAnsi="Times New Roman" w:cs="Times New Roman"/>
+        </w:rPr>
+      </w:pPr>
+      <w:r>
+        <w:rPr>
+          <w:rFonts w:ascii="Times New Roman" w:hAnsi="Times New Roman" w:cs="Times New Roman"/>
+          <w:lang w:val="en-US"/>
+        </w:rPr>
+        <w:t>So that</w:t>
+      </w:r>
+      <w:r>
+        <w:rPr>
+          <w:rFonts w:ascii="Times New Roman" w:hAnsi="Times New Roman" w:cs="Times New Roman"/>
+          <w:lang w:val="en-US"/>
+        </w:rPr>
+        <w:t xml:space="preserve"> the users will be able to watch the latest videos</w:t>
+      </w:r>
+    </w:p>
+    <w:p>
+      <w:pPr>
+        <w:pStyle w:val="ListParagraph"/>
+        <w:numPr>
+          <w:ilvl w:val="2"/>
+          <w:numId w:val="6"/>
+        </w:numPr>
+        <w:spacing w:line="480" w:lineRule="auto"/>
+        <w:rPr>
+          <w:rFonts w:ascii="Times New Roman" w:hAnsi="Times New Roman" w:cs="Times New Roman"/>
+        </w:rPr>
+      </w:pPr>
+      <w:r>
+        <w:rPr>
+          <w:rFonts w:ascii="Times New Roman" w:hAnsi="Times New Roman" w:cs="Times New Roman"/>
+          <w:lang w:val="en-US"/>
+        </w:rPr>
+        <w:t>Acceptance criteria:</w:t>
+      </w:r>
+      <w:r>
+        <w:rPr>
+          <w:rFonts w:ascii="Times New Roman" w:hAnsi="Times New Roman" w:cs="Times New Roman"/>
+          <w:lang w:val="en-US"/>
+        </w:rPr>
+        <w:t xml:space="preserve"> There will be a different match displayed every week</w:t>
+      </w:r>
+    </w:p>
+    <w:p>
+      <w:pPr>
+        <w:pStyle w:val="ListParagraph"/>
+        <w:numPr>
+          <w:ilvl w:val="1"/>
+          <w:numId w:val="6"/>
+        </w:numPr>
+        <w:spacing w:line="480" w:lineRule="auto"/>
+        <w:rPr>
+          <w:rFonts w:ascii="Times New Roman" w:hAnsi="Times New Roman" w:cs="Times New Roman"/>
+        </w:rPr>
+      </w:pPr>
+      <w:r>
+        <w:rPr>
+          <w:rFonts w:ascii="Times New Roman" w:hAnsi="Times New Roman" w:cs="Times New Roman"/>
+          <w:lang w:val="en-US"/>
+        </w:rPr>
+        <w:t xml:space="preserve">to </w:t>
+      </w:r>
+      <w:r>
+        <w:rPr>
+          <w:rFonts w:ascii="Times New Roman" w:hAnsi="Times New Roman" w:cs="Times New Roman"/>
+          <w:lang w:val="en-US"/>
+        </w:rPr>
+        <w:t>see a table of all users’ costs</w:t>
+      </w:r>
+      <w:r>
+        <w:rPr>
+          <w:rFonts w:ascii="Times New Roman" w:hAnsi="Times New Roman" w:cs="Times New Roman"/>
+          <w:lang w:val="en-US"/>
+        </w:rPr>
+        <w:t xml:space="preserve">  </w:t>
+      </w:r>
+      <w:r>
+        <w:rPr>
+          <w:rFonts w:ascii="Times New Roman" w:hAnsi="Times New Roman" w:cs="Times New Roman"/>
+          <w:lang w:val="en-US"/>
+        </w:rPr>
+        <w:t>1</w:t>
+      </w:r>
+      <w:r>
+        <w:rPr>
+          <w:rFonts w:ascii="Times New Roman" w:hAnsi="Times New Roman" w:cs="Times New Roman"/>
+          <w:lang w:val="en-US"/>
+        </w:rPr>
+        <w:t>00</w:t>
+      </w:r>
+    </w:p>
+    <w:p>
+      <w:pPr>
+        <w:pStyle w:val="ListParagraph"/>
+        <w:numPr>
+          <w:ilvl w:val="2"/>
+          <w:numId w:val="6"/>
+        </w:numPr>
+        <w:spacing w:line="480" w:lineRule="auto"/>
+        <w:rPr>
+          <w:rFonts w:ascii="Times New Roman" w:hAnsi="Times New Roman" w:cs="Times New Roman"/>
+        </w:rPr>
+      </w:pPr>
+      <w:r>
+        <w:rPr>
+          <w:rFonts w:ascii="Times New Roman" w:hAnsi="Times New Roman" w:cs="Times New Roman"/>
+          <w:lang w:val="en-US"/>
+        </w:rPr>
+        <w:t>So that</w:t>
+      </w:r>
+      <w:r>
+        <w:rPr>
+          <w:rFonts w:ascii="Times New Roman" w:hAnsi="Times New Roman" w:cs="Times New Roman"/>
+          <w:lang w:val="en-US"/>
+        </w:rPr>
+        <w:t xml:space="preserve"> I can track the balance</w:t>
+      </w:r>
+    </w:p>
+    <w:p>
+      <w:pPr>
+        <w:pStyle w:val="ListParagraph"/>
+        <w:numPr>
+          <w:ilvl w:val="2"/>
+          <w:numId w:val="6"/>
+        </w:numPr>
+        <w:rPr>
+          <w:rFonts w:ascii="Times New Roman" w:hAnsi="Times New Roman" w:cs="Times New Roman"/>
+          <w:lang w:val="en-US"/>
+        </w:rPr>
+      </w:pPr>
+      <w:r>
+        <w:rPr>
+          <w:rFonts w:ascii="Times New Roman" w:hAnsi="Times New Roman" w:cs="Times New Roman"/>
+          <w:lang w:val="en-US"/>
+        </w:rPr>
+        <w:t>Acceptance criteria:</w:t>
+      </w:r>
+      <w:r>
+        <w:rPr>
+          <w:rFonts w:ascii="Times New Roman" w:hAnsi="Times New Roman" w:cs="Times New Roman"/>
+          <w:lang w:val="en-US"/>
+        </w:rPr>
+        <w:t xml:space="preserve"> </w:t>
+      </w:r>
+      <w:r>
+        <w:rPr>
+          <w:rFonts w:ascii="Times New Roman" w:hAnsi="Times New Roman" w:cs="Times New Roman"/>
+          <w:lang w:val="en-US"/>
+        </w:rPr>
+        <w:t>t</w:t>
+      </w:r>
+      <w:r>
+        <w:rPr>
+          <w:rFonts w:ascii="Times New Roman" w:hAnsi="Times New Roman" w:cs="Times New Roman"/>
+          <w:lang w:val="en-US"/>
+        </w:rPr>
+        <w:t xml:space="preserve">he balance of a logged-in user is displayed to them </w:t>
+      </w:r>
+      <w:r>
+        <w:rPr>
+          <w:rFonts w:ascii="Times New Roman" w:hAnsi="Times New Roman" w:cs="Times New Roman"/>
+          <w:lang w:val="en-US"/>
+        </w:rPr>
+        <w:t>and calculated for them</w:t>
+      </w:r>
+    </w:p>
+    <w:p>
+      <w:pPr>
+        <w:pStyle w:val="ListParagraph"/>
+        <w:ind w:left="1080"/>
+        <w:rPr>
+          <w:rFonts w:ascii="Times New Roman" w:hAnsi="Times New Roman" w:cs="Times New Roman"/>
+          <w:lang w:val="en-US"/>
+        </w:rPr>
+      </w:pPr>
+    </w:p>
+    <w:p>
+      <w:pPr>
+        <w:pStyle w:val="ListParagraph"/>
+        <w:numPr>
+          <w:ilvl w:val="1"/>
+          <w:numId w:val="6"/>
+        </w:numPr>
+        <w:spacing w:line="480" w:lineRule="auto"/>
+        <w:rPr>
+          <w:rFonts w:ascii="Times New Roman" w:hAnsi="Times New Roman" w:cs="Times New Roman"/>
+        </w:rPr>
+      </w:pPr>
+      <w:r>
+        <w:rPr>
+          <w:rFonts w:ascii="Times New Roman" w:hAnsi="Times New Roman" w:cs="Times New Roman"/>
+          <w:lang w:val="en-US"/>
+        </w:rPr>
+        <w:t>to see a table of all users’ o</w:t>
+      </w:r>
+      <w:r>
+        <w:rPr>
+          <w:rFonts w:ascii="Times New Roman" w:hAnsi="Times New Roman" w:cs="Times New Roman"/>
+          <w:lang w:val="en-US"/>
+        </w:rPr>
+        <w:t>rd</w:t>
+      </w:r>
+      <w:r>
+        <w:rPr>
+          <w:rFonts w:ascii="Times New Roman" w:hAnsi="Times New Roman" w:cs="Times New Roman"/>
+          <w:lang w:val="en-US"/>
+        </w:rPr>
+        <w:t>ers</w:t>
+      </w:r>
+      <w:r>
+        <w:rPr>
+          <w:rFonts w:ascii="Times New Roman" w:hAnsi="Times New Roman" w:cs="Times New Roman"/>
+          <w:lang w:val="en-US"/>
+        </w:rPr>
+        <w:t xml:space="preserve">  </w:t>
+      </w:r>
+      <w:r>
+        <w:rPr>
+          <w:rFonts w:ascii="Times New Roman" w:hAnsi="Times New Roman" w:cs="Times New Roman"/>
+          <w:lang w:val="en-US"/>
+        </w:rPr>
+        <w:t>8</w:t>
+      </w:r>
+      <w:r>
+        <w:rPr>
+          <w:rFonts w:ascii="Times New Roman" w:hAnsi="Times New Roman" w:cs="Times New Roman"/>
+          <w:lang w:val="en-US"/>
+        </w:rPr>
+        <w:t>0</w:t>
+      </w:r>
+    </w:p>
+    <w:p>
+      <w:pPr>
+        <w:pStyle w:val="ListParagraph"/>
+        <w:numPr>
+          <w:ilvl w:val="2"/>
+          <w:numId w:val="6"/>
+        </w:numPr>
+        <w:spacing w:line="480" w:lineRule="auto"/>
+        <w:rPr>
+          <w:rFonts w:ascii="Times New Roman" w:hAnsi="Times New Roman" w:cs="Times New Roman"/>
+        </w:rPr>
+      </w:pPr>
+      <w:r>
+        <w:rPr>
+          <w:rFonts w:ascii="Times New Roman" w:hAnsi="Times New Roman" w:cs="Times New Roman"/>
+          <w:lang w:val="en-US"/>
+        </w:rPr>
+        <w:t>So that</w:t>
+      </w:r>
+      <w:r>
+        <w:rPr>
+          <w:rFonts w:ascii="Times New Roman" w:hAnsi="Times New Roman" w:cs="Times New Roman"/>
+          <w:lang w:val="en-US"/>
+        </w:rPr>
+        <w:t xml:space="preserve"> I can be in touch with more and less desired products from the online store </w:t>
+      </w:r>
+    </w:p>
+    <w:p>
+      <w:pPr>
+        <w:pStyle w:val="ListParagraph"/>
+        <w:numPr>
+          <w:ilvl w:val="2"/>
+          <w:numId w:val="6"/>
+        </w:numPr>
+        <w:rPr>
+          <w:rFonts w:ascii="Times New Roman" w:hAnsi="Times New Roman" w:cs="Times New Roman"/>
+          <w:lang w:val="en-US"/>
+        </w:rPr>
+      </w:pPr>
+      <w:r>
+        <w:rPr>
+          <w:rFonts w:ascii="Times New Roman" w:hAnsi="Times New Roman" w:cs="Times New Roman"/>
+          <w:lang w:val="en-US"/>
+        </w:rPr>
+        <w:t>Acceptance criteria:</w:t>
+      </w:r>
+      <w:r>
+        <w:rPr>
+          <w:rFonts w:ascii="Times New Roman" w:hAnsi="Times New Roman" w:cs="Times New Roman"/>
+          <w:lang w:val="en-US"/>
+        </w:rPr>
+        <w:t xml:space="preserve"> The </w:t>
+      </w:r>
+      <w:r>
+        <w:rPr>
+          <w:rFonts w:ascii="Times New Roman" w:hAnsi="Times New Roman" w:cs="Times New Roman"/>
+          <w:lang w:val="en-US"/>
+        </w:rPr>
+        <w:t>orders</w:t>
+      </w:r>
+      <w:r>
+        <w:rPr>
+          <w:rFonts w:ascii="Times New Roman" w:hAnsi="Times New Roman" w:cs="Times New Roman"/>
+          <w:lang w:val="en-US"/>
+        </w:rPr>
+        <w:t xml:space="preserve"> of a logged-in user is displayed to them </w:t>
+      </w:r>
+    </w:p>
+    <w:p>
+      <w:pPr>
+        <w:pStyle w:val="ListParagraph"/>
+        <w:spacing w:line="480" w:lineRule="auto"/>
+        <w:ind w:left="1080"/>
+        <w:rPr>
+          <w:rFonts w:ascii="Times New Roman" w:hAnsi="Times New Roman" w:cs="Times New Roman"/>
+        </w:rPr>
+      </w:pPr>
+    </w:p>
+    <w:p>
+      <w:pPr>
+        <w:pStyle w:val="ListParagraph"/>
+        <w:numPr>
+          <w:ilvl w:val="1"/>
+          <w:numId w:val="6"/>
+        </w:numPr>
+        <w:spacing w:line="480" w:lineRule="auto"/>
+        <w:rPr>
+          <w:rFonts w:ascii="Times New Roman" w:hAnsi="Times New Roman" w:cs="Times New Roman"/>
+        </w:rPr>
+      </w:pPr>
+      <w:r>
+        <w:rPr>
+          <w:rFonts w:ascii="Times New Roman" w:hAnsi="Times New Roman" w:cs="Times New Roman"/>
+          <w:lang w:val="en-US"/>
+        </w:rPr>
+        <w:t xml:space="preserve">send emails as invoices to those users who want to see an invoice </w:t>
+      </w:r>
+      <w:r>
+        <w:rPr>
+          <w:rFonts w:ascii="Times New Roman" w:hAnsi="Times New Roman" w:cs="Times New Roman"/>
+          <w:lang w:val="en-US"/>
+        </w:rPr>
+        <w:t>100</w:t>
+      </w:r>
+    </w:p>
+    <w:p>
+      <w:pPr>
+        <w:pStyle w:val="ListParagraph"/>
+        <w:numPr>
+          <w:ilvl w:val="2"/>
+          <w:numId w:val="6"/>
+        </w:numPr>
+        <w:spacing w:line="480" w:lineRule="auto"/>
+        <w:rPr>
+          <w:rFonts w:ascii="Times New Roman" w:hAnsi="Times New Roman" w:cs="Times New Roman"/>
+        </w:rPr>
+      </w:pPr>
+      <w:r>
+        <w:rPr>
+          <w:rFonts w:ascii="Times New Roman" w:hAnsi="Times New Roman" w:cs="Times New Roman"/>
+          <w:lang w:val="en-US"/>
+        </w:rPr>
+        <w:t>So that</w:t>
+      </w:r>
+      <w:r>
+        <w:rPr>
+          <w:rFonts w:ascii="Times New Roman" w:hAnsi="Times New Roman" w:cs="Times New Roman"/>
+          <w:lang w:val="en-US"/>
+        </w:rPr>
+        <w:t xml:space="preserve"> users may be assured that everything is okay</w:t>
+      </w:r>
+    </w:p>
+    <w:p>
+      <w:pPr>
+        <w:pStyle w:val="ListParagraph"/>
+        <w:numPr>
+          <w:ilvl w:val="0"/>
+          <w:numId w:val="6"/>
+        </w:numPr>
+        <w:spacing w:line="480" w:lineRule="auto"/>
+        <w:rPr>
+          <w:rFonts w:ascii="Times New Roman" w:hAnsi="Times New Roman" w:cs="Times New Roman"/>
+        </w:rPr>
+      </w:pPr>
+      <w:r>
+        <w:rPr>
+          <w:rFonts w:ascii="Times New Roman" w:hAnsi="Times New Roman" w:cs="Times New Roman"/>
+          <w:lang w:val="en-US"/>
+        </w:rPr>
+        <w:t xml:space="preserve">As an admin I </w:t>
+      </w:r>
+      <w:r>
+        <w:rPr>
+          <w:rFonts w:ascii="Times New Roman" w:hAnsi="Times New Roman" w:cs="Times New Roman"/>
+          <w:lang w:val="en-US"/>
+        </w:rPr>
+        <w:t>can</w:t>
+      </w:r>
+      <w:r>
+        <w:rPr>
+          <w:rFonts w:ascii="Times New Roman" w:hAnsi="Times New Roman" w:cs="Times New Roman"/>
+          <w:lang w:val="en-US"/>
+        </w:rPr>
+        <w:t>:</w:t>
+      </w:r>
+    </w:p>
+    <w:p>
+      <w:pPr>
+        <w:pStyle w:val="ListParagraph"/>
+        <w:numPr>
+          <w:ilvl w:val="1"/>
+          <w:numId w:val="6"/>
+        </w:numPr>
+        <w:spacing w:line="480" w:lineRule="auto"/>
+        <w:rPr>
+          <w:rFonts w:ascii="Times New Roman" w:hAnsi="Times New Roman" w:cs="Times New Roman"/>
+        </w:rPr>
+      </w:pPr>
+      <w:r>
+        <w:rPr>
+          <w:rFonts w:ascii="Times New Roman" w:hAnsi="Times New Roman" w:cs="Times New Roman"/>
+          <w:lang w:val="en-US"/>
+        </w:rPr>
+        <w:t xml:space="preserve">add or </w:t>
+      </w:r>
+      <w:r>
+        <w:rPr>
+          <w:rFonts w:ascii="Times New Roman" w:hAnsi="Times New Roman" w:cs="Times New Roman"/>
+          <w:lang w:val="en-US"/>
+        </w:rPr>
+        <w:t xml:space="preserve">delete users </w:t>
+      </w:r>
+      <w:r>
+        <w:rPr>
+          <w:rFonts w:ascii="Times New Roman" w:hAnsi="Times New Roman" w:cs="Times New Roman"/>
+          <w:lang w:val="en-US"/>
+        </w:rPr>
+        <w:t>100</w:t>
+      </w:r>
+    </w:p>
+    <w:p>
+      <w:pPr>
+        <w:pStyle w:val="ListParagraph"/>
+        <w:numPr>
+          <w:ilvl w:val="2"/>
+          <w:numId w:val="6"/>
+        </w:numPr>
+        <w:spacing w:line="480" w:lineRule="auto"/>
+        <w:rPr>
+          <w:rFonts w:ascii="Times New Roman" w:hAnsi="Times New Roman" w:cs="Times New Roman"/>
+        </w:rPr>
+      </w:pPr>
+      <w:r>
+        <w:rPr>
+          <w:rFonts w:ascii="Times New Roman" w:hAnsi="Times New Roman" w:cs="Times New Roman"/>
+          <w:lang w:val="en-US"/>
+        </w:rPr>
+        <w:t>So that</w:t>
+      </w:r>
+      <w:r>
+        <w:rPr>
+          <w:rFonts w:ascii="Times New Roman" w:hAnsi="Times New Roman" w:cs="Times New Roman"/>
+          <w:lang w:val="en-US"/>
+        </w:rPr>
+        <w:t xml:space="preserve"> the database won’t be messy</w:t>
+      </w:r>
+    </w:p>
+    <w:p>
+      <w:pPr>
+        <w:pStyle w:val="ListParagraph"/>
+        <w:numPr>
+          <w:ilvl w:val="1"/>
+          <w:numId w:val="6"/>
+        </w:numPr>
+        <w:spacing w:line="480" w:lineRule="auto"/>
+        <w:rPr>
+          <w:rFonts w:ascii="Times New Roman" w:hAnsi="Times New Roman" w:cs="Times New Roman"/>
+        </w:rPr>
+      </w:pPr>
+      <w:r>
+        <w:rPr>
+          <w:rFonts w:ascii="Times New Roman" w:hAnsi="Times New Roman" w:cs="Times New Roman"/>
+          <w:lang w:val="en-US"/>
+        </w:rPr>
+        <w:t>ban users</w:t>
       </w:r>
       <w:r>
         <w:rPr>
@@ -926,7 +2296,55 @@
           <w:rFonts w:ascii="Times New Roman" w:hAnsi="Times New Roman" w:cs="Times New Roman"/>
           <w:lang w:val="en-US"/>
         </w:rPr>
-        <w:t>So that I can see what I ordered and what I added to my list</w:t>
+        <w:t>So that</w:t>
+      </w:r>
+      <w:r>
+        <w:rPr>
+          <w:rFonts w:ascii="Times New Roman" w:hAnsi="Times New Roman" w:cs="Times New Roman"/>
+          <w:lang w:val="en-US"/>
+        </w:rPr>
+        <w:t xml:space="preserve"> there will be no violence on the website</w:t>
+      </w:r>
+    </w:p>
+    <w:p>
+      <w:pPr>
+        <w:pStyle w:val="ListParagraph"/>
+        <w:numPr>
+          <w:ilvl w:val="1"/>
+          <w:numId w:val="6"/>
+        </w:numPr>
+        <w:spacing w:line="480" w:lineRule="auto"/>
+        <w:rPr>
+          <w:rFonts w:ascii="Times New Roman" w:hAnsi="Times New Roman" w:cs="Times New Roman"/>
+        </w:rPr>
+      </w:pPr>
+      <w:r>
+        <w:rPr>
+          <w:rFonts w:ascii="Times New Roman" w:hAnsi="Times New Roman" w:cs="Times New Roman"/>
+          <w:lang w:val="en-US"/>
+        </w:rPr>
+        <w:t>upload videos of matches</w:t>
+      </w:r>
+      <w:r>
+        <w:rPr>
+          <w:rFonts w:ascii="Times New Roman" w:hAnsi="Times New Roman" w:cs="Times New Roman"/>
+          <w:lang w:val="en-US"/>
+        </w:rPr>
+        <w:t xml:space="preserve"> </w:t>
+      </w:r>
+      <w:r>
+        <w:rPr>
+          <w:rFonts w:ascii="Times New Roman" w:hAnsi="Times New Roman" w:cs="Times New Roman"/>
+          <w:lang w:val="en-US"/>
+        </w:rPr>
+        <w:t>1</w:t>
+      </w:r>
+      <w:r>
+        <w:rPr>
+          <w:rFonts w:ascii="Times New Roman" w:hAnsi="Times New Roman" w:cs="Times New Roman"/>
+          <w:lang w:val="en-US"/>
+        </w:rPr>
+        <w:t>00</w:t>
       </w:r>
     </w:p>
     <w:p>
@@ -946,41 +2364,14 @@
           <w:rFonts w:ascii="Times New Roman" w:hAnsi="Times New Roman" w:cs="Times New Roman"/>
           <w:lang w:val="en-US"/>
         </w:rPr>
-        <w:t>Acceptance criteria:  my product list will be displayed</w:t>
-      </w:r>
-    </w:p>
-    <w:p>
-      <w:pPr>
-        <w:pStyle w:val="ListParagraph"/>
-        <w:numPr>
-          <w:ilvl w:val="1"/>
-          <w:numId w:val="6"/>
-        </w:numPr>
-        <w:spacing w:line="480" w:lineRule="auto"/>
-        <w:rPr>
-          <w:rFonts w:ascii="Times New Roman" w:hAnsi="Times New Roman" w:cs="Times New Roman"/>
-        </w:rPr>
-      </w:pPr>
-      <w:r>
-        <w:rPr>
-          <w:rFonts w:ascii="Times New Roman" w:hAnsi="Times New Roman" w:cs="Times New Roman"/>
-          <w:lang w:val="en-US"/>
-        </w:rPr>
-        <w:t xml:space="preserve">to </w:t>
-      </w:r>
-      <w:r>
-        <w:rPr>
-          <w:rFonts w:ascii="Times New Roman" w:hAnsi="Times New Roman" w:cs="Times New Roman"/>
-          <w:lang w:val="en-US"/>
-        </w:rPr>
-        <w:t>be able to change the language of the website</w:t>
-      </w:r>
-      <w:r>
-        <w:rPr>
-          <w:rFonts w:ascii="Times New Roman" w:hAnsi="Times New Roman" w:cs="Times New Roman"/>
-          <w:lang w:val="en-US"/>
-        </w:rPr>
-        <w:t xml:space="preserve"> 80</w:t>
+        <w:t xml:space="preserve">So that </w:t>
+      </w:r>
+      <w:r>
+        <w:rPr>
+          <w:rFonts w:ascii="Times New Roman" w:hAnsi="Times New Roman" w:cs="Times New Roman"/>
+          <w:lang w:val="en-US"/>
+        </w:rPr>
+        <w:t>the website will be organized and there will be always updated information for the users.</w:t>
       </w:r>
     </w:p>
     <w:p>
@@ -1000,1353 +2391,7 @@
           <w:rFonts w:ascii="Times New Roman" w:hAnsi="Times New Roman" w:cs="Times New Roman"/>
           <w:lang w:val="en-US"/>
         </w:rPr>
-        <w:t>So that</w:t>
-      </w:r>
-      <w:r>
-        <w:rPr>
-          <w:rFonts w:ascii="Times New Roman" w:hAnsi="Times New Roman" w:cs="Times New Roman"/>
-          <w:lang w:val="en-US"/>
-        </w:rPr>
-        <w:t xml:space="preserve"> I can understand the website in a different language</w:t>
-      </w:r>
-    </w:p>
-    <w:p>
-      <w:pPr>
-        <w:spacing w:line="480" w:lineRule="auto"/>
-        <w:ind w:left="360"/>
-        <w:rPr>
-          <w:rFonts w:ascii="Times New Roman" w:hAnsi="Times New Roman" w:cs="Times New Roman"/>
-          <w:lang w:val="en-US"/>
-        </w:rPr>
-      </w:pPr>
-      <w:r>
-        <w:rPr>
-          <w:rFonts w:ascii="Times New Roman" w:hAnsi="Times New Roman" w:cs="Times New Roman"/>
-          <w:lang w:val="en-US"/>
-        </w:rPr>
-        <w:t>/</w:t>
-      </w:r>
-      <w:r>
-        <w:rPr>
-          <w:rFonts w:ascii="Times New Roman" w:hAnsi="Times New Roman" w:cs="Times New Roman"/>
-          <w:lang w:val="en-US"/>
-        </w:rPr>
-        <w:t>/the name of the website is the brand of the products</w:t>
-      </w:r>
-    </w:p>
-    <w:p>
-      <w:pPr>
-        <w:pStyle w:val="ListParagraph"/>
-        <w:numPr>
-          <w:ilvl w:val="0"/>
-          <w:numId w:val="6"/>
-        </w:numPr>
-        <w:spacing w:line="480" w:lineRule="auto"/>
-        <w:rPr>
-          <w:rFonts w:ascii="Times New Roman" w:hAnsi="Times New Roman" w:cs="Times New Roman"/>
-        </w:rPr>
-      </w:pPr>
-      <w:r>
-        <w:rPr>
-          <w:rFonts w:ascii="Times New Roman" w:hAnsi="Times New Roman" w:cs="Times New Roman"/>
-          <w:lang w:val="en-US"/>
-        </w:rPr>
-        <w:t xml:space="preserve">As a </w:t>
-      </w:r>
-      <w:r>
-        <w:rPr>
-          <w:rFonts w:ascii="Times New Roman" w:hAnsi="Times New Roman" w:cs="Times New Roman"/>
-          <w:lang w:val="en-US"/>
-        </w:rPr>
-        <w:t xml:space="preserve">logged -in </w:t>
-      </w:r>
-      <w:r>
-        <w:rPr>
-          <w:rFonts w:ascii="Times New Roman" w:hAnsi="Times New Roman" w:cs="Times New Roman"/>
-          <w:lang w:val="en-US"/>
-        </w:rPr>
-        <w:t xml:space="preserve">user I </w:t>
-      </w:r>
-      <w:r>
-        <w:rPr>
-          <w:rFonts w:ascii="Times New Roman" w:hAnsi="Times New Roman" w:cs="Times New Roman"/>
-          <w:lang w:val="en-US"/>
-        </w:rPr>
-        <w:t>can</w:t>
-      </w:r>
-      <w:r>
-        <w:rPr>
-          <w:rFonts w:ascii="Times New Roman" w:hAnsi="Times New Roman" w:cs="Times New Roman"/>
-          <w:lang w:val="en-US"/>
-        </w:rPr>
-        <w:t>:</w:t>
-      </w:r>
-    </w:p>
-    <w:p>
-      <w:pPr>
-        <w:pStyle w:val="ListParagraph"/>
-        <w:numPr>
-          <w:ilvl w:val="1"/>
-          <w:numId w:val="6"/>
-        </w:numPr>
-        <w:spacing w:line="480" w:lineRule="auto"/>
-        <w:rPr>
-          <w:rFonts w:ascii="Times New Roman" w:hAnsi="Times New Roman" w:cs="Times New Roman"/>
-        </w:rPr>
-      </w:pPr>
-      <w:r>
-        <w:rPr>
-          <w:rFonts w:ascii="Times New Roman" w:hAnsi="Times New Roman" w:cs="Times New Roman"/>
-          <w:lang w:val="en-US"/>
-        </w:rPr>
-        <w:t>write comments on the news-pages about different matches</w:t>
-      </w:r>
-      <w:r>
-        <w:rPr>
-          <w:rFonts w:ascii="Times New Roman" w:hAnsi="Times New Roman" w:cs="Times New Roman"/>
-          <w:lang w:val="en-US"/>
-        </w:rPr>
-        <w:t xml:space="preserve"> 70</w:t>
-      </w:r>
-    </w:p>
-    <w:p>
-      <w:pPr>
-        <w:pStyle w:val="ListParagraph"/>
-        <w:numPr>
-          <w:ilvl w:val="2"/>
-          <w:numId w:val="6"/>
-        </w:numPr>
-        <w:spacing w:line="480" w:lineRule="auto"/>
-        <w:rPr>
-          <w:rFonts w:ascii="Times New Roman" w:hAnsi="Times New Roman" w:cs="Times New Roman"/>
-        </w:rPr>
-      </w:pPr>
-      <w:r>
-        <w:rPr>
-          <w:rFonts w:ascii="Times New Roman" w:hAnsi="Times New Roman" w:cs="Times New Roman"/>
-          <w:lang w:val="en-US"/>
-        </w:rPr>
-        <w:t>So that</w:t>
-      </w:r>
-      <w:r>
-        <w:rPr>
-          <w:rFonts w:ascii="Times New Roman" w:hAnsi="Times New Roman" w:cs="Times New Roman"/>
-          <w:lang w:val="en-US"/>
-        </w:rPr>
-        <w:t xml:space="preserve"> other users can see what my opinion about a certain topic is</w:t>
-      </w:r>
-    </w:p>
-    <w:p>
-      <w:pPr>
-        <w:pStyle w:val="ListParagraph"/>
-        <w:numPr>
-          <w:ilvl w:val="2"/>
-          <w:numId w:val="6"/>
-        </w:numPr>
-        <w:spacing w:line="480" w:lineRule="auto"/>
-        <w:rPr>
-          <w:rFonts w:ascii="Times New Roman" w:hAnsi="Times New Roman" w:cs="Times New Roman"/>
-        </w:rPr>
-      </w:pPr>
-      <w:r>
-        <w:rPr>
-          <w:rFonts w:ascii="Times New Roman" w:hAnsi="Times New Roman" w:cs="Times New Roman"/>
-          <w:lang w:val="en-US"/>
-        </w:rPr>
-        <w:t>Acceptance criteria:</w:t>
-      </w:r>
-      <w:r>
-        <w:rPr>
-          <w:rFonts w:ascii="Times New Roman" w:hAnsi="Times New Roman" w:cs="Times New Roman"/>
-          <w:lang w:val="en-US"/>
-        </w:rPr>
-        <w:t xml:space="preserve"> the place to leave a comment will be displayed under the topics</w:t>
-      </w:r>
-    </w:p>
-    <w:p>
-      <w:pPr>
-        <w:pStyle w:val="ListParagraph"/>
-        <w:numPr>
-          <w:ilvl w:val="1"/>
-          <w:numId w:val="6"/>
-        </w:numPr>
-        <w:spacing w:line="480" w:lineRule="auto"/>
-        <w:rPr>
-          <w:rFonts w:ascii="Times New Roman" w:hAnsi="Times New Roman" w:cs="Times New Roman"/>
-        </w:rPr>
-      </w:pPr>
-      <w:r>
-        <w:rPr>
-          <w:rFonts w:ascii="Times New Roman" w:hAnsi="Times New Roman" w:cs="Times New Roman"/>
-          <w:lang w:val="en-US"/>
-        </w:rPr>
-        <w:t>check if I want to receive an invoice above 100 euros</w:t>
-      </w:r>
-      <w:r>
-        <w:rPr>
-          <w:rFonts w:ascii="Times New Roman" w:hAnsi="Times New Roman" w:cs="Times New Roman"/>
-          <w:lang w:val="en-US"/>
-        </w:rPr>
-        <w:t xml:space="preserve">  </w:t>
-      </w:r>
-      <w:r>
-        <w:rPr>
-          <w:rFonts w:ascii="Times New Roman" w:hAnsi="Times New Roman" w:cs="Times New Roman"/>
-          <w:lang w:val="en-US"/>
-        </w:rPr>
-        <w:t>100</w:t>
-      </w:r>
-    </w:p>
-    <w:p>
-      <w:pPr>
-        <w:pStyle w:val="ListParagraph"/>
-        <w:numPr>
-          <w:ilvl w:val="2"/>
-          <w:numId w:val="6"/>
-        </w:numPr>
-        <w:spacing w:line="480" w:lineRule="auto"/>
-        <w:rPr>
-          <w:rFonts w:ascii="Times New Roman" w:hAnsi="Times New Roman" w:cs="Times New Roman"/>
-        </w:rPr>
-      </w:pPr>
-      <w:r>
-        <w:rPr>
-          <w:rFonts w:ascii="Times New Roman" w:hAnsi="Times New Roman" w:cs="Times New Roman"/>
-          <w:lang w:val="en-US"/>
-        </w:rPr>
-        <w:t>So that</w:t>
-      </w:r>
-      <w:r>
-        <w:rPr>
-          <w:rFonts w:ascii="Times New Roman" w:hAnsi="Times New Roman" w:cs="Times New Roman"/>
-          <w:lang w:val="en-US"/>
-        </w:rPr>
-        <w:t xml:space="preserve"> I can say if I want to have an invoice or just pay without it</w:t>
-      </w:r>
-    </w:p>
-    <w:p>
-      <w:pPr>
-        <w:pStyle w:val="ListParagraph"/>
-        <w:numPr>
-          <w:ilvl w:val="2"/>
-          <w:numId w:val="6"/>
-        </w:numPr>
-        <w:spacing w:line="480" w:lineRule="auto"/>
-        <w:rPr>
-          <w:rFonts w:ascii="Times New Roman" w:hAnsi="Times New Roman" w:cs="Times New Roman"/>
-        </w:rPr>
-      </w:pPr>
-      <w:r>
-        <w:rPr>
-          <w:rFonts w:ascii="Times New Roman" w:hAnsi="Times New Roman" w:cs="Times New Roman"/>
-          <w:lang w:val="en-US"/>
-        </w:rPr>
-        <w:t>Acceptance criteria:</w:t>
-      </w:r>
-      <w:r>
-        <w:rPr>
-          <w:rFonts w:ascii="Times New Roman" w:hAnsi="Times New Roman" w:cs="Times New Roman"/>
-          <w:lang w:val="en-US"/>
-        </w:rPr>
-        <w:t xml:space="preserve"> The checkbox for the invoice will be placed near the button for payment</w:t>
-      </w:r>
-    </w:p>
-    <w:p>
-      <w:pPr>
-        <w:pStyle w:val="ListParagraph"/>
-        <w:numPr>
-          <w:ilvl w:val="1"/>
-          <w:numId w:val="6"/>
-        </w:numPr>
-        <w:spacing w:line="480" w:lineRule="auto"/>
-        <w:rPr>
-          <w:rFonts w:ascii="Times New Roman" w:hAnsi="Times New Roman" w:cs="Times New Roman"/>
-        </w:rPr>
-      </w:pPr>
-      <w:r>
-        <w:rPr>
-          <w:rFonts w:ascii="Times New Roman" w:hAnsi="Times New Roman" w:cs="Times New Roman"/>
-          <w:lang w:val="en-US"/>
-        </w:rPr>
-        <w:t xml:space="preserve">check my orders </w:t>
-      </w:r>
-      <w:r>
-        <w:rPr>
-          <w:rFonts w:ascii="Times New Roman" w:hAnsi="Times New Roman" w:cs="Times New Roman"/>
-          <w:lang w:val="en-US"/>
-        </w:rPr>
-        <w:t>70</w:t>
-      </w:r>
-    </w:p>
-    <w:p>
-      <w:pPr>
-        <w:pStyle w:val="ListParagraph"/>
-        <w:numPr>
-          <w:ilvl w:val="2"/>
-          <w:numId w:val="6"/>
-        </w:numPr>
-        <w:spacing w:line="480" w:lineRule="auto"/>
-        <w:rPr>
-          <w:rFonts w:ascii="Times New Roman" w:hAnsi="Times New Roman" w:cs="Times New Roman"/>
-        </w:rPr>
-      </w:pPr>
-      <w:r>
-        <w:rPr>
-          <w:rFonts w:ascii="Times New Roman" w:hAnsi="Times New Roman" w:cs="Times New Roman"/>
-          <w:lang w:val="en-US"/>
-        </w:rPr>
-        <w:t>So that</w:t>
-      </w:r>
-      <w:r>
-        <w:rPr>
-          <w:rFonts w:ascii="Times New Roman" w:hAnsi="Times New Roman" w:cs="Times New Roman"/>
-          <w:lang w:val="en-US"/>
-        </w:rPr>
-        <w:t xml:space="preserve"> I can see what I ordered before</w:t>
-      </w:r>
-    </w:p>
-    <w:p>
-      <w:pPr>
-        <w:pStyle w:val="ListParagraph"/>
-        <w:numPr>
-          <w:ilvl w:val="1"/>
-          <w:numId w:val="6"/>
-        </w:numPr>
-        <w:spacing w:line="480" w:lineRule="auto"/>
-        <w:rPr>
-          <w:rFonts w:ascii="Times New Roman" w:hAnsi="Times New Roman" w:cs="Times New Roman"/>
-        </w:rPr>
-      </w:pPr>
-      <w:r>
-        <w:rPr>
-          <w:rFonts w:ascii="Times New Roman" w:hAnsi="Times New Roman" w:cs="Times New Roman"/>
-          <w:lang w:val="en-US"/>
-        </w:rPr>
-        <w:t>change the list of products in current orders</w:t>
-      </w:r>
-      <w:r>
-        <w:rPr>
-          <w:rFonts w:ascii="Times New Roman" w:hAnsi="Times New Roman" w:cs="Times New Roman"/>
-          <w:lang w:val="en-US"/>
-        </w:rPr>
-        <w:t xml:space="preserve"> 90</w:t>
-      </w:r>
-    </w:p>
-    <w:p>
-      <w:pPr>
-        <w:pStyle w:val="ListParagraph"/>
-        <w:numPr>
-          <w:ilvl w:val="2"/>
-          <w:numId w:val="6"/>
-        </w:numPr>
-        <w:spacing w:line="480" w:lineRule="auto"/>
-        <w:rPr>
-          <w:rFonts w:ascii="Times New Roman" w:hAnsi="Times New Roman" w:cs="Times New Roman"/>
-        </w:rPr>
-      </w:pPr>
-      <w:r>
-        <w:rPr>
-          <w:rFonts w:ascii="Times New Roman" w:hAnsi="Times New Roman" w:cs="Times New Roman"/>
-          <w:lang w:val="en-US"/>
-        </w:rPr>
-        <w:t>So that</w:t>
-      </w:r>
-      <w:r>
-        <w:rPr>
-          <w:rFonts w:ascii="Times New Roman" w:hAnsi="Times New Roman" w:cs="Times New Roman"/>
-          <w:lang w:val="en-US"/>
-        </w:rPr>
-        <w:t xml:space="preserve"> I will know what I have in the list so far</w:t>
-      </w:r>
-    </w:p>
-    <w:p>
-      <w:pPr>
-        <w:pStyle w:val="ListParagraph"/>
-        <w:numPr>
-          <w:ilvl w:val="2"/>
-          <w:numId w:val="6"/>
-        </w:numPr>
-        <w:spacing w:line="480" w:lineRule="auto"/>
-        <w:rPr>
-          <w:rFonts w:ascii="Times New Roman" w:hAnsi="Times New Roman" w:cs="Times New Roman"/>
-        </w:rPr>
-      </w:pPr>
-      <w:r>
-        <w:rPr>
-          <w:rFonts w:ascii="Times New Roman" w:hAnsi="Times New Roman" w:cs="Times New Roman"/>
-          <w:lang w:val="en-US"/>
-        </w:rPr>
-        <w:t>Acceptance criteria:</w:t>
-      </w:r>
-      <w:r>
-        <w:rPr>
-          <w:rFonts w:ascii="Times New Roman" w:hAnsi="Times New Roman" w:cs="Times New Roman"/>
-          <w:lang w:val="en-US"/>
-        </w:rPr>
-        <w:t xml:space="preserve"> The list will be reviewed before the payment</w:t>
-      </w:r>
-    </w:p>
-    <w:p>
-      <w:pPr>
-        <w:pStyle w:val="ListParagraph"/>
-        <w:numPr>
-          <w:ilvl w:val="1"/>
-          <w:numId w:val="6"/>
-        </w:numPr>
-        <w:spacing w:line="480" w:lineRule="auto"/>
-        <w:rPr>
-          <w:rFonts w:ascii="Times New Roman" w:hAnsi="Times New Roman" w:cs="Times New Roman"/>
-        </w:rPr>
-      </w:pPr>
-      <w:r>
-        <w:rPr>
-          <w:rFonts w:ascii="Times New Roman" w:hAnsi="Times New Roman" w:cs="Times New Roman"/>
-          <w:lang w:val="en-US"/>
-        </w:rPr>
-        <w:t>delete or edit my comments</w:t>
-      </w:r>
-      <w:r>
-        <w:rPr>
-          <w:rFonts w:ascii="Times New Roman" w:hAnsi="Times New Roman" w:cs="Times New Roman"/>
-          <w:lang w:val="en-US"/>
-        </w:rPr>
-        <w:t xml:space="preserve">  30</w:t>
-      </w:r>
-    </w:p>
-    <w:p>
-      <w:pPr>
-        <w:pStyle w:val="ListParagraph"/>
-        <w:numPr>
-          <w:ilvl w:val="2"/>
-          <w:numId w:val="6"/>
-        </w:numPr>
-        <w:spacing w:line="480" w:lineRule="auto"/>
-        <w:rPr>
-          <w:rFonts w:ascii="Times New Roman" w:hAnsi="Times New Roman" w:cs="Times New Roman"/>
-        </w:rPr>
-      </w:pPr>
-      <w:r>
-        <w:rPr>
-          <w:rFonts w:ascii="Times New Roman" w:hAnsi="Times New Roman" w:cs="Times New Roman"/>
-          <w:lang w:val="en-US"/>
-        </w:rPr>
-        <w:t>So that</w:t>
-      </w:r>
-      <w:r>
-        <w:rPr>
-          <w:rFonts w:ascii="Times New Roman" w:hAnsi="Times New Roman" w:cs="Times New Roman"/>
-          <w:lang w:val="en-US"/>
-        </w:rPr>
-        <w:t xml:space="preserve"> </w:t>
-      </w:r>
-      <w:r>
-        <w:rPr>
-          <w:rFonts w:ascii="Times New Roman" w:hAnsi="Times New Roman" w:cs="Times New Roman"/>
-          <w:lang w:val="en-US"/>
-        </w:rPr>
-        <w:t>I will be able to change the comment if I changed my mind or made a spelling mistake</w:t>
-      </w:r>
-    </w:p>
-    <w:p>
-      <w:pPr>
-        <w:pStyle w:val="ListParagraph"/>
-        <w:numPr>
-          <w:ilvl w:val="2"/>
-          <w:numId w:val="6"/>
-        </w:numPr>
-        <w:spacing w:line="480" w:lineRule="auto"/>
-        <w:rPr>
-          <w:rFonts w:ascii="Times New Roman" w:hAnsi="Times New Roman" w:cs="Times New Roman"/>
-        </w:rPr>
-      </w:pPr>
-      <w:r>
-        <w:rPr>
-          <w:rFonts w:ascii="Times New Roman" w:hAnsi="Times New Roman" w:cs="Times New Roman"/>
-          <w:lang w:val="en-US"/>
-        </w:rPr>
         <w:lastRenderedPageBreak/>
-        <w:t>Acceptance criteria:</w:t>
-      </w:r>
-      <w:r>
-        <w:rPr>
-          <w:rFonts w:ascii="Times New Roman" w:hAnsi="Times New Roman" w:cs="Times New Roman"/>
-          <w:lang w:val="en-US"/>
-        </w:rPr>
-        <w:t xml:space="preserve"> There are going to be buttons for the edit and deleting part next to the comment</w:t>
-      </w:r>
-    </w:p>
-    <w:p>
-      <w:pPr>
-        <w:pStyle w:val="ListParagraph"/>
-        <w:numPr>
-          <w:ilvl w:val="1"/>
-          <w:numId w:val="6"/>
-        </w:numPr>
-        <w:spacing w:line="480" w:lineRule="auto"/>
-        <w:rPr>
-          <w:rFonts w:ascii="Times New Roman" w:hAnsi="Times New Roman" w:cs="Times New Roman"/>
-        </w:rPr>
-      </w:pPr>
-      <w:r>
-        <w:rPr>
-          <w:rFonts w:ascii="Times New Roman" w:hAnsi="Times New Roman" w:cs="Times New Roman"/>
-          <w:lang w:val="en-US"/>
-        </w:rPr>
-        <w:t>contact the service (admin) for help</w:t>
-      </w:r>
-      <w:r>
-        <w:rPr>
-          <w:rFonts w:ascii="Times New Roman" w:hAnsi="Times New Roman" w:cs="Times New Roman"/>
-          <w:lang w:val="en-US"/>
-        </w:rPr>
-        <w:t xml:space="preserve"> 100</w:t>
-      </w:r>
-    </w:p>
-    <w:p>
-      <w:pPr>
-        <w:pStyle w:val="ListParagraph"/>
-        <w:numPr>
-          <w:ilvl w:val="2"/>
-          <w:numId w:val="6"/>
-        </w:numPr>
-        <w:spacing w:line="480" w:lineRule="auto"/>
-        <w:rPr>
-          <w:rFonts w:ascii="Times New Roman" w:hAnsi="Times New Roman" w:cs="Times New Roman"/>
-        </w:rPr>
-      </w:pPr>
-      <w:r>
-        <w:rPr>
-          <w:rFonts w:ascii="Times New Roman" w:hAnsi="Times New Roman" w:cs="Times New Roman"/>
-          <w:lang w:val="en-US"/>
-        </w:rPr>
-        <w:t>So that</w:t>
-      </w:r>
-      <w:r>
-        <w:rPr>
-          <w:rFonts w:ascii="Times New Roman" w:hAnsi="Times New Roman" w:cs="Times New Roman"/>
-          <w:lang w:val="en-US"/>
-        </w:rPr>
-        <w:t xml:space="preserve"> I will tell them if there is a problem with my account or my order</w:t>
-      </w:r>
-    </w:p>
-    <w:p>
-      <w:pPr>
-        <w:pStyle w:val="ListParagraph"/>
-        <w:numPr>
-          <w:ilvl w:val="2"/>
-          <w:numId w:val="6"/>
-        </w:numPr>
-        <w:spacing w:line="480" w:lineRule="auto"/>
-        <w:rPr>
-          <w:rFonts w:ascii="Times New Roman" w:hAnsi="Times New Roman" w:cs="Times New Roman"/>
-        </w:rPr>
-      </w:pPr>
-      <w:r>
-        <w:rPr>
-          <w:rFonts w:ascii="Times New Roman" w:hAnsi="Times New Roman" w:cs="Times New Roman"/>
-          <w:lang w:val="en-US"/>
-        </w:rPr>
-        <w:t>Acceptance criteria:</w:t>
-      </w:r>
-      <w:r>
-        <w:rPr>
-          <w:rFonts w:ascii="Times New Roman" w:hAnsi="Times New Roman" w:cs="Times New Roman"/>
-          <w:lang w:val="en-US"/>
-        </w:rPr>
-        <w:t xml:space="preserve"> The contact-page will provide an opportunity for contacting the service</w:t>
-      </w:r>
-    </w:p>
-    <w:p>
-      <w:pPr>
-        <w:pStyle w:val="ListParagraph"/>
-        <w:numPr>
-          <w:ilvl w:val="0"/>
-          <w:numId w:val="6"/>
-        </w:numPr>
-        <w:spacing w:line="480" w:lineRule="auto"/>
-        <w:rPr>
-          <w:rFonts w:ascii="Times New Roman" w:hAnsi="Times New Roman" w:cs="Times New Roman"/>
-        </w:rPr>
-      </w:pPr>
-      <w:r>
-        <w:rPr>
-          <w:rFonts w:ascii="Times New Roman" w:hAnsi="Times New Roman" w:cs="Times New Roman"/>
-          <w:lang w:val="en-US"/>
-        </w:rPr>
-        <w:t>As an admin I want</w:t>
-      </w:r>
-      <w:r>
-        <w:rPr>
-          <w:rFonts w:ascii="Times New Roman" w:hAnsi="Times New Roman" w:cs="Times New Roman"/>
-          <w:lang w:val="en-US"/>
-        </w:rPr>
-        <w:t>:</w:t>
-      </w:r>
-    </w:p>
-    <w:p>
-      <w:pPr>
-        <w:pStyle w:val="ListParagraph"/>
-        <w:numPr>
-          <w:ilvl w:val="1"/>
-          <w:numId w:val="6"/>
-        </w:numPr>
-        <w:spacing w:line="480" w:lineRule="auto"/>
-        <w:rPr>
-          <w:rFonts w:ascii="Times New Roman" w:hAnsi="Times New Roman" w:cs="Times New Roman"/>
-        </w:rPr>
-      </w:pPr>
-      <w:r>
-        <w:rPr>
-          <w:rFonts w:ascii="Times New Roman" w:hAnsi="Times New Roman" w:cs="Times New Roman"/>
-          <w:lang w:val="en-US"/>
-        </w:rPr>
-        <w:t>to see</w:t>
-      </w:r>
-      <w:r>
-        <w:rPr>
-          <w:rFonts w:ascii="Times New Roman" w:hAnsi="Times New Roman" w:cs="Times New Roman"/>
-          <w:lang w:val="en-US"/>
-        </w:rPr>
-        <w:t xml:space="preserve"> a table of</w:t>
-      </w:r>
-      <w:r>
-        <w:rPr>
-          <w:rFonts w:ascii="Times New Roman" w:hAnsi="Times New Roman" w:cs="Times New Roman"/>
-          <w:lang w:val="en-US"/>
-        </w:rPr>
-        <w:t xml:space="preserve"> all people that are currently users of the website.</w:t>
-      </w:r>
-      <w:r>
-        <w:rPr>
-          <w:rFonts w:ascii="Times New Roman" w:hAnsi="Times New Roman" w:cs="Times New Roman"/>
-          <w:lang w:val="en-US"/>
-        </w:rPr>
-        <w:t xml:space="preserve"> 100</w:t>
-      </w:r>
-    </w:p>
-    <w:p>
-      <w:pPr>
-        <w:pStyle w:val="ListParagraph"/>
-        <w:numPr>
-          <w:ilvl w:val="2"/>
-          <w:numId w:val="6"/>
-        </w:numPr>
-        <w:spacing w:line="480" w:lineRule="auto"/>
-        <w:rPr>
-          <w:rFonts w:ascii="Times New Roman" w:hAnsi="Times New Roman" w:cs="Times New Roman"/>
-        </w:rPr>
-      </w:pPr>
-      <w:r>
-        <w:rPr>
-          <w:rFonts w:ascii="Times New Roman" w:hAnsi="Times New Roman" w:cs="Times New Roman"/>
-          <w:lang w:val="en-US"/>
-        </w:rPr>
-        <w:t>So that</w:t>
-      </w:r>
-      <w:r>
-        <w:rPr>
-          <w:rFonts w:ascii="Times New Roman" w:hAnsi="Times New Roman" w:cs="Times New Roman"/>
-          <w:lang w:val="en-US"/>
-        </w:rPr>
-        <w:t xml:space="preserve"> I know who is using the website and how much people are registered</w:t>
-      </w:r>
-    </w:p>
-    <w:p>
-      <w:pPr>
-        <w:pStyle w:val="ListParagraph"/>
-        <w:numPr>
-          <w:ilvl w:val="2"/>
-          <w:numId w:val="6"/>
-        </w:numPr>
-        <w:spacing w:line="480" w:lineRule="auto"/>
-        <w:rPr>
-          <w:rFonts w:ascii="Times New Roman" w:hAnsi="Times New Roman" w:cs="Times New Roman"/>
-        </w:rPr>
-      </w:pPr>
-      <w:r>
-        <w:rPr>
-          <w:rFonts w:ascii="Times New Roman" w:hAnsi="Times New Roman" w:cs="Times New Roman"/>
-          <w:lang w:val="en-US"/>
-        </w:rPr>
-        <w:t>Acceptance criteria:</w:t>
-      </w:r>
-      <w:r>
-        <w:rPr>
-          <w:rFonts w:ascii="Times New Roman" w:hAnsi="Times New Roman" w:cs="Times New Roman"/>
-          <w:lang w:val="en-US"/>
-        </w:rPr>
-        <w:t xml:space="preserve"> There is going to be a separate page only for the admin to see a table with the users</w:t>
-      </w:r>
-    </w:p>
-    <w:p>
-      <w:pPr>
-        <w:pStyle w:val="ListParagraph"/>
-        <w:numPr>
-          <w:ilvl w:val="1"/>
-          <w:numId w:val="6"/>
-        </w:numPr>
-        <w:spacing w:line="480" w:lineRule="auto"/>
-        <w:rPr>
-          <w:rFonts w:ascii="Times New Roman" w:hAnsi="Times New Roman" w:cs="Times New Roman"/>
-        </w:rPr>
-      </w:pPr>
-      <w:r>
-        <w:rPr>
-          <w:rFonts w:ascii="Times New Roman" w:hAnsi="Times New Roman" w:cs="Times New Roman"/>
-          <w:lang w:val="en-US"/>
-        </w:rPr>
-        <w:t>to have the option to modify</w:t>
-      </w:r>
-      <w:r>
-        <w:rPr>
-          <w:rFonts w:ascii="Times New Roman" w:hAnsi="Times New Roman" w:cs="Times New Roman"/>
-          <w:lang w:val="en-US"/>
-        </w:rPr>
-        <w:t>/</w:t>
-      </w:r>
-      <w:r>
-        <w:rPr>
-          <w:rFonts w:ascii="Times New Roman" w:hAnsi="Times New Roman" w:cs="Times New Roman"/>
-          <w:lang w:val="en-US"/>
-        </w:rPr>
-        <w:t>approve the change of certain information about a user</w:t>
-      </w:r>
-      <w:r>
-        <w:rPr>
-          <w:rFonts w:ascii="Times New Roman" w:hAnsi="Times New Roman" w:cs="Times New Roman"/>
-          <w:lang w:val="en-US"/>
-        </w:rPr>
-        <w:t xml:space="preserve"> 120</w:t>
-      </w:r>
-    </w:p>
-    <w:p>
-      <w:pPr>
-        <w:pStyle w:val="ListParagraph"/>
-        <w:numPr>
-          <w:ilvl w:val="2"/>
-          <w:numId w:val="6"/>
-        </w:numPr>
-        <w:spacing w:line="480" w:lineRule="auto"/>
-        <w:rPr>
-          <w:rFonts w:ascii="Times New Roman" w:hAnsi="Times New Roman" w:cs="Times New Roman"/>
-        </w:rPr>
-      </w:pPr>
-      <w:r>
-        <w:rPr>
-          <w:rFonts w:ascii="Times New Roman" w:hAnsi="Times New Roman" w:cs="Times New Roman"/>
-          <w:lang w:val="en-US"/>
-        </w:rPr>
-        <w:t>So that</w:t>
-      </w:r>
-      <w:r>
-        <w:rPr>
-          <w:rFonts w:ascii="Times New Roman" w:hAnsi="Times New Roman" w:cs="Times New Roman"/>
-          <w:lang w:val="en-US"/>
-        </w:rPr>
-        <w:t xml:space="preserve"> </w:t>
-      </w:r>
-      <w:r>
-        <w:rPr>
-          <w:rFonts w:ascii="Times New Roman" w:hAnsi="Times New Roman" w:cs="Times New Roman"/>
-          <w:lang w:val="en-US"/>
-        </w:rPr>
-        <w:t>the information about the user will be managed</w:t>
-      </w:r>
-    </w:p>
-    <w:p>
-      <w:pPr>
-        <w:pStyle w:val="ListParagraph"/>
-        <w:numPr>
-          <w:ilvl w:val="1"/>
-          <w:numId w:val="6"/>
-        </w:numPr>
-        <w:spacing w:line="480" w:lineRule="auto"/>
-        <w:rPr>
-          <w:rFonts w:ascii="Times New Roman" w:hAnsi="Times New Roman" w:cs="Times New Roman"/>
-        </w:rPr>
-      </w:pPr>
-      <w:r>
-        <w:rPr>
-          <w:rFonts w:ascii="Times New Roman" w:hAnsi="Times New Roman" w:cs="Times New Roman"/>
-          <w:lang w:val="en-US"/>
-        </w:rPr>
-        <w:t>to be able to upload or delete matches</w:t>
-      </w:r>
-      <w:r>
-        <w:rPr>
-          <w:rFonts w:ascii="Times New Roman" w:hAnsi="Times New Roman" w:cs="Times New Roman"/>
-          <w:lang w:val="en-US"/>
-        </w:rPr>
-        <w:t xml:space="preserve">  200</w:t>
-      </w:r>
-    </w:p>
-    <w:p>
-      <w:pPr>
-        <w:pStyle w:val="ListParagraph"/>
-        <w:numPr>
-          <w:ilvl w:val="2"/>
-          <w:numId w:val="6"/>
-        </w:numPr>
-        <w:spacing w:line="480" w:lineRule="auto"/>
-        <w:rPr>
-          <w:rFonts w:ascii="Times New Roman" w:hAnsi="Times New Roman" w:cs="Times New Roman"/>
-        </w:rPr>
-      </w:pPr>
-      <w:r>
-        <w:rPr>
-          <w:rFonts w:ascii="Times New Roman" w:hAnsi="Times New Roman" w:cs="Times New Roman"/>
-          <w:lang w:val="en-US"/>
-        </w:rPr>
-        <w:t>So that</w:t>
-      </w:r>
-      <w:r>
-        <w:rPr>
-          <w:rFonts w:ascii="Times New Roman" w:hAnsi="Times New Roman" w:cs="Times New Roman"/>
-          <w:lang w:val="en-US"/>
-        </w:rPr>
-        <w:t xml:space="preserve"> the users will be able to watch the latest videos</w:t>
-      </w:r>
-    </w:p>
-    <w:p>
-      <w:pPr>
-        <w:pStyle w:val="ListParagraph"/>
-        <w:numPr>
-          <w:ilvl w:val="2"/>
-          <w:numId w:val="6"/>
-        </w:numPr>
-        <w:spacing w:line="480" w:lineRule="auto"/>
-        <w:rPr>
-          <w:rFonts w:ascii="Times New Roman" w:hAnsi="Times New Roman" w:cs="Times New Roman"/>
-        </w:rPr>
-      </w:pPr>
-      <w:r>
-        <w:rPr>
-          <w:rFonts w:ascii="Times New Roman" w:hAnsi="Times New Roman" w:cs="Times New Roman"/>
-          <w:lang w:val="en-US"/>
-        </w:rPr>
-        <w:t>Acceptance criteria:</w:t>
-      </w:r>
-      <w:r>
-        <w:rPr>
-          <w:rFonts w:ascii="Times New Roman" w:hAnsi="Times New Roman" w:cs="Times New Roman"/>
-          <w:lang w:val="en-US"/>
-        </w:rPr>
-        <w:t xml:space="preserve"> There will be a different match displayed every week</w:t>
-      </w:r>
-    </w:p>
-    <w:p>
-      <w:pPr>
-        <w:pStyle w:val="ListParagraph"/>
-        <w:numPr>
-          <w:ilvl w:val="1"/>
-          <w:numId w:val="6"/>
-        </w:numPr>
-        <w:spacing w:line="480" w:lineRule="auto"/>
-        <w:rPr>
-          <w:rFonts w:ascii="Times New Roman" w:hAnsi="Times New Roman" w:cs="Times New Roman"/>
-        </w:rPr>
-      </w:pPr>
-      <w:r>
-        <w:rPr>
-          <w:rFonts w:ascii="Times New Roman" w:hAnsi="Times New Roman" w:cs="Times New Roman"/>
-          <w:lang w:val="en-US"/>
-        </w:rPr>
-        <w:t xml:space="preserve">to </w:t>
-      </w:r>
-      <w:r>
-        <w:rPr>
-          <w:rFonts w:ascii="Times New Roman" w:hAnsi="Times New Roman" w:cs="Times New Roman"/>
-          <w:lang w:val="en-US"/>
-        </w:rPr>
-        <w:t>see a table of all users’ costs</w:t>
-      </w:r>
-      <w:r>
-        <w:rPr>
-          <w:rFonts w:ascii="Times New Roman" w:hAnsi="Times New Roman" w:cs="Times New Roman"/>
-          <w:lang w:val="en-US"/>
-        </w:rPr>
-        <w:t xml:space="preserve">  200</w:t>
-      </w:r>
-    </w:p>
-    <w:p>
-      <w:pPr>
-        <w:pStyle w:val="ListParagraph"/>
-        <w:numPr>
-          <w:ilvl w:val="2"/>
-          <w:numId w:val="6"/>
-        </w:numPr>
-        <w:spacing w:line="480" w:lineRule="auto"/>
-        <w:rPr>
-          <w:rFonts w:ascii="Times New Roman" w:hAnsi="Times New Roman" w:cs="Times New Roman"/>
-        </w:rPr>
-      </w:pPr>
-      <w:r>
-        <w:rPr>
-          <w:rFonts w:ascii="Times New Roman" w:hAnsi="Times New Roman" w:cs="Times New Roman"/>
-          <w:lang w:val="en-US"/>
-        </w:rPr>
-        <w:t>So that</w:t>
-      </w:r>
-      <w:r>
-        <w:rPr>
-          <w:rFonts w:ascii="Times New Roman" w:hAnsi="Times New Roman" w:cs="Times New Roman"/>
-          <w:lang w:val="en-US"/>
-        </w:rPr>
-        <w:t xml:space="preserve"> I can track the balance</w:t>
-      </w:r>
-    </w:p>
-    <w:p>
-      <w:pPr>
-        <w:pStyle w:val="ListParagraph"/>
-        <w:numPr>
-          <w:ilvl w:val="2"/>
-          <w:numId w:val="6"/>
-        </w:numPr>
-        <w:rPr>
-          <w:rFonts w:ascii="Times New Roman" w:hAnsi="Times New Roman" w:cs="Times New Roman"/>
-          <w:lang w:val="en-US"/>
-        </w:rPr>
-      </w:pPr>
-      <w:r>
-        <w:rPr>
-          <w:rFonts w:ascii="Times New Roman" w:hAnsi="Times New Roman" w:cs="Times New Roman"/>
-          <w:lang w:val="en-US"/>
-        </w:rPr>
-        <w:t>Acceptance criteria:</w:t>
-      </w:r>
-      <w:r>
-        <w:rPr>
-          <w:rFonts w:ascii="Times New Roman" w:hAnsi="Times New Roman" w:cs="Times New Roman"/>
-          <w:lang w:val="en-US"/>
-        </w:rPr>
-        <w:t xml:space="preserve"> </w:t>
-      </w:r>
-      <w:r>
-        <w:rPr>
-          <w:rFonts w:ascii="Times New Roman" w:hAnsi="Times New Roman" w:cs="Times New Roman"/>
-          <w:lang w:val="en-US"/>
-        </w:rPr>
-        <w:t>t</w:t>
-      </w:r>
-      <w:r>
-        <w:rPr>
-          <w:rFonts w:ascii="Times New Roman" w:hAnsi="Times New Roman" w:cs="Times New Roman"/>
-          <w:lang w:val="en-US"/>
-        </w:rPr>
-        <w:t xml:space="preserve">he balance of a logged-in user is displayed to them </w:t>
-      </w:r>
-      <w:r>
-        <w:rPr>
-          <w:rFonts w:ascii="Times New Roman" w:hAnsi="Times New Roman" w:cs="Times New Roman"/>
-          <w:lang w:val="en-US"/>
-        </w:rPr>
-        <w:t>and calculated for them</w:t>
-      </w:r>
-    </w:p>
-    <w:p>
-      <w:pPr>
-        <w:pStyle w:val="ListParagraph"/>
-        <w:ind w:left="1080"/>
-        <w:rPr>
-          <w:rFonts w:ascii="Times New Roman" w:hAnsi="Times New Roman" w:cs="Times New Roman"/>
-          <w:lang w:val="en-US"/>
-        </w:rPr>
-      </w:pPr>
-    </w:p>
-    <w:p>
-      <w:pPr>
-        <w:pStyle w:val="ListParagraph"/>
-        <w:numPr>
-          <w:ilvl w:val="1"/>
-          <w:numId w:val="6"/>
-        </w:numPr>
-        <w:spacing w:line="480" w:lineRule="auto"/>
-        <w:rPr>
-          <w:rFonts w:ascii="Times New Roman" w:hAnsi="Times New Roman" w:cs="Times New Roman"/>
-        </w:rPr>
-      </w:pPr>
-      <w:r>
-        <w:rPr>
-          <w:rFonts w:ascii="Times New Roman" w:hAnsi="Times New Roman" w:cs="Times New Roman"/>
-          <w:lang w:val="en-US"/>
-        </w:rPr>
-        <w:t>to see a table of all users’ o</w:t>
-      </w:r>
-      <w:r>
-        <w:rPr>
-          <w:rFonts w:ascii="Times New Roman" w:hAnsi="Times New Roman" w:cs="Times New Roman"/>
-          <w:lang w:val="en-US"/>
-        </w:rPr>
-        <w:t>rd</w:t>
-      </w:r>
-      <w:r>
-        <w:rPr>
-          <w:rFonts w:ascii="Times New Roman" w:hAnsi="Times New Roman" w:cs="Times New Roman"/>
-          <w:lang w:val="en-US"/>
-        </w:rPr>
-        <w:t>ers</w:t>
-      </w:r>
-      <w:r>
-        <w:rPr>
-          <w:rFonts w:ascii="Times New Roman" w:hAnsi="Times New Roman" w:cs="Times New Roman"/>
-          <w:lang w:val="en-US"/>
-        </w:rPr>
-        <w:t xml:space="preserve">  100</w:t>
-      </w:r>
-    </w:p>
-    <w:p>
-      <w:pPr>
-        <w:pStyle w:val="ListParagraph"/>
-        <w:numPr>
-          <w:ilvl w:val="2"/>
-          <w:numId w:val="6"/>
-        </w:numPr>
-        <w:spacing w:line="480" w:lineRule="auto"/>
-        <w:rPr>
-          <w:rFonts w:ascii="Times New Roman" w:hAnsi="Times New Roman" w:cs="Times New Roman"/>
-        </w:rPr>
-      </w:pPr>
-      <w:r>
-        <w:rPr>
-          <w:rFonts w:ascii="Times New Roman" w:hAnsi="Times New Roman" w:cs="Times New Roman"/>
-          <w:lang w:val="en-US"/>
-        </w:rPr>
-        <w:t>So that</w:t>
-      </w:r>
-      <w:r>
-        <w:rPr>
-          <w:rFonts w:ascii="Times New Roman" w:hAnsi="Times New Roman" w:cs="Times New Roman"/>
-          <w:lang w:val="en-US"/>
-        </w:rPr>
-        <w:t xml:space="preserve"> I can be in touch with more and less desired products from the online store </w:t>
-      </w:r>
-    </w:p>
-    <w:p>
-      <w:pPr>
-        <w:pStyle w:val="ListParagraph"/>
-        <w:numPr>
-          <w:ilvl w:val="2"/>
-          <w:numId w:val="6"/>
-        </w:numPr>
-        <w:rPr>
-          <w:rFonts w:ascii="Times New Roman" w:hAnsi="Times New Roman" w:cs="Times New Roman"/>
-          <w:lang w:val="en-US"/>
-        </w:rPr>
-      </w:pPr>
-      <w:r>
-        <w:rPr>
-          <w:rFonts w:ascii="Times New Roman" w:hAnsi="Times New Roman" w:cs="Times New Roman"/>
-          <w:lang w:val="en-US"/>
-        </w:rPr>
-        <w:t>Acceptance criteria:</w:t>
-      </w:r>
-      <w:r>
-        <w:rPr>
-          <w:rFonts w:ascii="Times New Roman" w:hAnsi="Times New Roman" w:cs="Times New Roman"/>
-          <w:lang w:val="en-US"/>
-        </w:rPr>
-        <w:t xml:space="preserve"> The </w:t>
-      </w:r>
-      <w:r>
-        <w:rPr>
-          <w:rFonts w:ascii="Times New Roman" w:hAnsi="Times New Roman" w:cs="Times New Roman"/>
-          <w:lang w:val="en-US"/>
-        </w:rPr>
-        <w:t>orders</w:t>
-      </w:r>
-      <w:r>
-        <w:rPr>
-          <w:rFonts w:ascii="Times New Roman" w:hAnsi="Times New Roman" w:cs="Times New Roman"/>
-          <w:lang w:val="en-US"/>
-        </w:rPr>
-        <w:t xml:space="preserve"> of a logged-in user is displayed to them </w:t>
-      </w:r>
-    </w:p>
-    <w:p>
-      <w:pPr>
-        <w:pStyle w:val="ListParagraph"/>
-        <w:spacing w:line="480" w:lineRule="auto"/>
-        <w:ind w:left="1080"/>
-        <w:rPr>
-          <w:rFonts w:ascii="Times New Roman" w:hAnsi="Times New Roman" w:cs="Times New Roman"/>
-        </w:rPr>
-      </w:pPr>
-    </w:p>
-    <w:p>
-      <w:pPr>
-        <w:pStyle w:val="ListParagraph"/>
-        <w:numPr>
-          <w:ilvl w:val="1"/>
-          <w:numId w:val="6"/>
-        </w:numPr>
-        <w:spacing w:line="480" w:lineRule="auto"/>
-        <w:rPr>
-          <w:rFonts w:ascii="Times New Roman" w:hAnsi="Times New Roman" w:cs="Times New Roman"/>
-        </w:rPr>
-      </w:pPr>
-      <w:r>
-        <w:rPr>
-          <w:rFonts w:ascii="Times New Roman" w:hAnsi="Times New Roman" w:cs="Times New Roman"/>
-          <w:lang w:val="en-US"/>
-        </w:rPr>
-        <w:t xml:space="preserve">send emails as invoices to those users who want to see an invoice </w:t>
-      </w:r>
-      <w:r>
-        <w:rPr>
-          <w:rFonts w:ascii="Times New Roman" w:hAnsi="Times New Roman" w:cs="Times New Roman"/>
-          <w:lang w:val="en-US"/>
-        </w:rPr>
-        <w:t>100</w:t>
-      </w:r>
-    </w:p>
-    <w:p>
-      <w:pPr>
-        <w:pStyle w:val="ListParagraph"/>
-        <w:numPr>
-          <w:ilvl w:val="2"/>
-          <w:numId w:val="6"/>
-        </w:numPr>
-        <w:spacing w:line="480" w:lineRule="auto"/>
-        <w:rPr>
-          <w:rFonts w:ascii="Times New Roman" w:hAnsi="Times New Roman" w:cs="Times New Roman"/>
-        </w:rPr>
-      </w:pPr>
-      <w:r>
-        <w:rPr>
-          <w:rFonts w:ascii="Times New Roman" w:hAnsi="Times New Roman" w:cs="Times New Roman"/>
-          <w:lang w:val="en-US"/>
-        </w:rPr>
-        <w:t>So that</w:t>
-      </w:r>
-      <w:r>
-        <w:rPr>
-          <w:rFonts w:ascii="Times New Roman" w:hAnsi="Times New Roman" w:cs="Times New Roman"/>
-          <w:lang w:val="en-US"/>
-        </w:rPr>
-        <w:t xml:space="preserve"> users may be assured that everything is okay</w:t>
-      </w:r>
-    </w:p>
-    <w:p>
-      <w:pPr>
-        <w:pStyle w:val="ListParagraph"/>
-        <w:numPr>
-          <w:ilvl w:val="0"/>
-          <w:numId w:val="6"/>
-        </w:numPr>
-        <w:spacing w:line="480" w:lineRule="auto"/>
-        <w:rPr>
-          <w:rFonts w:ascii="Times New Roman" w:hAnsi="Times New Roman" w:cs="Times New Roman"/>
-        </w:rPr>
-      </w:pPr>
-      <w:r>
-        <w:rPr>
-          <w:rFonts w:ascii="Times New Roman" w:hAnsi="Times New Roman" w:cs="Times New Roman"/>
-          <w:lang w:val="en-US"/>
-        </w:rPr>
-        <w:t xml:space="preserve">As an admin I </w:t>
-      </w:r>
-      <w:r>
-        <w:rPr>
-          <w:rFonts w:ascii="Times New Roman" w:hAnsi="Times New Roman" w:cs="Times New Roman"/>
-          <w:lang w:val="en-US"/>
-        </w:rPr>
-        <w:t>can</w:t>
-      </w:r>
-      <w:r>
-        <w:rPr>
-          <w:rFonts w:ascii="Times New Roman" w:hAnsi="Times New Roman" w:cs="Times New Roman"/>
-          <w:lang w:val="en-US"/>
-        </w:rPr>
-        <w:t>:</w:t>
-      </w:r>
-    </w:p>
-    <w:p>
-      <w:pPr>
-        <w:pStyle w:val="ListParagraph"/>
-        <w:numPr>
-          <w:ilvl w:val="1"/>
-          <w:numId w:val="6"/>
-        </w:numPr>
-        <w:spacing w:line="480" w:lineRule="auto"/>
-        <w:rPr>
-          <w:rFonts w:ascii="Times New Roman" w:hAnsi="Times New Roman" w:cs="Times New Roman"/>
-        </w:rPr>
-      </w:pPr>
-      <w:r>
-        <w:rPr>
-          <w:rFonts w:ascii="Times New Roman" w:hAnsi="Times New Roman" w:cs="Times New Roman"/>
-          <w:lang w:val="en-US"/>
-        </w:rPr>
-        <w:t xml:space="preserve">add or </w:t>
-      </w:r>
-      <w:r>
-        <w:rPr>
-          <w:rFonts w:ascii="Times New Roman" w:hAnsi="Times New Roman" w:cs="Times New Roman"/>
-          <w:lang w:val="en-US"/>
-        </w:rPr>
-        <w:t xml:space="preserve">delete users </w:t>
-      </w:r>
-      <w:r>
-        <w:rPr>
-          <w:rFonts w:ascii="Times New Roman" w:hAnsi="Times New Roman" w:cs="Times New Roman"/>
-          <w:lang w:val="en-US"/>
-        </w:rPr>
-        <w:t>100</w:t>
-      </w:r>
-    </w:p>
-    <w:p>
-      <w:pPr>
-        <w:pStyle w:val="ListParagraph"/>
-        <w:numPr>
-          <w:ilvl w:val="2"/>
-          <w:numId w:val="6"/>
-        </w:numPr>
-        <w:spacing w:line="480" w:lineRule="auto"/>
-        <w:rPr>
-          <w:rFonts w:ascii="Times New Roman" w:hAnsi="Times New Roman" w:cs="Times New Roman"/>
-        </w:rPr>
-      </w:pPr>
-      <w:r>
-        <w:rPr>
-          <w:rFonts w:ascii="Times New Roman" w:hAnsi="Times New Roman" w:cs="Times New Roman"/>
-          <w:lang w:val="en-US"/>
-        </w:rPr>
-        <w:lastRenderedPageBreak/>
-        <w:t>So that</w:t>
-      </w:r>
-      <w:r>
-        <w:rPr>
-          <w:rFonts w:ascii="Times New Roman" w:hAnsi="Times New Roman" w:cs="Times New Roman"/>
-          <w:lang w:val="en-US"/>
-        </w:rPr>
-        <w:t xml:space="preserve"> the database won’t be messy</w:t>
-      </w:r>
-    </w:p>
-    <w:p>
-      <w:pPr>
-        <w:pStyle w:val="ListParagraph"/>
-        <w:numPr>
-          <w:ilvl w:val="1"/>
-          <w:numId w:val="6"/>
-        </w:numPr>
-        <w:spacing w:line="480" w:lineRule="auto"/>
-        <w:rPr>
-          <w:rFonts w:ascii="Times New Roman" w:hAnsi="Times New Roman" w:cs="Times New Roman"/>
-        </w:rPr>
-      </w:pPr>
-      <w:r>
-        <w:rPr>
-          <w:rFonts w:ascii="Times New Roman" w:hAnsi="Times New Roman" w:cs="Times New Roman"/>
-          <w:lang w:val="en-US"/>
-        </w:rPr>
-        <w:t>ban users</w:t>
-      </w:r>
-      <w:r>
-        <w:rPr>
-          <w:rFonts w:ascii="Times New Roman" w:hAnsi="Times New Roman" w:cs="Times New Roman"/>
-          <w:lang w:val="en-US"/>
-        </w:rPr>
-        <w:t xml:space="preserve"> 50</w:t>
-      </w:r>
-    </w:p>
-    <w:p>
-      <w:pPr>
-        <w:pStyle w:val="ListParagraph"/>
-        <w:numPr>
-          <w:ilvl w:val="2"/>
-          <w:numId w:val="6"/>
-        </w:numPr>
-        <w:spacing w:line="480" w:lineRule="auto"/>
-        <w:rPr>
-          <w:rFonts w:ascii="Times New Roman" w:hAnsi="Times New Roman" w:cs="Times New Roman"/>
-        </w:rPr>
-      </w:pPr>
-      <w:r>
-        <w:rPr>
-          <w:rFonts w:ascii="Times New Roman" w:hAnsi="Times New Roman" w:cs="Times New Roman"/>
-          <w:lang w:val="en-US"/>
-        </w:rPr>
-        <w:t>So that</w:t>
-      </w:r>
-      <w:r>
-        <w:rPr>
-          <w:rFonts w:ascii="Times New Roman" w:hAnsi="Times New Roman" w:cs="Times New Roman"/>
-          <w:lang w:val="en-US"/>
-        </w:rPr>
-        <w:t xml:space="preserve"> there will be no violence on the website</w:t>
-      </w:r>
-    </w:p>
-    <w:p>
-      <w:pPr>
-        <w:pStyle w:val="ListParagraph"/>
-        <w:numPr>
-          <w:ilvl w:val="1"/>
-          <w:numId w:val="6"/>
-        </w:numPr>
-        <w:spacing w:line="480" w:lineRule="auto"/>
-        <w:rPr>
-          <w:rFonts w:ascii="Times New Roman" w:hAnsi="Times New Roman" w:cs="Times New Roman"/>
-        </w:rPr>
-      </w:pPr>
-      <w:r>
-        <w:rPr>
-          <w:rFonts w:ascii="Times New Roman" w:hAnsi="Times New Roman" w:cs="Times New Roman"/>
-          <w:lang w:val="en-US"/>
-        </w:rPr>
-        <w:t>upload videos of matches</w:t>
-      </w:r>
-      <w:r>
-        <w:rPr>
-          <w:rFonts w:ascii="Times New Roman" w:hAnsi="Times New Roman" w:cs="Times New Roman"/>
-          <w:lang w:val="en-US"/>
-        </w:rPr>
-        <w:t xml:space="preserve"> 200</w:t>
-      </w:r>
-    </w:p>
-    <w:p>
-      <w:pPr>
-        <w:pStyle w:val="ListParagraph"/>
-        <w:numPr>
-          <w:ilvl w:val="2"/>
-          <w:numId w:val="6"/>
-        </w:numPr>
-        <w:spacing w:line="480" w:lineRule="auto"/>
-        <w:rPr>
-          <w:rFonts w:ascii="Times New Roman" w:hAnsi="Times New Roman" w:cs="Times New Roman"/>
-        </w:rPr>
-      </w:pPr>
-      <w:r>
-        <w:rPr>
-          <w:rFonts w:ascii="Times New Roman" w:hAnsi="Times New Roman" w:cs="Times New Roman"/>
-          <w:lang w:val="en-US"/>
-        </w:rPr>
-        <w:t xml:space="preserve">So that </w:t>
-      </w:r>
-      <w:r>
-        <w:rPr>
-          <w:rFonts w:ascii="Times New Roman" w:hAnsi="Times New Roman" w:cs="Times New Roman"/>
-          <w:lang w:val="en-US"/>
-        </w:rPr>
-        <w:t>the website will be organized and there will be always updated information for the users.</w:t>
-      </w:r>
-    </w:p>
-    <w:p>
-      <w:pPr>
-        <w:pStyle w:val="ListParagraph"/>
-        <w:numPr>
-          <w:ilvl w:val="2"/>
-          <w:numId w:val="6"/>
-        </w:numPr>
-        <w:spacing w:line="480" w:lineRule="auto"/>
-        <w:rPr>
-          <w:rFonts w:ascii="Times New Roman" w:hAnsi="Times New Roman" w:cs="Times New Roman"/>
-        </w:rPr>
-      </w:pPr>
-      <w:r>
-        <w:rPr>
-          <w:rFonts w:ascii="Times New Roman" w:hAnsi="Times New Roman" w:cs="Times New Roman"/>
-          <w:lang w:val="en-US"/>
-        </w:rPr>
         <w:t>Acceptance criteria:</w:t>
       </w:r>
       <w:r>
@@ -2424,22 +2469,68 @@
         </w:rPr>
         <w:t>The tasks are divided from what I will need in the beginning to the end.</w:t>
       </w:r>
-    </w:p>
-    <w:p>
-      <w:pPr>
-        <w:pStyle w:val="ListParagraph"/>
-        <w:spacing w:line="480" w:lineRule="auto"/>
-        <w:rPr>
-          <w:rFonts w:ascii="Times New Roman" w:hAnsi="Times New Roman" w:cs="Times New Roman"/>
-          <w:lang w:val="en-US"/>
-        </w:rPr>
-      </w:pPr>
-      <w:r>
-        <w:rPr>
-          <w:rFonts w:ascii="Times New Roman" w:hAnsi="Times New Roman" w:cs="Times New Roman"/>
-          <w:lang w:val="en-US"/>
-        </w:rPr>
-        <w:t>//the point of the user stories or the tasks</w:t>
+      <w:r>
+        <w:rPr>
+          <w:rFonts w:ascii="Times New Roman" w:hAnsi="Times New Roman" w:cs="Times New Roman"/>
+          <w:lang w:val="en-US"/>
+        </w:rPr>
+        <w:t xml:space="preserve"> There is a place, next to each user story, for an estimation on the scale between 1-100 points, taking into account the importance of each user story</w:t>
+      </w:r>
+      <w:r>
+        <w:rPr>
+          <w:rFonts w:ascii="Times New Roman" w:hAnsi="Times New Roman" w:cs="Times New Roman"/>
+          <w:lang w:val="en-US"/>
+        </w:rPr>
+        <w:t xml:space="preserve">.  Moreover, next to </w:t>
+      </w:r>
+      <w:r>
+        <w:rPr>
+          <w:rFonts w:ascii="Times New Roman" w:hAnsi="Times New Roman" w:cs="Times New Roman"/>
+          <w:lang w:val="en-US"/>
+        </w:rPr>
+        <w:t xml:space="preserve">each task </w:t>
+      </w:r>
+      <w:r>
+        <w:rPr>
+          <w:rFonts w:ascii="Times New Roman" w:hAnsi="Times New Roman" w:cs="Times New Roman"/>
+          <w:lang w:val="en-US"/>
+        </w:rPr>
+        <w:t>the expected-hours-of-work part</w:t>
+      </w:r>
+      <w:r>
+        <w:rPr>
+          <w:rFonts w:ascii="Times New Roman" w:hAnsi="Times New Roman" w:cs="Times New Roman"/>
+          <w:lang w:val="en-US"/>
+        </w:rPr>
+        <w:t xml:space="preserve"> </w:t>
+      </w:r>
+      <w:r>
+        <w:rPr>
+          <w:rFonts w:ascii="Times New Roman" w:hAnsi="Times New Roman" w:cs="Times New Roman"/>
+          <w:lang w:val="en-US"/>
+        </w:rPr>
+        <w:t>is positioned</w:t>
+      </w:r>
+      <w:r>
+        <w:rPr>
+          <w:rFonts w:ascii="Times New Roman" w:hAnsi="Times New Roman" w:cs="Times New Roman"/>
+          <w:lang w:val="en-US"/>
+        </w:rPr>
+        <w:t xml:space="preserve">, where I say how much time, approximately, I will be needing to finish a certain </w:t>
+      </w:r>
+      <w:r>
+        <w:rPr>
+          <w:rFonts w:ascii="Times New Roman" w:hAnsi="Times New Roman" w:cs="Times New Roman"/>
+          <w:lang w:val="en-US"/>
+        </w:rPr>
+        <w:t>one of them</w:t>
+      </w:r>
+      <w:r>
+        <w:rPr>
+          <w:rFonts w:ascii="Times New Roman" w:hAnsi="Times New Roman" w:cs="Times New Roman"/>
+          <w:lang w:val="en-US"/>
+        </w:rPr>
+        <w:t>.</w:t>
       </w:r>
     </w:p>
     <w:p>
@@ -2460,7 +2551,21 @@
           <w:rFonts w:ascii="Times New Roman" w:hAnsi="Times New Roman" w:cs="Times New Roman"/>
           <w:lang w:val="en-US"/>
         </w:rPr>
-        <w:t>Tasks:</w:t>
+        <w:t>Tasks</w:t>
+      </w:r>
+      <w:r>
+        <w:rPr>
+          <w:rFonts w:ascii="Times New Roman" w:hAnsi="Times New Roman" w:cs="Times New Roman"/>
+          <w:lang w:val="en-US"/>
+        </w:rPr>
+        <w:t xml:space="preserve"> (as a beginning of the project)</w:t>
+      </w:r>
+      <w:r>
+        <w:rPr>
+          <w:rFonts w:ascii="Times New Roman" w:hAnsi="Times New Roman" w:cs="Times New Roman"/>
+          <w:lang w:val="en-US"/>
+        </w:rPr>
+        <w:t>:</w:t>
       </w:r>
     </w:p>
     <w:p>
@@ -2483,6 +2588,27 @@
         </w:rPr>
         <w:t>Research what database to use</w:t>
       </w:r>
+      <w:r>
+        <w:rPr>
+          <w:rFonts w:ascii="Times New Roman" w:hAnsi="Times New Roman" w:cs="Times New Roman"/>
+          <w:lang w:val="en-US"/>
+        </w:rPr>
+        <w:t xml:space="preserve"> </w:t>
+      </w:r>
+      <w:r>
+        <w:rPr>
+          <w:rFonts w:ascii="Times New Roman" w:hAnsi="Times New Roman" w:cs="Times New Roman"/>
+          <w:lang w:val="en-US"/>
+        </w:rPr>
+        <w:t>-</w:t>
+      </w:r>
+      <w:r>
+        <w:rPr>
+          <w:rFonts w:ascii="Times New Roman" w:hAnsi="Times New Roman" w:cs="Times New Roman"/>
+          <w:lang w:val="en-US"/>
+        </w:rPr>
+        <w:t xml:space="preserve"> 1h</w:t>
+      </w:r>
     </w:p>
     <w:p>
       <w:pPr>
@@ -2511,6 +2637,34 @@
         </w:rPr>
         <w:t>reate database</w:t>
       </w:r>
+      <w:r>
+        <w:rPr>
+          <w:rFonts w:ascii="Times New Roman" w:hAnsi="Times New Roman" w:cs="Times New Roman"/>
+          <w:lang w:val="en-US"/>
+        </w:rPr>
+        <w:t xml:space="preserve"> </w:t>
+      </w:r>
+      <w:r>
+        <w:rPr>
+          <w:rFonts w:ascii="Times New Roman" w:hAnsi="Times New Roman" w:cs="Times New Roman"/>
+          <w:lang w:val="en-US"/>
+        </w:rPr>
+        <w:t>-</w:t>
+      </w:r>
+      <w:r>
+        <w:rPr>
+          <w:rFonts w:ascii="Times New Roman" w:hAnsi="Times New Roman" w:cs="Times New Roman"/>
+          <w:lang w:val="en-US"/>
+        </w:rPr>
+        <w:t xml:space="preserve"> </w:t>
+      </w:r>
+      <w:r>
+        <w:rPr>
+          <w:rFonts w:ascii="Times New Roman" w:hAnsi="Times New Roman" w:cs="Times New Roman"/>
+          <w:lang w:val="en-US"/>
+        </w:rPr>
+        <w:t>2h</w:t>
+      </w:r>
     </w:p>
     <w:p>
       <w:pPr>
@@ -2532,6 +2686,13 @@
         </w:rPr>
         <w:t>Create authorization</w:t>
       </w:r>
+      <w:r>
+        <w:rPr>
+          <w:rFonts w:ascii="Times New Roman" w:hAnsi="Times New Roman" w:cs="Times New Roman"/>
+          <w:lang w:val="en-US"/>
+        </w:rPr>
+        <w:t xml:space="preserve"> - 2h</w:t>
+      </w:r>
     </w:p>
     <w:p>
       <w:pPr>
@@ -2553,6 +2714,13 @@
         </w:rPr>
         <w:t>Create authentication</w:t>
       </w:r>
+      <w:r>
+        <w:rPr>
+          <w:rFonts w:ascii="Times New Roman" w:hAnsi="Times New Roman" w:cs="Times New Roman"/>
+          <w:lang w:val="en-US"/>
+        </w:rPr>
+        <w:t xml:space="preserve"> - 2h</w:t>
+      </w:r>
     </w:p>
     <w:p>
       <w:pPr>
@@ -2574,6 +2742,13 @@
         </w:rPr>
         <w:t>Create the design for the website</w:t>
       </w:r>
+      <w:r>
+        <w:rPr>
+          <w:rFonts w:ascii="Times New Roman" w:hAnsi="Times New Roman" w:cs="Times New Roman"/>
+          <w:lang w:val="en-US"/>
+        </w:rPr>
+        <w:t xml:space="preserve"> (wireframe) - 4h</w:t>
+      </w:r>
     </w:p>
     <w:p>
       <w:pPr>
@@ -2593,7 +2768,7 @@
           <w:rFonts w:ascii="Times New Roman" w:hAnsi="Times New Roman" w:cs="Times New Roman"/>
           <w:lang w:val="en-US"/>
         </w:rPr>
-        <w:t>Get opinions about the user-friendly interface</w:t>
+        <w:t>Create the design in the app - 3days(72h)</w:t>
       </w:r>
     </w:p>
     <w:p>
@@ -2614,7 +2789,14 @@
           <w:rFonts w:ascii="Times New Roman" w:hAnsi="Times New Roman" w:cs="Times New Roman"/>
           <w:lang w:val="en-US"/>
         </w:rPr>
-        <w:t>Read about “Spring boot”</w:t>
+        <w:t>Get opinions about the user-friendly interface</w:t>
+      </w:r>
+      <w:r>
+        <w:rPr>
+          <w:rFonts w:ascii="Times New Roman" w:hAnsi="Times New Roman" w:cs="Times New Roman"/>
+          <w:lang w:val="en-US"/>
+        </w:rPr>
+        <w:t xml:space="preserve"> - during the whole process of making the project</w:t>
       </w:r>
     </w:p>
     <w:p>
@@ -2635,13 +2817,177 @@
           <w:rFonts w:ascii="Times New Roman" w:hAnsi="Times New Roman" w:cs="Times New Roman"/>
           <w:lang w:val="en-US"/>
         </w:rPr>
+        <w:t>Read about “Spring boot”</w:t>
+      </w:r>
+      <w:r>
+        <w:rPr>
+          <w:rFonts w:ascii="Times New Roman" w:hAnsi="Times New Roman" w:cs="Times New Roman"/>
+          <w:lang w:val="en-US"/>
+        </w:rPr>
+        <w:t xml:space="preserve"> – 2h</w:t>
+      </w:r>
+    </w:p>
+    <w:p>
+      <w:pPr>
+        <w:pStyle w:val="ListParagraph"/>
+        <w:numPr>
+          <w:ilvl w:val="1"/>
+          <w:numId w:val="8"/>
+        </w:numPr>
+        <w:spacing w:line="480" w:lineRule="auto"/>
+        <w:rPr>
+          <w:rFonts w:ascii="Times New Roman" w:hAnsi="Times New Roman" w:cs="Times New Roman"/>
+          <w:lang w:val="en-US"/>
+        </w:rPr>
+      </w:pPr>
+      <w:r>
+        <w:rPr>
+          <w:rFonts w:ascii="Times New Roman" w:hAnsi="Times New Roman" w:cs="Times New Roman"/>
+          <w:lang w:val="en-US"/>
+        </w:rPr>
         <w:t>Decide what framework to use</w:t>
       </w:r>
-    </w:p>
-    <w:p>
-      <w:pPr>
-        <w:spacing w:line="480" w:lineRule="auto"/>
-        <w:rPr>
+      <w:r>
+        <w:rPr>
+          <w:rFonts w:ascii="Times New Roman" w:hAnsi="Times New Roman" w:cs="Times New Roman"/>
+          <w:lang w:val="en-US"/>
+        </w:rPr>
+        <w:t xml:space="preserve"> – 1h</w:t>
+      </w:r>
+    </w:p>
+    <w:p>
+      <w:pPr>
+        <w:pStyle w:val="ListParagraph"/>
+        <w:numPr>
+          <w:ilvl w:val="1"/>
+          <w:numId w:val="8"/>
+        </w:numPr>
+        <w:spacing w:line="480" w:lineRule="auto"/>
+        <w:rPr>
+          <w:rFonts w:ascii="Times New Roman" w:hAnsi="Times New Roman" w:cs="Times New Roman"/>
+          <w:lang w:val="en-US"/>
+        </w:rPr>
+      </w:pPr>
+      <w:r>
+        <w:rPr>
+          <w:rFonts w:ascii="Times New Roman" w:hAnsi="Times New Roman" w:cs="Times New Roman"/>
+          <w:lang w:val="en-US"/>
+        </w:rPr>
+        <w:t>Create the staring API – 3h</w:t>
+      </w:r>
+    </w:p>
+    <w:p>
+      <w:pPr>
+        <w:pStyle w:val="ListParagraph"/>
+        <w:numPr>
+          <w:ilvl w:val="1"/>
+          <w:numId w:val="8"/>
+        </w:numPr>
+        <w:spacing w:line="480" w:lineRule="auto"/>
+        <w:rPr>
+          <w:rFonts w:ascii="Times New Roman" w:hAnsi="Times New Roman" w:cs="Times New Roman"/>
+          <w:lang w:val="en-US"/>
+        </w:rPr>
+      </w:pPr>
+      <w:r>
+        <w:rPr>
+          <w:rFonts w:ascii="Times New Roman" w:hAnsi="Times New Roman" w:cs="Times New Roman"/>
+          <w:lang w:val="en-US"/>
+        </w:rPr>
+        <w:t>Create get-requests – 40min</w:t>
+      </w:r>
+    </w:p>
+    <w:p>
+      <w:pPr>
+        <w:pStyle w:val="ListParagraph"/>
+        <w:numPr>
+          <w:ilvl w:val="1"/>
+          <w:numId w:val="8"/>
+        </w:numPr>
+        <w:spacing w:line="480" w:lineRule="auto"/>
+        <w:rPr>
+          <w:rFonts w:ascii="Times New Roman" w:hAnsi="Times New Roman" w:cs="Times New Roman"/>
+          <w:lang w:val="en-US"/>
+        </w:rPr>
+      </w:pPr>
+      <w:r>
+        <w:rPr>
+          <w:rFonts w:ascii="Times New Roman" w:hAnsi="Times New Roman" w:cs="Times New Roman"/>
+          <w:lang w:val="en-US"/>
+        </w:rPr>
+        <w:t xml:space="preserve">Create </w:t>
+      </w:r>
+      <w:r>
+        <w:rPr>
+          <w:rFonts w:ascii="Times New Roman" w:hAnsi="Times New Roman" w:cs="Times New Roman"/>
+          <w:lang w:val="en-US"/>
+        </w:rPr>
+        <w:t>update</w:t>
+      </w:r>
+      <w:r>
+        <w:rPr>
+          <w:rFonts w:ascii="Times New Roman" w:hAnsi="Times New Roman" w:cs="Times New Roman"/>
+          <w:lang w:val="en-US"/>
+        </w:rPr>
+        <w:t xml:space="preserve">-requests </w:t>
+      </w:r>
+      <w:r>
+        <w:rPr>
+          <w:rFonts w:ascii="Times New Roman" w:hAnsi="Times New Roman" w:cs="Times New Roman"/>
+          <w:lang w:val="en-US"/>
+        </w:rPr>
+        <w:t>– 1h</w:t>
+      </w:r>
+    </w:p>
+    <w:p>
+      <w:pPr>
+        <w:pStyle w:val="ListParagraph"/>
+        <w:numPr>
+          <w:ilvl w:val="1"/>
+          <w:numId w:val="8"/>
+        </w:numPr>
+        <w:spacing w:line="480" w:lineRule="auto"/>
+        <w:rPr>
+          <w:rFonts w:ascii="Times New Roman" w:hAnsi="Times New Roman" w:cs="Times New Roman"/>
+          <w:lang w:val="en-US"/>
+        </w:rPr>
+      </w:pPr>
+      <w:r>
+        <w:rPr>
+          <w:rFonts w:ascii="Times New Roman" w:hAnsi="Times New Roman" w:cs="Times New Roman"/>
+          <w:lang w:val="en-US"/>
+        </w:rPr>
+        <w:t xml:space="preserve">Create </w:t>
+      </w:r>
+      <w:r>
+        <w:rPr>
+          <w:rFonts w:ascii="Times New Roman" w:hAnsi="Times New Roman" w:cs="Times New Roman"/>
+          <w:lang w:val="en-US"/>
+        </w:rPr>
+        <w:t>delete</w:t>
+      </w:r>
+      <w:r>
+        <w:rPr>
+          <w:rFonts w:ascii="Times New Roman" w:hAnsi="Times New Roman" w:cs="Times New Roman"/>
+          <w:lang w:val="en-US"/>
+        </w:rPr>
+        <w:t xml:space="preserve">-requests </w:t>
+      </w:r>
+      <w:r>
+        <w:rPr>
+          <w:rFonts w:ascii="Times New Roman" w:hAnsi="Times New Roman" w:cs="Times New Roman"/>
+          <w:lang w:val="en-US"/>
+        </w:rPr>
+        <w:t>– 1h</w:t>
+      </w:r>
+    </w:p>
+    <w:bookmarkEnd w:id="1"/>
+    <w:p>
+      <w:pPr>
+        <w:pStyle w:val="ListParagraph"/>
+        <w:spacing w:line="480" w:lineRule="auto"/>
+        <w:rPr>
+          <w:rFonts w:ascii="Times New Roman" w:hAnsi="Times New Roman" w:cs="Times New Roman"/>
           <w:lang w:val="en-US"/>
         </w:rPr>
       </w:pPr>
@@ -3853,6 +4199,27 @@
     <w:name w:val="Normal"/>
     <w:qFormat/>
   </w:style>
+  <w:style w:type="paragraph" w:styleId="Heading1">
+    <w:name w:val="heading 1"/>
+    <w:basedOn w:val="Normal"/>
+    <w:next w:val="Normal"/>
+    <w:link w:val="Heading1Char"/>
+    <w:uiPriority w:val="9"/>
+    <w:qFormat/>
+    <w:rsid w:val="00663B0B"/>
+    <w:pPr>
+      <w:keepNext/>
+      <w:keepLines/>
+      <w:spacing w:before="240" w:after="0"/>
+      <w:outlineLvl w:val="0"/>
+    </w:pPr>
+    <w:rPr>
+      <w:rFonts w:asciiTheme="majorHAnsi" w:eastAsiaTheme="majorEastAsia" w:hAnsiTheme="majorHAnsi" w:cstheme="majorBidi"/>
+      <w:color w:val="2F5496" w:themeColor="accent1" w:themeShade="BF"/>
+      <w:sz w:val="32"/>
+      <w:szCs w:val="32"/>
+    </w:rPr>
+  </w:style>
   <w:style w:type="character" w:default="1" w:styleId="DefaultParagraphFont">
     <w:name w:val="Default Paragraph Font"/>
     <w:uiPriority w:val="1"/>
@@ -3890,6 +4257,84 @@
       <w:ind w:left="720"/>
       <w:contextualSpacing/>
     </w:pPr>
+  </w:style>
+  <w:style w:type="character" w:customStyle="1" w:styleId="Heading1Char">
+    <w:name w:val="Heading 1 Char"/>
+    <w:basedOn w:val="DefaultParagraphFont"/>
+    <w:link w:val="Heading1"/>
+    <w:uiPriority w:val="9"/>
+    <w:rsid w:val="00663B0B"/>
+    <w:rPr>
+      <w:rFonts w:asciiTheme="majorHAnsi" w:eastAsiaTheme="majorEastAsia" w:hAnsiTheme="majorHAnsi" w:cstheme="majorBidi"/>
+      <w:color w:val="2F5496" w:themeColor="accent1" w:themeShade="BF"/>
+      <w:sz w:val="32"/>
+      <w:szCs w:val="32"/>
+    </w:rPr>
+  </w:style>
+  <w:style w:type="paragraph" w:styleId="TOCHeading">
+    <w:name w:val="TOC Heading"/>
+    <w:basedOn w:val="Heading1"/>
+    <w:next w:val="Normal"/>
+    <w:uiPriority w:val="39"/>
+    <w:unhideWhenUsed/>
+    <w:qFormat/>
+    <w:rsid w:val="00663B0B"/>
+    <w:pPr>
+      <w:outlineLvl w:val="9"/>
+    </w:pPr>
+    <w:rPr>
+      <w:lang w:val="en-US"/>
+    </w:rPr>
+  </w:style>
+  <w:style w:type="paragraph" w:styleId="TOC2">
+    <w:name w:val="toc 2"/>
+    <w:basedOn w:val="Normal"/>
+    <w:next w:val="Normal"/>
+    <w:autoRedefine/>
+    <w:uiPriority w:val="39"/>
+    <w:unhideWhenUsed/>
+    <w:rsid w:val="00663B0B"/>
+    <w:pPr>
+      <w:spacing w:after="100"/>
+      <w:ind w:left="220"/>
+    </w:pPr>
+    <w:rPr>
+      <w:rFonts w:eastAsiaTheme="minorEastAsia" w:cs="Times New Roman"/>
+      <w:lang w:val="en-US"/>
+    </w:rPr>
+  </w:style>
+  <w:style w:type="paragraph" w:styleId="TOC1">
+    <w:name w:val="toc 1"/>
+    <w:basedOn w:val="Normal"/>
+    <w:next w:val="Normal"/>
+    <w:autoRedefine/>
+    <w:uiPriority w:val="39"/>
+    <w:unhideWhenUsed/>
+    <w:rsid w:val="00663B0B"/>
+    <w:pPr>
+      <w:spacing w:after="100"/>
+    </w:pPr>
+    <w:rPr>
+      <w:rFonts w:eastAsiaTheme="minorEastAsia" w:cs="Times New Roman"/>
+      <w:lang w:val="en-US"/>
+    </w:rPr>
+  </w:style>
+  <w:style w:type="paragraph" w:styleId="TOC3">
+    <w:name w:val="toc 3"/>
+    <w:basedOn w:val="Normal"/>
+    <w:next w:val="Normal"/>
+    <w:autoRedefine/>
+    <w:uiPriority w:val="39"/>
+    <w:unhideWhenUsed/>
+    <w:rsid w:val="00663B0B"/>
+    <w:pPr>
+      <w:spacing w:after="100"/>
+      <w:ind w:left="440"/>
+    </w:pPr>
+    <w:rPr>
+      <w:rFonts w:eastAsiaTheme="minorEastAsia" w:cs="Times New Roman"/>
+      <w:lang w:val="en-US"/>
+    </w:rPr>
   </w:style>
 </w:styles>
 </file>
@@ -4187,4 +4632,16 @@
     </a:ext>
   </a:extLst>
 </a:theme>
+</file>
+
+<file path=customXml/item1.xml><?xml version="1.0" encoding="utf-8"?>
+<b:Sources xmlns:b="http://schemas.openxmlformats.org/officeDocument/2006/bibliography" xmlns="http://schemas.openxmlformats.org/officeDocument/2006/bibliography" SelectedStyle="\APASixthEditionOfficeOnline.xsl" StyleName="APA" Version="6"/>
+</file>
+
+<file path=customXml/itemProps1.xml><?xml version="1.0" encoding="utf-8"?>
+<ds:datastoreItem xmlns:ds="http://schemas.openxmlformats.org/officeDocument/2006/customXml" ds:itemID="{79287A07-0D7D-4786-8379-BD3FE86BBD83}">
+  <ds:schemaRefs>
+    <ds:schemaRef ds:uri="http://schemas.openxmlformats.org/officeDocument/2006/bibliography"/>
+  </ds:schemaRefs>
+</ds:datastoreItem>
 </file>
</xml_diff>

<commit_message>
Individual assignment with database working/added classes as well/updated project plan with justification for the front-end framework
</commit_message>
<xml_diff>
--- a/documentation/Project plan-individual assignment.docx
+++ b/documentation/Project plan-individual assignment.docx
@@ -161,7 +161,25 @@
           <w:szCs w:val="28"/>
           <w:lang w:val="en-US"/>
         </w:rPr>
-        <w:t>Date: 16/09/2020</w:t>
+        <w:t xml:space="preserve">Date: </w:t>
+      </w:r>
+      <w:r>
+        <w:rPr>
+          <w:rFonts w:ascii="Times New Roman" w:hAnsi="Times New Roman" w:cs="Times New Roman"/>
+          <w:sz w:val="28"/>
+          <w:szCs w:val="28"/>
+          <w:lang w:val="en-US"/>
+        </w:rPr>
+        <w:t>24</w:t>
+      </w:r>
+      <w:r>
+        <w:rPr>
+          <w:rFonts w:ascii="Times New Roman" w:hAnsi="Times New Roman" w:cs="Times New Roman"/>
+          <w:sz w:val="28"/>
+          <w:szCs w:val="28"/>
+          <w:lang w:val="en-US"/>
+        </w:rPr>
+        <w:t>/09/2020</w:t>
       </w:r>
     </w:p>
     <w:p>
@@ -2502,14 +2520,7 @@
           <w:rFonts w:ascii="Times New Roman" w:hAnsi="Times New Roman" w:cs="Times New Roman"/>
           <w:lang w:val="en-US"/>
         </w:rPr>
-        <w:t xml:space="preserve"> </w:t>
-      </w:r>
-      <w:r>
-        <w:rPr>
-          <w:rFonts w:ascii="Times New Roman" w:hAnsi="Times New Roman" w:cs="Times New Roman"/>
-          <w:lang w:val="en-US"/>
-        </w:rPr>
-        <w:t>is positioned</w:t>
+        <w:t xml:space="preserve"> is positioned</w:t>
       </w:r>
       <w:r>
         <w:rPr>
@@ -2915,28 +2926,7 @@
           <w:rFonts w:ascii="Times New Roman" w:hAnsi="Times New Roman" w:cs="Times New Roman"/>
           <w:lang w:val="en-US"/>
         </w:rPr>
-        <w:t xml:space="preserve">Create </w:t>
-      </w:r>
-      <w:r>
-        <w:rPr>
-          <w:rFonts w:ascii="Times New Roman" w:hAnsi="Times New Roman" w:cs="Times New Roman"/>
-          <w:lang w:val="en-US"/>
-        </w:rPr>
-        <w:t>update</w:t>
-      </w:r>
-      <w:r>
-        <w:rPr>
-          <w:rFonts w:ascii="Times New Roman" w:hAnsi="Times New Roman" w:cs="Times New Roman"/>
-          <w:lang w:val="en-US"/>
-        </w:rPr>
-        <w:t xml:space="preserve">-requests </w:t>
-      </w:r>
-      <w:r>
-        <w:rPr>
-          <w:rFonts w:ascii="Times New Roman" w:hAnsi="Times New Roman" w:cs="Times New Roman"/>
-          <w:lang w:val="en-US"/>
-        </w:rPr>
-        <w:t>– 1h</w:t>
+        <w:t>Create update-requests – 1h</w:t>
       </w:r>
     </w:p>
     <w:p>
@@ -2957,40 +2947,141 @@
           <w:rFonts w:ascii="Times New Roman" w:hAnsi="Times New Roman" w:cs="Times New Roman"/>
           <w:lang w:val="en-US"/>
         </w:rPr>
-        <w:t xml:space="preserve">Create </w:t>
-      </w:r>
-      <w:r>
-        <w:rPr>
-          <w:rFonts w:ascii="Times New Roman" w:hAnsi="Times New Roman" w:cs="Times New Roman"/>
-          <w:lang w:val="en-US"/>
-        </w:rPr>
-        <w:t>delete</w:t>
-      </w:r>
-      <w:r>
-        <w:rPr>
-          <w:rFonts w:ascii="Times New Roman" w:hAnsi="Times New Roman" w:cs="Times New Roman"/>
-          <w:lang w:val="en-US"/>
-        </w:rPr>
-        <w:t xml:space="preserve">-requests </w:t>
-      </w:r>
-      <w:r>
-        <w:rPr>
-          <w:rFonts w:ascii="Times New Roman" w:hAnsi="Times New Roman" w:cs="Times New Roman"/>
-          <w:lang w:val="en-US"/>
-        </w:rPr>
-        <w:t>– 1h</w:t>
+        <w:t>Create delete-requests – 1h</w:t>
       </w:r>
     </w:p>
     <w:bookmarkEnd w:id="1"/>
     <w:p>
       <w:pPr>
-        <w:pStyle w:val="ListParagraph"/>
-        <w:spacing w:line="480" w:lineRule="auto"/>
-        <w:rPr>
-          <w:rFonts w:ascii="Times New Roman" w:hAnsi="Times New Roman" w:cs="Times New Roman"/>
-          <w:lang w:val="en-US"/>
-        </w:rPr>
-      </w:pPr>
+        <w:spacing w:line="480" w:lineRule="auto"/>
+        <w:rPr>
+          <w:rFonts w:ascii="Times New Roman" w:hAnsi="Times New Roman" w:cs="Times New Roman"/>
+          <w:sz w:val="28"/>
+          <w:szCs w:val="28"/>
+          <w:u w:val="single"/>
+          <w:lang w:val="en-US"/>
+        </w:rPr>
+      </w:pPr>
+    </w:p>
+    <w:p>
+      <w:pPr>
+        <w:spacing w:line="480" w:lineRule="auto"/>
+        <w:rPr>
+          <w:rFonts w:ascii="Times New Roman" w:hAnsi="Times New Roman" w:cs="Times New Roman"/>
+          <w:sz w:val="28"/>
+          <w:szCs w:val="28"/>
+          <w:u w:val="single"/>
+          <w:lang w:val="en-US"/>
+        </w:rPr>
+      </w:pPr>
+    </w:p>
+    <w:p>
+      <w:pPr>
+        <w:spacing w:line="480" w:lineRule="auto"/>
+        <w:rPr>
+          <w:rFonts w:ascii="Times New Roman" w:hAnsi="Times New Roman" w:cs="Times New Roman"/>
+          <w:sz w:val="28"/>
+          <w:szCs w:val="28"/>
+          <w:u w:val="single"/>
+          <w:lang w:val="en-US"/>
+        </w:rPr>
+      </w:pPr>
+      <w:r>
+        <w:rPr>
+          <w:rFonts w:ascii="Times New Roman" w:hAnsi="Times New Roman" w:cs="Times New Roman"/>
+          <w:sz w:val="28"/>
+          <w:szCs w:val="28"/>
+          <w:u w:val="single"/>
+          <w:lang w:val="en-US"/>
+        </w:rPr>
+        <w:lastRenderedPageBreak/>
+        <w:t>J</w:t>
+      </w:r>
+      <w:r>
+        <w:rPr>
+          <w:rFonts w:ascii="Times New Roman" w:hAnsi="Times New Roman" w:cs="Times New Roman"/>
+          <w:sz w:val="28"/>
+          <w:szCs w:val="28"/>
+          <w:u w:val="single"/>
+          <w:lang w:val="en-US"/>
+        </w:rPr>
+        <w:t>ustification for the front-end framework of choice</w:t>
+      </w:r>
+      <w:r>
+        <w:rPr>
+          <w:rFonts w:ascii="Times New Roman" w:hAnsi="Times New Roman" w:cs="Times New Roman"/>
+          <w:sz w:val="28"/>
+          <w:szCs w:val="28"/>
+          <w:u w:val="single"/>
+          <w:lang w:val="en-US"/>
+        </w:rPr>
+        <w:t>:</w:t>
+      </w:r>
+    </w:p>
+    <w:p>
+      <w:pPr>
+        <w:spacing w:line="480" w:lineRule="auto"/>
+        <w:rPr>
+          <w:rFonts w:ascii="Times New Roman" w:hAnsi="Times New Roman" w:cs="Times New Roman"/>
+          <w:lang w:val="en-US"/>
+        </w:rPr>
+      </w:pPr>
+      <w:r>
+        <w:rPr>
+          <w:rFonts w:ascii="Times New Roman" w:hAnsi="Times New Roman" w:cs="Times New Roman"/>
+          <w:lang w:val="en-US"/>
+        </w:rPr>
+        <w:t xml:space="preserve">I chose to work on the front-end with React.js as a framework because of its simplicity. </w:t>
+      </w:r>
+      <w:r>
+        <w:rPr>
+          <w:rFonts w:ascii="Times New Roman" w:hAnsi="Times New Roman" w:cs="Times New Roman"/>
+          <w:lang w:val="en-US"/>
+        </w:rPr>
+        <w:t>React uses a special syntax called JSX which allows you to mix HTML with JavaScript.</w:t>
+      </w:r>
+      <w:r>
+        <w:rPr>
+          <w:rFonts w:ascii="Times New Roman" w:hAnsi="Times New Roman" w:cs="Times New Roman"/>
+          <w:lang w:val="en-US"/>
+        </w:rPr>
+        <w:t xml:space="preserve"> Moreover, I prefer the one-way data binding of this front-end framework because an application architecture controls </w:t>
+      </w:r>
+      <w:r>
+        <w:rPr>
+          <w:rFonts w:ascii="Times New Roman" w:hAnsi="Times New Roman" w:cs="Times New Roman"/>
+          <w:lang w:val="en-US"/>
+        </w:rPr>
+        <w:t>the flow of data to components through one control point – the dispatcher</w:t>
+      </w:r>
+      <w:r>
+        <w:rPr>
+          <w:rFonts w:ascii="Times New Roman" w:hAnsi="Times New Roman" w:cs="Times New Roman"/>
+          <w:lang w:val="en-US"/>
+        </w:rPr>
+        <w:t>, which makes the debug more efficient.</w:t>
+      </w:r>
+      <w:r>
+        <w:rPr>
+          <w:rFonts w:ascii="Times New Roman" w:hAnsi="Times New Roman" w:cs="Times New Roman"/>
+          <w:lang w:val="en-US"/>
+        </w:rPr>
+        <w:t xml:space="preserve"> </w:t>
+      </w:r>
+      <w:r>
+        <w:rPr>
+          <w:rFonts w:ascii="Times New Roman" w:hAnsi="Times New Roman" w:cs="Times New Roman"/>
+          <w:lang w:val="en-US"/>
+        </w:rPr>
+        <w:t>Migrating between React versions is quite easy, too; you don't need to install updates one by one, as in the case of Angular.</w:t>
+      </w:r>
+      <w:r>
+        <w:rPr>
+          <w:rFonts w:ascii="Times New Roman" w:hAnsi="Times New Roman" w:cs="Times New Roman"/>
+          <w:lang w:val="en-US"/>
+        </w:rPr>
+        <w:t xml:space="preserve"> //tutorials/tables</w:t>
+      </w:r>
     </w:p>
     <w:sectPr>
       <w:pgSz w:w="11906" w:h="16838"/>

</xml_diff>

<commit_message>
Update of documentation/integration and unit tests finished
</commit_message>
<xml_diff>
--- a/documentation/Project plan-individual assignment.docx
+++ b/documentation/Project plan-individual assignment.docx
@@ -1,6 +1,6 @@
 
 <file path=word/document.xml><?xml version="1.0" encoding="utf-8"?>
-<w:document xmlns:wpc="http://schemas.microsoft.com/office/word/2010/wordprocessingCanvas" xmlns:cx="http://schemas.microsoft.com/office/drawing/2014/chartex" xmlns:cx1="http://schemas.microsoft.com/office/drawing/2015/9/8/chartex" xmlns:cx2="http://schemas.microsoft.com/office/drawing/2015/10/21/chartex" xmlns:cx3="http://schemas.microsoft.com/office/drawing/2016/5/9/chartex" xmlns:cx4="http://schemas.microsoft.com/office/drawing/2016/5/10/chartex" xmlns:cx5="http://schemas.microsoft.com/office/drawing/2016/5/11/chartex" xmlns:cx6="http://schemas.microsoft.com/office/drawing/2016/5/12/chartex" xmlns:cx7="http://schemas.microsoft.com/office/drawing/2016/5/13/chartex" xmlns:cx8="http://schemas.microsoft.com/office/drawing/2016/5/14/chartex" xmlns:mc="http://schemas.openxmlformats.org/markup-compatibility/2006" xmlns:aink="http://schemas.microsoft.com/office/drawing/2016/ink" xmlns:am3d="http://schemas.microsoft.com/office/drawing/2017/model3d" xmlns:o="urn:schemas-microsoft-com:office:office" xmlns:r="http://schemas.openxmlformats.org/officeDocument/2006/relationships" xmlns:m="http://schemas.openxmlformats.org/officeDocument/2006/math" xmlns:v="urn:schemas-microsoft-com:vml" xmlns:wp14="http://schemas.microsoft.com/office/word/2010/wordprocessingDrawing" xmlns:wp="http://schemas.openxmlformats.org/drawingml/2006/wordprocessingDrawing" xmlns:w10="urn:schemas-microsoft-com:office:word" xmlns:w="http://schemas.openxmlformats.org/wordprocessingml/2006/main" xmlns:w14="http://schemas.microsoft.com/office/word/2010/wordml" xmlns:w15="http://schemas.microsoft.com/office/word/2012/wordml" xmlns:w16cid="http://schemas.microsoft.com/office/word/2016/wordml/cid" xmlns:w16se="http://schemas.microsoft.com/office/word/2015/wordml/symex" xmlns:wpg="http://schemas.microsoft.com/office/word/2010/wordprocessingGroup" xmlns:wpi="http://schemas.microsoft.com/office/word/2010/wordprocessingInk" xmlns:wne="http://schemas.microsoft.com/office/word/2006/wordml" xmlns:wps="http://schemas.microsoft.com/office/word/2010/wordprocessingShape" mc:Ignorable="w14 w15 w16se w16cid wp14">
+<w:document xmlns:wpc="http://schemas.microsoft.com/office/word/2010/wordprocessingCanvas" xmlns:cx="http://schemas.microsoft.com/office/drawing/2014/chartex" xmlns:cx1="http://schemas.microsoft.com/office/drawing/2015/9/8/chartex" xmlns:cx2="http://schemas.microsoft.com/office/drawing/2015/10/21/chartex" xmlns:cx3="http://schemas.microsoft.com/office/drawing/2016/5/9/chartex" xmlns:cx4="http://schemas.microsoft.com/office/drawing/2016/5/10/chartex" xmlns:cx5="http://schemas.microsoft.com/office/drawing/2016/5/11/chartex" xmlns:cx6="http://schemas.microsoft.com/office/drawing/2016/5/12/chartex" xmlns:cx7="http://schemas.microsoft.com/office/drawing/2016/5/13/chartex" xmlns:cx8="http://schemas.microsoft.com/office/drawing/2016/5/14/chartex" xmlns:mc="http://schemas.openxmlformats.org/markup-compatibility/2006" xmlns:aink="http://schemas.microsoft.com/office/drawing/2016/ink" xmlns:am3d="http://schemas.microsoft.com/office/drawing/2017/model3d" xmlns:o="urn:schemas-microsoft-com:office:office" xmlns:r="http://schemas.openxmlformats.org/officeDocument/2006/relationships" xmlns:m="http://schemas.openxmlformats.org/officeDocument/2006/math" xmlns:v="urn:schemas-microsoft-com:vml" xmlns:wp14="http://schemas.microsoft.com/office/word/2010/wordprocessingDrawing" xmlns:wp="http://schemas.openxmlformats.org/drawingml/2006/wordprocessingDrawing" xmlns:w10="urn:schemas-microsoft-com:office:word" xmlns:w="http://schemas.openxmlformats.org/wordprocessingml/2006/main" xmlns:w14="http://schemas.microsoft.com/office/word/2010/wordml" xmlns:w15="http://schemas.microsoft.com/office/word/2012/wordml" xmlns:w16cex="http://schemas.microsoft.com/office/word/2018/wordml/cex" xmlns:w16cid="http://schemas.microsoft.com/office/word/2016/wordml/cid" xmlns:w16="http://schemas.microsoft.com/office/word/2018/wordml" xmlns:w16se="http://schemas.microsoft.com/office/word/2015/wordml/symex" xmlns:wpg="http://schemas.microsoft.com/office/word/2010/wordprocessingGroup" xmlns:wpi="http://schemas.microsoft.com/office/word/2010/wordprocessingInk" xmlns:wne="http://schemas.microsoft.com/office/word/2006/wordml" xmlns:wps="http://schemas.microsoft.com/office/word/2010/wordprocessingShape" mc:Ignorable="w14 w15 w16se w16cid w16 w16cex wp14">
   <w:body>
     <w:p>
       <w:pPr>
@@ -242,20 +242,19 @@
     </w:p>
     <w:sdt>
       <w:sdtPr>
+        <w:rPr>
+          <w:rFonts w:ascii="Times New Roman" w:eastAsiaTheme="minorEastAsia" w:hAnsi="Times New Roman" w:cs="Times New Roman"/>
+          <w:color w:val="auto"/>
+          <w:sz w:val="28"/>
+          <w:szCs w:val="24"/>
+        </w:rPr>
         <w:id w:val="1327639638"/>
         <w:docPartObj>
           <w:docPartGallery w:val="Table of Contents"/>
           <w:docPartUnique/>
         </w:docPartObj>
       </w:sdtPr>
-      <w:sdtEndPr>
-        <w:rPr>
-          <w:rFonts w:ascii="Times New Roman" w:eastAsiaTheme="minorEastAsia" w:hAnsi="Times New Roman" w:cs="Times New Roman"/>
-          <w:color w:val="auto"/>
-          <w:sz w:val="28"/>
-          <w:szCs w:val="24"/>
-        </w:rPr>
-      </w:sdtEndPr>
+      <w:sdtEndPr/>
       <w:sdtContent>
         <w:p>
           <w:pPr>
@@ -294,10 +293,7 @@
             <w:pStyle w:val="TOC1"/>
           </w:pPr>
           <w:r>
-            <w:t>User stories(Backlogs)</w:t>
-          </w:r>
-          <w:r>
-            <w:t xml:space="preserve"> </w:t>
+            <w:t xml:space="preserve">User stories(Backlogs) </w:t>
           </w:r>
           <w:r>
             <w:ptab w:relativeTo="margin" w:alignment="right" w:leader="dot"/>
@@ -442,10 +438,7 @@
             <w:ptab w:relativeTo="margin" w:alignment="right" w:leader="dot"/>
           </w:r>
           <w:r>
-            <w:t>2.</w:t>
-          </w:r>
-          <w:r>
-            <w:t>3</w:t>
+            <w:t>2.3</w:t>
           </w:r>
         </w:p>
         <w:p>
@@ -497,10 +490,7 @@
             <w:ptab w:relativeTo="margin" w:alignment="right" w:leader="dot"/>
           </w:r>
           <w:r>
-            <w:t>2.</w:t>
-          </w:r>
-          <w:r>
-            <w:t>4</w:t>
+            <w:t>2.4</w:t>
           </w:r>
         </w:p>
         <w:p>
@@ -560,10 +550,7 @@
             <w:ptab w:relativeTo="margin" w:alignment="right" w:leader="dot"/>
           </w:r>
           <w:r>
-            <w:t>2.</w:t>
-          </w:r>
-          <w:r>
-            <w:t>5</w:t>
+            <w:t>2.5</w:t>
           </w:r>
         </w:p>
         <w:p>
@@ -602,15 +589,7 @@
               <w:sz w:val="24"/>
               <w:szCs w:val="24"/>
             </w:rPr>
-            <w:t xml:space="preserve">    </w:t>
-          </w:r>
-          <w:r>
-            <w:rPr>
-              <w:rFonts w:ascii="Times New Roman" w:hAnsi="Times New Roman"/>
-              <w:sz w:val="24"/>
-              <w:szCs w:val="24"/>
-            </w:rPr>
-            <w:t>Estimation</w:t>
+            <w:t xml:space="preserve">    Estimation</w:t>
           </w:r>
           <w:r>
             <w:rPr>
@@ -638,7 +617,7 @@
               <w:sz w:val="24"/>
               <w:szCs w:val="24"/>
             </w:rPr>
-            <w:t xml:space="preserve">    </w:t>
+            <w:t xml:space="preserve">    Tasks</w:t>
           </w:r>
           <w:r>
             <w:rPr>
@@ -646,25 +625,7 @@
               <w:sz w:val="24"/>
               <w:szCs w:val="24"/>
             </w:rPr>
-            <w:t>Tasks</w:t>
-          </w:r>
-          <w:r>
-            <w:rPr>
-              <w:rFonts w:ascii="Times New Roman" w:hAnsi="Times New Roman"/>
-              <w:sz w:val="24"/>
-              <w:szCs w:val="24"/>
-            </w:rPr>
-            <w:t xml:space="preserve"> </w:t>
-          </w:r>
-          <w:bookmarkStart w:id="2" w:name="_GoBack"/>
-          <w:bookmarkEnd w:id="2"/>
-          <w:r>
-            <w:rPr>
-              <w:rFonts w:ascii="Times New Roman" w:hAnsi="Times New Roman"/>
-              <w:sz w:val="24"/>
-              <w:szCs w:val="24"/>
-            </w:rPr>
-            <w:t xml:space="preserve"> </w:t>
+            <w:t xml:space="preserve">  </w:t>
           </w:r>
           <w:r>
             <w:ptab w:relativeTo="margin" w:alignment="right" w:leader="dot"/>
@@ -3572,34 +3533,7 @@
           <w:szCs w:val="24"/>
           <w:lang w:val="en-US"/>
         </w:rPr>
-        <w:t xml:space="preserve">Sprint </w:t>
-      </w:r>
-      <w:r>
-        <w:rPr>
-          <w:rFonts w:ascii="Times New Roman" w:hAnsi="Times New Roman" w:cs="Times New Roman"/>
-          <w:sz w:val="24"/>
-          <w:szCs w:val="24"/>
-          <w:lang w:val="en-US"/>
-        </w:rPr>
-        <w:t>3</w:t>
-      </w:r>
-      <w:r>
-        <w:rPr>
-          <w:rFonts w:ascii="Times New Roman" w:hAnsi="Times New Roman" w:cs="Times New Roman"/>
-          <w:sz w:val="24"/>
-          <w:szCs w:val="24"/>
-          <w:lang w:val="en-US"/>
-        </w:rPr>
-        <w:t>:</w:t>
-      </w:r>
-      <w:r>
-        <w:rPr>
-          <w:rFonts w:ascii="Times New Roman" w:hAnsi="Times New Roman" w:cs="Times New Roman"/>
-          <w:sz w:val="24"/>
-          <w:szCs w:val="24"/>
-          <w:lang w:val="en-US"/>
-        </w:rPr>
-        <w:t xml:space="preserve"> </w:t>
+        <w:t xml:space="preserve">Sprint 3: </w:t>
       </w:r>
     </w:p>
     <w:p>
@@ -3767,34 +3701,7 @@
           <w:lang w:val="en-US"/>
         </w:rPr>
         <w:lastRenderedPageBreak/>
-        <w:t xml:space="preserve">Sprint </w:t>
-      </w:r>
-      <w:r>
-        <w:rPr>
-          <w:rFonts w:ascii="Times New Roman" w:hAnsi="Times New Roman" w:cs="Times New Roman"/>
-          <w:sz w:val="24"/>
-          <w:szCs w:val="24"/>
-          <w:lang w:val="en-US"/>
-        </w:rPr>
-        <w:t>4</w:t>
-      </w:r>
-      <w:r>
-        <w:rPr>
-          <w:rFonts w:ascii="Times New Roman" w:hAnsi="Times New Roman" w:cs="Times New Roman"/>
-          <w:sz w:val="24"/>
-          <w:szCs w:val="24"/>
-          <w:lang w:val="en-US"/>
-        </w:rPr>
-        <w:t>:</w:t>
-      </w:r>
-      <w:r>
-        <w:rPr>
-          <w:rFonts w:ascii="Times New Roman" w:hAnsi="Times New Roman" w:cs="Times New Roman"/>
-          <w:sz w:val="24"/>
-          <w:szCs w:val="24"/>
-          <w:lang w:val="en-US"/>
-        </w:rPr>
-        <w:t xml:space="preserve"> </w:t>
+        <w:t xml:space="preserve">Sprint 4: </w:t>
       </w:r>
     </w:p>
     <w:p>
@@ -4727,19 +4634,808 @@
           <w:rFonts w:ascii="Times New Roman" w:hAnsi="Times New Roman" w:cs="Times New Roman"/>
           <w:sz w:val="24"/>
           <w:szCs w:val="24"/>
-          <w:u w:val="single"/>
-          <w:lang w:val="en-US"/>
-        </w:rPr>
-      </w:pPr>
-    </w:p>
-    <w:p>
-      <w:pPr>
-        <w:spacing w:line="480" w:lineRule="auto"/>
-        <w:rPr>
-          <w:rFonts w:ascii="Times New Roman" w:hAnsi="Times New Roman" w:cs="Times New Roman"/>
-          <w:sz w:val="24"/>
-          <w:szCs w:val="24"/>
-          <w:u w:val="single"/>
+          <w:lang w:val="en-US"/>
+        </w:rPr>
+      </w:pPr>
+      <w:r>
+        <w:rPr>
+          <w:rFonts w:ascii="Times New Roman" w:hAnsi="Times New Roman" w:cs="Times New Roman"/>
+          <w:sz w:val="24"/>
+          <w:szCs w:val="24"/>
+          <w:lang w:val="en-US"/>
+        </w:rPr>
+        <w:t>User Control:</w:t>
+      </w:r>
+    </w:p>
+    <w:p>
+      <w:pPr>
+        <w:spacing w:line="480" w:lineRule="auto"/>
+        <w:rPr>
+          <w:rFonts w:ascii="Times New Roman" w:hAnsi="Times New Roman" w:cs="Times New Roman"/>
+          <w:sz w:val="24"/>
+          <w:szCs w:val="24"/>
+          <w:lang w:val="en-US"/>
+        </w:rPr>
+      </w:pPr>
+      <w:r>
+        <w:rPr>
+          <w:rFonts w:ascii="Times New Roman" w:hAnsi="Times New Roman" w:cs="Times New Roman"/>
+          <w:sz w:val="24"/>
+          <w:szCs w:val="24"/>
+          <w:lang w:val="en-US"/>
+        </w:rPr>
+        <w:t>The interface will allow the user to perceive that they are in control and will allow appropriate control.</w:t>
+      </w:r>
+    </w:p>
+    <w:p>
+      <w:pPr>
+        <w:spacing w:line="480" w:lineRule="auto"/>
+        <w:rPr>
+          <w:rFonts w:ascii="Times New Roman" w:hAnsi="Times New Roman" w:cs="Times New Roman"/>
+          <w:sz w:val="24"/>
+          <w:szCs w:val="24"/>
+          <w:lang w:val="en-US"/>
+        </w:rPr>
+      </w:pPr>
+      <w:r>
+        <w:rPr>
+          <w:rFonts w:ascii="Times New Roman" w:hAnsi="Times New Roman" w:cs="Times New Roman"/>
+          <w:sz w:val="24"/>
+          <w:szCs w:val="24"/>
+          <w:lang w:val="en-US"/>
+        </w:rPr>
+        <w:t>Human Limitations:</w:t>
+      </w:r>
+    </w:p>
+    <w:p>
+      <w:pPr>
+        <w:spacing w:line="480" w:lineRule="auto"/>
+        <w:rPr>
+          <w:rFonts w:ascii="Times New Roman" w:hAnsi="Times New Roman" w:cs="Times New Roman"/>
+          <w:sz w:val="24"/>
+          <w:szCs w:val="24"/>
+          <w:lang w:val="en-US"/>
+        </w:rPr>
+      </w:pPr>
+      <w:r>
+        <w:rPr>
+          <w:rFonts w:ascii="Times New Roman" w:hAnsi="Times New Roman" w:cs="Times New Roman"/>
+          <w:sz w:val="24"/>
+          <w:szCs w:val="24"/>
+          <w:lang w:val="en-US"/>
+        </w:rPr>
+        <w:lastRenderedPageBreak/>
+        <w:t>The interface will not overload the user’s cognitive, visual, auditory, tactile, or motor limits.</w:t>
+      </w:r>
+    </w:p>
+    <w:p>
+      <w:pPr>
+        <w:spacing w:line="480" w:lineRule="auto"/>
+        <w:rPr>
+          <w:rFonts w:ascii="Times New Roman" w:hAnsi="Times New Roman" w:cs="Times New Roman"/>
+          <w:sz w:val="24"/>
+          <w:szCs w:val="24"/>
+          <w:lang w:val="en-US"/>
+        </w:rPr>
+      </w:pPr>
+      <w:r>
+        <w:rPr>
+          <w:rFonts w:ascii="Times New Roman" w:hAnsi="Times New Roman" w:cs="Times New Roman"/>
+          <w:sz w:val="24"/>
+          <w:szCs w:val="24"/>
+          <w:lang w:val="en-US"/>
+        </w:rPr>
+        <w:t>Modal Integrity:</w:t>
+      </w:r>
+    </w:p>
+    <w:p>
+      <w:pPr>
+        <w:spacing w:line="480" w:lineRule="auto"/>
+        <w:rPr>
+          <w:rFonts w:ascii="Times New Roman" w:hAnsi="Times New Roman" w:cs="Times New Roman"/>
+          <w:sz w:val="24"/>
+          <w:szCs w:val="24"/>
+          <w:lang w:val="en-US"/>
+        </w:rPr>
+      </w:pPr>
+      <w:r>
+        <w:rPr>
+          <w:rFonts w:ascii="Times New Roman" w:hAnsi="Times New Roman" w:cs="Times New Roman"/>
+          <w:sz w:val="24"/>
+          <w:szCs w:val="24"/>
+          <w:lang w:val="en-US"/>
+        </w:rPr>
+        <w:t>The interface will fit individual tasks within whatever modality is being used: auditory, visual, or motor/kinesthetic.</w:t>
+      </w:r>
+    </w:p>
+    <w:p>
+      <w:pPr>
+        <w:spacing w:line="480" w:lineRule="auto"/>
+        <w:rPr>
+          <w:rFonts w:ascii="Times New Roman" w:hAnsi="Times New Roman" w:cs="Times New Roman"/>
+          <w:sz w:val="24"/>
+          <w:szCs w:val="24"/>
+          <w:lang w:val="en-US"/>
+        </w:rPr>
+      </w:pPr>
+      <w:r>
+        <w:rPr>
+          <w:rFonts w:ascii="Times New Roman" w:hAnsi="Times New Roman" w:cs="Times New Roman"/>
+          <w:sz w:val="24"/>
+          <w:szCs w:val="24"/>
+          <w:lang w:val="en-US"/>
+        </w:rPr>
+        <w:t>Accommodation:</w:t>
+      </w:r>
+    </w:p>
+    <w:p>
+      <w:pPr>
+        <w:spacing w:line="480" w:lineRule="auto"/>
+        <w:rPr>
+          <w:rFonts w:ascii="Times New Roman" w:hAnsi="Times New Roman" w:cs="Times New Roman"/>
+          <w:sz w:val="24"/>
+          <w:szCs w:val="24"/>
+          <w:lang w:val="en-US"/>
+        </w:rPr>
+      </w:pPr>
+      <w:r>
+        <w:rPr>
+          <w:rFonts w:ascii="Times New Roman" w:hAnsi="Times New Roman" w:cs="Times New Roman"/>
+          <w:sz w:val="24"/>
+          <w:szCs w:val="24"/>
+          <w:lang w:val="en-US"/>
+        </w:rPr>
+        <w:t>The interface will fit the way each user group works and thinks.</w:t>
+      </w:r>
+    </w:p>
+    <w:p>
+      <w:pPr>
+        <w:spacing w:line="480" w:lineRule="auto"/>
+        <w:rPr>
+          <w:rFonts w:ascii="Times New Roman" w:hAnsi="Times New Roman" w:cs="Times New Roman"/>
+          <w:sz w:val="24"/>
+          <w:szCs w:val="24"/>
+          <w:lang w:val="en-US"/>
+        </w:rPr>
+      </w:pPr>
+      <w:r>
+        <w:rPr>
+          <w:rFonts w:ascii="Times New Roman" w:hAnsi="Times New Roman" w:cs="Times New Roman"/>
+          <w:sz w:val="24"/>
+          <w:szCs w:val="24"/>
+          <w:lang w:val="en-US"/>
+        </w:rPr>
+        <w:t>Linguistic Clarity:</w:t>
+      </w:r>
+    </w:p>
+    <w:p>
+      <w:pPr>
+        <w:spacing w:line="480" w:lineRule="auto"/>
+        <w:rPr>
+          <w:rFonts w:ascii="Times New Roman" w:hAnsi="Times New Roman" w:cs="Times New Roman"/>
+          <w:sz w:val="24"/>
+          <w:szCs w:val="24"/>
+          <w:lang w:val="en-US"/>
+        </w:rPr>
+      </w:pPr>
+      <w:r>
+        <w:rPr>
+          <w:rFonts w:ascii="Times New Roman" w:hAnsi="Times New Roman" w:cs="Times New Roman"/>
+          <w:sz w:val="24"/>
+          <w:szCs w:val="24"/>
+          <w:lang w:val="en-US"/>
+        </w:rPr>
+        <w:t>The interface will communicate as efficiently as possible.</w:t>
+      </w:r>
+    </w:p>
+    <w:p>
+      <w:pPr>
+        <w:spacing w:line="480" w:lineRule="auto"/>
+        <w:rPr>
+          <w:rFonts w:ascii="Times New Roman" w:hAnsi="Times New Roman" w:cs="Times New Roman"/>
+          <w:sz w:val="24"/>
+          <w:szCs w:val="24"/>
+          <w:lang w:val="en-US"/>
+        </w:rPr>
+      </w:pPr>
+      <w:r>
+        <w:rPr>
+          <w:rFonts w:ascii="Times New Roman" w:hAnsi="Times New Roman" w:cs="Times New Roman"/>
+          <w:sz w:val="24"/>
+          <w:szCs w:val="24"/>
+          <w:lang w:val="en-US"/>
+        </w:rPr>
+        <w:t>Aesthetic Integrity:</w:t>
+      </w:r>
+    </w:p>
+    <w:p>
+      <w:pPr>
+        <w:spacing w:line="480" w:lineRule="auto"/>
+        <w:rPr>
+          <w:rFonts w:ascii="Times New Roman" w:hAnsi="Times New Roman" w:cs="Times New Roman"/>
+          <w:sz w:val="24"/>
+          <w:szCs w:val="24"/>
+          <w:lang w:val="en-US"/>
+        </w:rPr>
+      </w:pPr>
+      <w:r>
+        <w:rPr>
+          <w:rFonts w:ascii="Times New Roman" w:hAnsi="Times New Roman" w:cs="Times New Roman"/>
+          <w:sz w:val="24"/>
+          <w:szCs w:val="24"/>
+          <w:lang w:val="en-US"/>
+        </w:rPr>
+        <w:t>The interface will have an attractive and appropriate design.</w:t>
+      </w:r>
+    </w:p>
+    <w:p>
+      <w:pPr>
+        <w:spacing w:line="480" w:lineRule="auto"/>
+        <w:rPr>
+          <w:rFonts w:ascii="Times New Roman" w:hAnsi="Times New Roman" w:cs="Times New Roman"/>
+          <w:sz w:val="24"/>
+          <w:szCs w:val="24"/>
+          <w:lang w:val="en-US"/>
+        </w:rPr>
+      </w:pPr>
+      <w:r>
+        <w:rPr>
+          <w:rFonts w:ascii="Times New Roman" w:hAnsi="Times New Roman" w:cs="Times New Roman"/>
+          <w:sz w:val="24"/>
+          <w:szCs w:val="24"/>
+          <w:lang w:val="en-US"/>
+        </w:rPr>
+        <w:t>Simplicity:</w:t>
+      </w:r>
+    </w:p>
+    <w:p>
+      <w:pPr>
+        <w:spacing w:line="480" w:lineRule="auto"/>
+        <w:rPr>
+          <w:rFonts w:ascii="Times New Roman" w:hAnsi="Times New Roman" w:cs="Times New Roman"/>
+          <w:sz w:val="24"/>
+          <w:szCs w:val="24"/>
+          <w:lang w:val="en-US"/>
+        </w:rPr>
+      </w:pPr>
+      <w:r>
+        <w:rPr>
+          <w:rFonts w:ascii="Times New Roman" w:hAnsi="Times New Roman" w:cs="Times New Roman"/>
+          <w:sz w:val="24"/>
+          <w:szCs w:val="24"/>
+          <w:lang w:val="en-US"/>
+        </w:rPr>
+        <w:t>The interface will present elements simply.</w:t>
+      </w:r>
+    </w:p>
+    <w:p>
+      <w:pPr>
+        <w:spacing w:line="480" w:lineRule="auto"/>
+        <w:rPr>
+          <w:rFonts w:ascii="Times New Roman" w:hAnsi="Times New Roman" w:cs="Times New Roman"/>
+          <w:sz w:val="24"/>
+          <w:szCs w:val="24"/>
+          <w:lang w:val="en-US"/>
+        </w:rPr>
+      </w:pPr>
+      <w:r>
+        <w:rPr>
+          <w:rFonts w:ascii="Times New Roman" w:hAnsi="Times New Roman" w:cs="Times New Roman"/>
+          <w:sz w:val="24"/>
+          <w:szCs w:val="24"/>
+          <w:lang w:val="en-US"/>
+        </w:rPr>
+        <w:t>Predictability:</w:t>
+      </w:r>
+    </w:p>
+    <w:p>
+      <w:pPr>
+        <w:spacing w:line="480" w:lineRule="auto"/>
+        <w:rPr>
+          <w:rFonts w:ascii="Times New Roman" w:hAnsi="Times New Roman" w:cs="Times New Roman"/>
+          <w:sz w:val="24"/>
+          <w:szCs w:val="24"/>
+          <w:lang w:val="en-US"/>
+        </w:rPr>
+      </w:pPr>
+      <w:r>
+        <w:rPr>
+          <w:rFonts w:ascii="Times New Roman" w:hAnsi="Times New Roman" w:cs="Times New Roman"/>
+          <w:sz w:val="24"/>
+          <w:szCs w:val="24"/>
+          <w:lang w:val="en-US"/>
+        </w:rPr>
+        <w:t>The interface will behave in a manner such that users can accurately predict what will happen next.</w:t>
+      </w:r>
+    </w:p>
+    <w:p>
+      <w:pPr>
+        <w:spacing w:line="480" w:lineRule="auto"/>
+        <w:rPr>
+          <w:rFonts w:ascii="Times New Roman" w:hAnsi="Times New Roman" w:cs="Times New Roman"/>
+          <w:sz w:val="24"/>
+          <w:szCs w:val="24"/>
+          <w:lang w:val="en-US"/>
+        </w:rPr>
+      </w:pPr>
+      <w:r>
+        <w:rPr>
+          <w:rFonts w:ascii="Times New Roman" w:hAnsi="Times New Roman" w:cs="Times New Roman"/>
+          <w:sz w:val="24"/>
+          <w:szCs w:val="24"/>
+          <w:lang w:val="en-US"/>
+        </w:rPr>
+        <w:t>Interpretation:</w:t>
+      </w:r>
+    </w:p>
+    <w:p>
+      <w:pPr>
+        <w:spacing w:line="480" w:lineRule="auto"/>
+        <w:rPr>
+          <w:rFonts w:ascii="Times New Roman" w:hAnsi="Times New Roman" w:cs="Times New Roman"/>
+          <w:sz w:val="24"/>
+          <w:szCs w:val="24"/>
+          <w:lang w:val="en-US"/>
+        </w:rPr>
+      </w:pPr>
+      <w:r>
+        <w:rPr>
+          <w:rFonts w:ascii="Times New Roman" w:hAnsi="Times New Roman" w:cs="Times New Roman"/>
+          <w:sz w:val="24"/>
+          <w:szCs w:val="24"/>
+          <w:lang w:val="en-US"/>
+        </w:rPr>
+        <w:t>The interface will make reasonable guesses about what the user is trying to do.</w:t>
+      </w:r>
+    </w:p>
+    <w:p>
+      <w:pPr>
+        <w:spacing w:line="480" w:lineRule="auto"/>
+        <w:rPr>
+          <w:rFonts w:ascii="Times New Roman" w:hAnsi="Times New Roman" w:cs="Times New Roman"/>
+          <w:sz w:val="24"/>
+          <w:szCs w:val="24"/>
+          <w:lang w:val="en-US"/>
+        </w:rPr>
+      </w:pPr>
+      <w:r>
+        <w:rPr>
+          <w:rFonts w:ascii="Times New Roman" w:hAnsi="Times New Roman" w:cs="Times New Roman"/>
+          <w:sz w:val="24"/>
+          <w:szCs w:val="24"/>
+          <w:lang w:val="en-US"/>
+        </w:rPr>
+        <w:t>Accuracy:</w:t>
+      </w:r>
+    </w:p>
+    <w:p>
+      <w:pPr>
+        <w:spacing w:line="480" w:lineRule="auto"/>
+        <w:rPr>
+          <w:rFonts w:ascii="Times New Roman" w:hAnsi="Times New Roman" w:cs="Times New Roman"/>
+          <w:sz w:val="24"/>
+          <w:szCs w:val="24"/>
+          <w:lang w:val="en-US"/>
+        </w:rPr>
+      </w:pPr>
+      <w:r>
+        <w:rPr>
+          <w:rFonts w:ascii="Times New Roman" w:hAnsi="Times New Roman" w:cs="Times New Roman"/>
+          <w:sz w:val="24"/>
+          <w:szCs w:val="24"/>
+          <w:lang w:val="en-US"/>
+        </w:rPr>
+        <w:t>The interface will be free from errors.</w:t>
+      </w:r>
+    </w:p>
+    <w:p>
+      <w:pPr>
+        <w:spacing w:line="480" w:lineRule="auto"/>
+        <w:rPr>
+          <w:rFonts w:ascii="Times New Roman" w:hAnsi="Times New Roman" w:cs="Times New Roman"/>
+          <w:sz w:val="24"/>
+          <w:szCs w:val="24"/>
+          <w:lang w:val="en-US"/>
+        </w:rPr>
+      </w:pPr>
+      <w:r>
+        <w:rPr>
+          <w:rFonts w:ascii="Times New Roman" w:hAnsi="Times New Roman" w:cs="Times New Roman"/>
+          <w:sz w:val="24"/>
+          <w:szCs w:val="24"/>
+          <w:lang w:val="en-US"/>
+        </w:rPr>
+        <w:t>Technical Clarity:</w:t>
+      </w:r>
+    </w:p>
+    <w:p>
+      <w:pPr>
+        <w:spacing w:line="480" w:lineRule="auto"/>
+        <w:rPr>
+          <w:rFonts w:ascii="Times New Roman" w:hAnsi="Times New Roman" w:cs="Times New Roman"/>
+          <w:sz w:val="24"/>
+          <w:szCs w:val="24"/>
+          <w:lang w:val="en-US"/>
+        </w:rPr>
+      </w:pPr>
+      <w:r>
+        <w:rPr>
+          <w:rFonts w:ascii="Times New Roman" w:hAnsi="Times New Roman" w:cs="Times New Roman"/>
+          <w:sz w:val="24"/>
+          <w:szCs w:val="24"/>
+          <w:lang w:val="en-US"/>
+        </w:rPr>
+        <w:lastRenderedPageBreak/>
+        <w:t>The interface will have the highest possible fidelity.</w:t>
+      </w:r>
+    </w:p>
+    <w:p>
+      <w:pPr>
+        <w:spacing w:line="480" w:lineRule="auto"/>
+        <w:rPr>
+          <w:rFonts w:ascii="Times New Roman" w:hAnsi="Times New Roman" w:cs="Times New Roman"/>
+          <w:sz w:val="24"/>
+          <w:szCs w:val="24"/>
+          <w:lang w:val="en-US"/>
+        </w:rPr>
+      </w:pPr>
+      <w:r>
+        <w:rPr>
+          <w:rFonts w:ascii="Times New Roman" w:hAnsi="Times New Roman" w:cs="Times New Roman"/>
+          <w:sz w:val="24"/>
+          <w:szCs w:val="24"/>
+          <w:lang w:val="en-US"/>
+        </w:rPr>
+        <w:t>Flexibility:</w:t>
+      </w:r>
+    </w:p>
+    <w:p>
+      <w:pPr>
+        <w:spacing w:line="480" w:lineRule="auto"/>
+        <w:rPr>
+          <w:rFonts w:ascii="Times New Roman" w:hAnsi="Times New Roman" w:cs="Times New Roman"/>
+          <w:sz w:val="24"/>
+          <w:szCs w:val="24"/>
+          <w:lang w:val="en-US"/>
+        </w:rPr>
+      </w:pPr>
+      <w:r>
+        <w:rPr>
+          <w:rFonts w:ascii="Times New Roman" w:hAnsi="Times New Roman" w:cs="Times New Roman"/>
+          <w:sz w:val="24"/>
+          <w:szCs w:val="24"/>
+          <w:lang w:val="en-US"/>
+        </w:rPr>
+        <w:t>The interface will allow the user to adjust the design for custom use.</w:t>
+      </w:r>
+    </w:p>
+    <w:p>
+      <w:pPr>
+        <w:spacing w:line="480" w:lineRule="auto"/>
+        <w:rPr>
+          <w:rFonts w:ascii="Times New Roman" w:hAnsi="Times New Roman" w:cs="Times New Roman"/>
+          <w:sz w:val="24"/>
+          <w:szCs w:val="24"/>
+          <w:lang w:val="en-US"/>
+        </w:rPr>
+      </w:pPr>
+      <w:r>
+        <w:rPr>
+          <w:rFonts w:ascii="Times New Roman" w:hAnsi="Times New Roman" w:cs="Times New Roman"/>
+          <w:sz w:val="24"/>
+          <w:szCs w:val="24"/>
+          <w:lang w:val="en-US"/>
+        </w:rPr>
+        <w:t>Fulfillment:</w:t>
+      </w:r>
+    </w:p>
+    <w:p>
+      <w:pPr>
+        <w:spacing w:line="480" w:lineRule="auto"/>
+        <w:rPr>
+          <w:rFonts w:ascii="Times New Roman" w:hAnsi="Times New Roman" w:cs="Times New Roman"/>
+          <w:sz w:val="24"/>
+          <w:szCs w:val="24"/>
+          <w:lang w:val="en-US"/>
+        </w:rPr>
+      </w:pPr>
+      <w:r>
+        <w:rPr>
+          <w:rFonts w:ascii="Times New Roman" w:hAnsi="Times New Roman" w:cs="Times New Roman"/>
+          <w:sz w:val="24"/>
+          <w:szCs w:val="24"/>
+          <w:lang w:val="en-US"/>
+        </w:rPr>
+        <w:t>The interface will provide a satisfying user experience.</w:t>
+      </w:r>
+    </w:p>
+    <w:p>
+      <w:pPr>
+        <w:spacing w:line="480" w:lineRule="auto"/>
+        <w:rPr>
+          <w:rFonts w:ascii="Times New Roman" w:hAnsi="Times New Roman" w:cs="Times New Roman"/>
+          <w:sz w:val="24"/>
+          <w:szCs w:val="24"/>
+          <w:lang w:val="en-US"/>
+        </w:rPr>
+      </w:pPr>
+      <w:r>
+        <w:rPr>
+          <w:rFonts w:ascii="Times New Roman" w:hAnsi="Times New Roman" w:cs="Times New Roman"/>
+          <w:sz w:val="24"/>
+          <w:szCs w:val="24"/>
+          <w:lang w:val="en-US"/>
+        </w:rPr>
+        <w:t>Cultural Propriety:</w:t>
+      </w:r>
+    </w:p>
+    <w:p>
+      <w:pPr>
+        <w:spacing w:line="480" w:lineRule="auto"/>
+        <w:rPr>
+          <w:rFonts w:ascii="Times New Roman" w:hAnsi="Times New Roman" w:cs="Times New Roman"/>
+          <w:sz w:val="24"/>
+          <w:szCs w:val="24"/>
+          <w:lang w:val="en-US"/>
+        </w:rPr>
+      </w:pPr>
+      <w:r>
+        <w:rPr>
+          <w:rFonts w:ascii="Times New Roman" w:hAnsi="Times New Roman" w:cs="Times New Roman"/>
+          <w:sz w:val="24"/>
+          <w:szCs w:val="24"/>
+          <w:lang w:val="en-US"/>
+        </w:rPr>
+        <w:t>The interface will match the user’s social customs and expectations.</w:t>
+      </w:r>
+    </w:p>
+    <w:p>
+      <w:pPr>
+        <w:spacing w:line="480" w:lineRule="auto"/>
+        <w:rPr>
+          <w:rFonts w:ascii="Times New Roman" w:hAnsi="Times New Roman" w:cs="Times New Roman"/>
+          <w:sz w:val="24"/>
+          <w:szCs w:val="24"/>
+          <w:lang w:val="en-US"/>
+        </w:rPr>
+      </w:pPr>
+      <w:r>
+        <w:rPr>
+          <w:rFonts w:ascii="Times New Roman" w:hAnsi="Times New Roman" w:cs="Times New Roman"/>
+          <w:sz w:val="24"/>
+          <w:szCs w:val="24"/>
+          <w:lang w:val="en-US"/>
+        </w:rPr>
+        <w:t>Suitable Tempo:</w:t>
+      </w:r>
+    </w:p>
+    <w:p>
+      <w:pPr>
+        <w:spacing w:line="480" w:lineRule="auto"/>
+        <w:rPr>
+          <w:rFonts w:ascii="Times New Roman" w:hAnsi="Times New Roman" w:cs="Times New Roman"/>
+          <w:sz w:val="24"/>
+          <w:szCs w:val="24"/>
+          <w:lang w:val="en-US"/>
+        </w:rPr>
+      </w:pPr>
+      <w:r>
+        <w:rPr>
+          <w:rFonts w:ascii="Times New Roman" w:hAnsi="Times New Roman" w:cs="Times New Roman"/>
+          <w:sz w:val="24"/>
+          <w:szCs w:val="24"/>
+          <w:lang w:val="en-US"/>
+        </w:rPr>
+        <w:t>The interface will operate at a tempo suitable to the user.</w:t>
+      </w:r>
+    </w:p>
+    <w:p>
+      <w:pPr>
+        <w:spacing w:line="480" w:lineRule="auto"/>
+        <w:rPr>
+          <w:rFonts w:ascii="Times New Roman" w:hAnsi="Times New Roman" w:cs="Times New Roman"/>
+          <w:sz w:val="24"/>
+          <w:szCs w:val="24"/>
+          <w:lang w:val="en-US"/>
+        </w:rPr>
+      </w:pPr>
+      <w:r>
+        <w:rPr>
+          <w:rFonts w:ascii="Times New Roman" w:hAnsi="Times New Roman" w:cs="Times New Roman"/>
+          <w:sz w:val="24"/>
+          <w:szCs w:val="24"/>
+          <w:lang w:val="en-US"/>
+        </w:rPr>
+        <w:t>Consistency:</w:t>
+      </w:r>
+    </w:p>
+    <w:p>
+      <w:pPr>
+        <w:spacing w:line="480" w:lineRule="auto"/>
+        <w:rPr>
+          <w:rFonts w:ascii="Times New Roman" w:hAnsi="Times New Roman" w:cs="Times New Roman"/>
+          <w:sz w:val="24"/>
+          <w:szCs w:val="24"/>
+          <w:lang w:val="en-US"/>
+        </w:rPr>
+      </w:pPr>
+      <w:r>
+        <w:rPr>
+          <w:rFonts w:ascii="Times New Roman" w:hAnsi="Times New Roman" w:cs="Times New Roman"/>
+          <w:sz w:val="24"/>
+          <w:szCs w:val="24"/>
+          <w:lang w:val="en-US"/>
+        </w:rPr>
+        <w:t>The interface will be consistent.</w:t>
+      </w:r>
+    </w:p>
+    <w:p>
+      <w:pPr>
+        <w:spacing w:line="480" w:lineRule="auto"/>
+        <w:rPr>
+          <w:rFonts w:ascii="Times New Roman" w:hAnsi="Times New Roman" w:cs="Times New Roman"/>
+          <w:sz w:val="24"/>
+          <w:szCs w:val="24"/>
+          <w:lang w:val="en-US"/>
+        </w:rPr>
+      </w:pPr>
+      <w:r>
+        <w:rPr>
+          <w:rFonts w:ascii="Times New Roman" w:hAnsi="Times New Roman" w:cs="Times New Roman"/>
+          <w:sz w:val="24"/>
+          <w:szCs w:val="24"/>
+          <w:lang w:val="en-US"/>
+        </w:rPr>
+        <w:t>User Support:</w:t>
+      </w:r>
+    </w:p>
+    <w:p>
+      <w:pPr>
+        <w:spacing w:line="480" w:lineRule="auto"/>
+        <w:rPr>
+          <w:rFonts w:ascii="Times New Roman" w:hAnsi="Times New Roman" w:cs="Times New Roman"/>
+          <w:sz w:val="24"/>
+          <w:szCs w:val="24"/>
+          <w:lang w:val="en-US"/>
+        </w:rPr>
+      </w:pPr>
+      <w:r>
+        <w:rPr>
+          <w:rFonts w:ascii="Times New Roman" w:hAnsi="Times New Roman" w:cs="Times New Roman"/>
+          <w:sz w:val="24"/>
+          <w:szCs w:val="24"/>
+          <w:lang w:val="en-US"/>
+        </w:rPr>
+        <w:t>The interface will provide additional assistance as needed or requested.</w:t>
+      </w:r>
+    </w:p>
+    <w:p>
+      <w:pPr>
+        <w:spacing w:line="480" w:lineRule="auto"/>
+        <w:rPr>
+          <w:rFonts w:ascii="Times New Roman" w:hAnsi="Times New Roman" w:cs="Times New Roman"/>
+          <w:sz w:val="24"/>
+          <w:szCs w:val="24"/>
+          <w:lang w:val="en-US"/>
+        </w:rPr>
+      </w:pPr>
+      <w:r>
+        <w:rPr>
+          <w:rFonts w:ascii="Times New Roman" w:hAnsi="Times New Roman" w:cs="Times New Roman"/>
+          <w:sz w:val="24"/>
+          <w:szCs w:val="24"/>
+          <w:lang w:val="en-US"/>
+        </w:rPr>
+        <w:t>Precision:</w:t>
+      </w:r>
+    </w:p>
+    <w:p>
+      <w:pPr>
+        <w:spacing w:line="480" w:lineRule="auto"/>
+        <w:rPr>
+          <w:rFonts w:ascii="Times New Roman" w:hAnsi="Times New Roman" w:cs="Times New Roman"/>
+          <w:sz w:val="24"/>
+          <w:szCs w:val="24"/>
+          <w:lang w:val="en-US"/>
+        </w:rPr>
+      </w:pPr>
+      <w:r>
+        <w:rPr>
+          <w:rFonts w:ascii="Times New Roman" w:hAnsi="Times New Roman" w:cs="Times New Roman"/>
+          <w:sz w:val="24"/>
+          <w:szCs w:val="24"/>
+          <w:lang w:val="en-US"/>
+        </w:rPr>
+        <w:t>The interface will allow the users to perform a task exactly.</w:t>
+      </w:r>
+    </w:p>
+    <w:p>
+      <w:pPr>
+        <w:spacing w:line="480" w:lineRule="auto"/>
+        <w:rPr>
+          <w:rFonts w:ascii="Times New Roman" w:hAnsi="Times New Roman" w:cs="Times New Roman"/>
+          <w:sz w:val="24"/>
+          <w:szCs w:val="24"/>
+          <w:lang w:val="en-US"/>
+        </w:rPr>
+      </w:pPr>
+      <w:r>
+        <w:rPr>
+          <w:rFonts w:ascii="Times New Roman" w:hAnsi="Times New Roman" w:cs="Times New Roman"/>
+          <w:sz w:val="24"/>
+          <w:szCs w:val="24"/>
+          <w:lang w:val="en-US"/>
+        </w:rPr>
+        <w:t>Forgiveness:</w:t>
+      </w:r>
+    </w:p>
+    <w:p>
+      <w:pPr>
+        <w:spacing w:line="480" w:lineRule="auto"/>
+        <w:rPr>
+          <w:rFonts w:ascii="Times New Roman" w:hAnsi="Times New Roman" w:cs="Times New Roman"/>
+          <w:sz w:val="24"/>
+          <w:szCs w:val="24"/>
+          <w:lang w:val="en-US"/>
+        </w:rPr>
+      </w:pPr>
+      <w:r>
+        <w:rPr>
+          <w:rFonts w:ascii="Times New Roman" w:hAnsi="Times New Roman" w:cs="Times New Roman"/>
+          <w:sz w:val="24"/>
+          <w:szCs w:val="24"/>
+          <w:lang w:val="en-US"/>
+        </w:rPr>
+        <w:t>The interface will make actions recoverable.</w:t>
+      </w:r>
+    </w:p>
+    <w:p>
+      <w:pPr>
+        <w:spacing w:line="480" w:lineRule="auto"/>
+        <w:rPr>
+          <w:rFonts w:ascii="Times New Roman" w:hAnsi="Times New Roman" w:cs="Times New Roman"/>
+          <w:sz w:val="24"/>
+          <w:szCs w:val="24"/>
+          <w:lang w:val="en-US"/>
+        </w:rPr>
+      </w:pPr>
+      <w:r>
+        <w:rPr>
+          <w:rFonts w:ascii="Times New Roman" w:hAnsi="Times New Roman" w:cs="Times New Roman"/>
+          <w:sz w:val="24"/>
+          <w:szCs w:val="24"/>
+          <w:lang w:val="en-US"/>
+        </w:rPr>
+        <w:t>Responsiveness:</w:t>
+      </w:r>
+    </w:p>
+    <w:p>
+      <w:pPr>
+        <w:spacing w:line="480" w:lineRule="auto"/>
+        <w:rPr>
+          <w:rFonts w:ascii="Times New Roman" w:hAnsi="Times New Roman" w:cs="Times New Roman"/>
+          <w:sz w:val="24"/>
+          <w:szCs w:val="24"/>
+          <w:lang w:val="en-US"/>
+        </w:rPr>
+      </w:pPr>
+      <w:r>
+        <w:rPr>
+          <w:rFonts w:ascii="Times New Roman" w:hAnsi="Times New Roman" w:cs="Times New Roman"/>
+          <w:sz w:val="24"/>
+          <w:szCs w:val="24"/>
+          <w:lang w:val="en-US"/>
+        </w:rPr>
+        <w:t>The interface will inform users about the results of their actions and the interface’s status.</w:t>
+      </w:r>
+    </w:p>
+    <w:p>
+      <w:pPr>
+        <w:spacing w:line="480" w:lineRule="auto"/>
+        <w:rPr>
+          <w:rFonts w:ascii="Times New Roman" w:hAnsi="Times New Roman" w:cs="Times New Roman"/>
+          <w:sz w:val="24"/>
+          <w:szCs w:val="24"/>
           <w:lang w:val="en-US"/>
         </w:rPr>
       </w:pPr>
@@ -4758,7 +5454,7 @@
 </file>
 
 <file path=word/endnotes.xml><?xml version="1.0" encoding="utf-8"?>
-<w:endnotes xmlns:wpc="http://schemas.microsoft.com/office/word/2010/wordprocessingCanvas" xmlns:cx="http://schemas.microsoft.com/office/drawing/2014/chartex" xmlns:cx1="http://schemas.microsoft.com/office/drawing/2015/9/8/chartex" xmlns:cx2="http://schemas.microsoft.com/office/drawing/2015/10/21/chartex" xmlns:cx3="http://schemas.microsoft.com/office/drawing/2016/5/9/chartex" xmlns:cx4="http://schemas.microsoft.com/office/drawing/2016/5/10/chartex" xmlns:cx5="http://schemas.microsoft.com/office/drawing/2016/5/11/chartex" xmlns:cx6="http://schemas.microsoft.com/office/drawing/2016/5/12/chartex" xmlns:cx7="http://schemas.microsoft.com/office/drawing/2016/5/13/chartex" xmlns:cx8="http://schemas.microsoft.com/office/drawing/2016/5/14/chartex" xmlns:mc="http://schemas.openxmlformats.org/markup-compatibility/2006" xmlns:aink="http://schemas.microsoft.com/office/drawing/2016/ink" xmlns:am3d="http://schemas.microsoft.com/office/drawing/2017/model3d" xmlns:o="urn:schemas-microsoft-com:office:office" xmlns:r="http://schemas.openxmlformats.org/officeDocument/2006/relationships" xmlns:m="http://schemas.openxmlformats.org/officeDocument/2006/math" xmlns:v="urn:schemas-microsoft-com:vml" xmlns:wp14="http://schemas.microsoft.com/office/word/2010/wordprocessingDrawing" xmlns:wp="http://schemas.openxmlformats.org/drawingml/2006/wordprocessingDrawing" xmlns:w10="urn:schemas-microsoft-com:office:word" xmlns:w="http://schemas.openxmlformats.org/wordprocessingml/2006/main" xmlns:w14="http://schemas.microsoft.com/office/word/2010/wordml" xmlns:w15="http://schemas.microsoft.com/office/word/2012/wordml" xmlns:w16cid="http://schemas.microsoft.com/office/word/2016/wordml/cid" xmlns:w16se="http://schemas.microsoft.com/office/word/2015/wordml/symex" xmlns:wpg="http://schemas.microsoft.com/office/word/2010/wordprocessingGroup" xmlns:wpi="http://schemas.microsoft.com/office/word/2010/wordprocessingInk" xmlns:wne="http://schemas.microsoft.com/office/word/2006/wordml" xmlns:wps="http://schemas.microsoft.com/office/word/2010/wordprocessingShape" mc:Ignorable="w14 w15 w16se w16cid wp14">
+<w:endnotes xmlns:wpc="http://schemas.microsoft.com/office/word/2010/wordprocessingCanvas" xmlns:cx="http://schemas.microsoft.com/office/drawing/2014/chartex" xmlns:cx1="http://schemas.microsoft.com/office/drawing/2015/9/8/chartex" xmlns:cx2="http://schemas.microsoft.com/office/drawing/2015/10/21/chartex" xmlns:cx3="http://schemas.microsoft.com/office/drawing/2016/5/9/chartex" xmlns:cx4="http://schemas.microsoft.com/office/drawing/2016/5/10/chartex" xmlns:cx5="http://schemas.microsoft.com/office/drawing/2016/5/11/chartex" xmlns:cx6="http://schemas.microsoft.com/office/drawing/2016/5/12/chartex" xmlns:cx7="http://schemas.microsoft.com/office/drawing/2016/5/13/chartex" xmlns:cx8="http://schemas.microsoft.com/office/drawing/2016/5/14/chartex" xmlns:mc="http://schemas.openxmlformats.org/markup-compatibility/2006" xmlns:aink="http://schemas.microsoft.com/office/drawing/2016/ink" xmlns:am3d="http://schemas.microsoft.com/office/drawing/2017/model3d" xmlns:o="urn:schemas-microsoft-com:office:office" xmlns:r="http://schemas.openxmlformats.org/officeDocument/2006/relationships" xmlns:m="http://schemas.openxmlformats.org/officeDocument/2006/math" xmlns:v="urn:schemas-microsoft-com:vml" xmlns:wp14="http://schemas.microsoft.com/office/word/2010/wordprocessingDrawing" xmlns:wp="http://schemas.openxmlformats.org/drawingml/2006/wordprocessingDrawing" xmlns:w10="urn:schemas-microsoft-com:office:word" xmlns:w="http://schemas.openxmlformats.org/wordprocessingml/2006/main" xmlns:w14="http://schemas.microsoft.com/office/word/2010/wordml" xmlns:w15="http://schemas.microsoft.com/office/word/2012/wordml" xmlns:w16cex="http://schemas.microsoft.com/office/word/2018/wordml/cex" xmlns:w16cid="http://schemas.microsoft.com/office/word/2016/wordml/cid" xmlns:w16="http://schemas.microsoft.com/office/word/2018/wordml" xmlns:w16se="http://schemas.microsoft.com/office/word/2015/wordml/symex" xmlns:wpg="http://schemas.microsoft.com/office/word/2010/wordprocessingGroup" xmlns:wpi="http://schemas.microsoft.com/office/word/2010/wordprocessingInk" xmlns:wne="http://schemas.microsoft.com/office/word/2006/wordml" xmlns:wps="http://schemas.microsoft.com/office/word/2010/wordprocessingShape" mc:Ignorable="w14 w15 w16se w16cid w16 w16cex wp14">
   <w:endnote w:type="separator" w:id="-1">
     <w:p>
       <w:pPr>
@@ -4783,7 +5479,7 @@
 </file>
 
 <file path=word/footer1.xml><?xml version="1.0" encoding="utf-8"?>
-<w:ftr xmlns:wpc="http://schemas.microsoft.com/office/word/2010/wordprocessingCanvas" xmlns:cx="http://schemas.microsoft.com/office/drawing/2014/chartex" xmlns:cx1="http://schemas.microsoft.com/office/drawing/2015/9/8/chartex" xmlns:cx2="http://schemas.microsoft.com/office/drawing/2015/10/21/chartex" xmlns:cx3="http://schemas.microsoft.com/office/drawing/2016/5/9/chartex" xmlns:cx4="http://schemas.microsoft.com/office/drawing/2016/5/10/chartex" xmlns:cx5="http://schemas.microsoft.com/office/drawing/2016/5/11/chartex" xmlns:cx6="http://schemas.microsoft.com/office/drawing/2016/5/12/chartex" xmlns:cx7="http://schemas.microsoft.com/office/drawing/2016/5/13/chartex" xmlns:cx8="http://schemas.microsoft.com/office/drawing/2016/5/14/chartex" xmlns:mc="http://schemas.openxmlformats.org/markup-compatibility/2006" xmlns:aink="http://schemas.microsoft.com/office/drawing/2016/ink" xmlns:am3d="http://schemas.microsoft.com/office/drawing/2017/model3d" xmlns:o="urn:schemas-microsoft-com:office:office" xmlns:r="http://schemas.openxmlformats.org/officeDocument/2006/relationships" xmlns:m="http://schemas.openxmlformats.org/officeDocument/2006/math" xmlns:v="urn:schemas-microsoft-com:vml" xmlns:wp14="http://schemas.microsoft.com/office/word/2010/wordprocessingDrawing" xmlns:wp="http://schemas.openxmlformats.org/drawingml/2006/wordprocessingDrawing" xmlns:w10="urn:schemas-microsoft-com:office:word" xmlns:w="http://schemas.openxmlformats.org/wordprocessingml/2006/main" xmlns:w14="http://schemas.microsoft.com/office/word/2010/wordml" xmlns:w15="http://schemas.microsoft.com/office/word/2012/wordml" xmlns:w16cid="http://schemas.microsoft.com/office/word/2016/wordml/cid" xmlns:w16se="http://schemas.microsoft.com/office/word/2015/wordml/symex" xmlns:wpg="http://schemas.microsoft.com/office/word/2010/wordprocessingGroup" xmlns:wpi="http://schemas.microsoft.com/office/word/2010/wordprocessingInk" xmlns:wne="http://schemas.microsoft.com/office/word/2006/wordml" xmlns:wps="http://schemas.microsoft.com/office/word/2010/wordprocessingShape" mc:Ignorable="w14 w15 w16se w16cid wp14">
+<w:ftr xmlns:wpc="http://schemas.microsoft.com/office/word/2010/wordprocessingCanvas" xmlns:cx="http://schemas.microsoft.com/office/drawing/2014/chartex" xmlns:cx1="http://schemas.microsoft.com/office/drawing/2015/9/8/chartex" xmlns:cx2="http://schemas.microsoft.com/office/drawing/2015/10/21/chartex" xmlns:cx3="http://schemas.microsoft.com/office/drawing/2016/5/9/chartex" xmlns:cx4="http://schemas.microsoft.com/office/drawing/2016/5/10/chartex" xmlns:cx5="http://schemas.microsoft.com/office/drawing/2016/5/11/chartex" xmlns:cx6="http://schemas.microsoft.com/office/drawing/2016/5/12/chartex" xmlns:cx7="http://schemas.microsoft.com/office/drawing/2016/5/13/chartex" xmlns:cx8="http://schemas.microsoft.com/office/drawing/2016/5/14/chartex" xmlns:mc="http://schemas.openxmlformats.org/markup-compatibility/2006" xmlns:aink="http://schemas.microsoft.com/office/drawing/2016/ink" xmlns:am3d="http://schemas.microsoft.com/office/drawing/2017/model3d" xmlns:o="urn:schemas-microsoft-com:office:office" xmlns:r="http://schemas.openxmlformats.org/officeDocument/2006/relationships" xmlns:m="http://schemas.openxmlformats.org/officeDocument/2006/math" xmlns:v="urn:schemas-microsoft-com:vml" xmlns:wp14="http://schemas.microsoft.com/office/word/2010/wordprocessingDrawing" xmlns:wp="http://schemas.openxmlformats.org/drawingml/2006/wordprocessingDrawing" xmlns:w10="urn:schemas-microsoft-com:office:word" xmlns:w="http://schemas.openxmlformats.org/wordprocessingml/2006/main" xmlns:w14="http://schemas.microsoft.com/office/word/2010/wordml" xmlns:w15="http://schemas.microsoft.com/office/word/2012/wordml" xmlns:w16cex="http://schemas.microsoft.com/office/word/2018/wordml/cex" xmlns:w16cid="http://schemas.microsoft.com/office/word/2016/wordml/cid" xmlns:w16="http://schemas.microsoft.com/office/word/2018/wordml" xmlns:w16se="http://schemas.microsoft.com/office/word/2015/wordml/symex" xmlns:wpg="http://schemas.microsoft.com/office/word/2010/wordprocessingGroup" xmlns:wpi="http://schemas.microsoft.com/office/word/2010/wordprocessingInk" xmlns:wne="http://schemas.microsoft.com/office/word/2006/wordml" xmlns:wps="http://schemas.microsoft.com/office/word/2010/wordprocessingShape" mc:Ignorable="w14 w15 w16se w16cid w16 w16cex wp14">
   <w:p>
     <w:pPr>
       <w:pStyle w:val="Footer"/>
@@ -4841,7 +5537,7 @@
 </file>
 
 <file path=word/footnotes.xml><?xml version="1.0" encoding="utf-8"?>
-<w:footnotes xmlns:wpc="http://schemas.microsoft.com/office/word/2010/wordprocessingCanvas" xmlns:cx="http://schemas.microsoft.com/office/drawing/2014/chartex" xmlns:cx1="http://schemas.microsoft.com/office/drawing/2015/9/8/chartex" xmlns:cx2="http://schemas.microsoft.com/office/drawing/2015/10/21/chartex" xmlns:cx3="http://schemas.microsoft.com/office/drawing/2016/5/9/chartex" xmlns:cx4="http://schemas.microsoft.com/office/drawing/2016/5/10/chartex" xmlns:cx5="http://schemas.microsoft.com/office/drawing/2016/5/11/chartex" xmlns:cx6="http://schemas.microsoft.com/office/drawing/2016/5/12/chartex" xmlns:cx7="http://schemas.microsoft.com/office/drawing/2016/5/13/chartex" xmlns:cx8="http://schemas.microsoft.com/office/drawing/2016/5/14/chartex" xmlns:mc="http://schemas.openxmlformats.org/markup-compatibility/2006" xmlns:aink="http://schemas.microsoft.com/office/drawing/2016/ink" xmlns:am3d="http://schemas.microsoft.com/office/drawing/2017/model3d" xmlns:o="urn:schemas-microsoft-com:office:office" xmlns:r="http://schemas.openxmlformats.org/officeDocument/2006/relationships" xmlns:m="http://schemas.openxmlformats.org/officeDocument/2006/math" xmlns:v="urn:schemas-microsoft-com:vml" xmlns:wp14="http://schemas.microsoft.com/office/word/2010/wordprocessingDrawing" xmlns:wp="http://schemas.openxmlformats.org/drawingml/2006/wordprocessingDrawing" xmlns:w10="urn:schemas-microsoft-com:office:word" xmlns:w="http://schemas.openxmlformats.org/wordprocessingml/2006/main" xmlns:w14="http://schemas.microsoft.com/office/word/2010/wordml" xmlns:w15="http://schemas.microsoft.com/office/word/2012/wordml" xmlns:w16cid="http://schemas.microsoft.com/office/word/2016/wordml/cid" xmlns:w16se="http://schemas.microsoft.com/office/word/2015/wordml/symex" xmlns:wpg="http://schemas.microsoft.com/office/word/2010/wordprocessingGroup" xmlns:wpi="http://schemas.microsoft.com/office/word/2010/wordprocessingInk" xmlns:wne="http://schemas.microsoft.com/office/word/2006/wordml" xmlns:wps="http://schemas.microsoft.com/office/word/2010/wordprocessingShape" mc:Ignorable="w14 w15 w16se w16cid wp14">
+<w:footnotes xmlns:wpc="http://schemas.microsoft.com/office/word/2010/wordprocessingCanvas" xmlns:cx="http://schemas.microsoft.com/office/drawing/2014/chartex" xmlns:cx1="http://schemas.microsoft.com/office/drawing/2015/9/8/chartex" xmlns:cx2="http://schemas.microsoft.com/office/drawing/2015/10/21/chartex" xmlns:cx3="http://schemas.microsoft.com/office/drawing/2016/5/9/chartex" xmlns:cx4="http://schemas.microsoft.com/office/drawing/2016/5/10/chartex" xmlns:cx5="http://schemas.microsoft.com/office/drawing/2016/5/11/chartex" xmlns:cx6="http://schemas.microsoft.com/office/drawing/2016/5/12/chartex" xmlns:cx7="http://schemas.microsoft.com/office/drawing/2016/5/13/chartex" xmlns:cx8="http://schemas.microsoft.com/office/drawing/2016/5/14/chartex" xmlns:mc="http://schemas.openxmlformats.org/markup-compatibility/2006" xmlns:aink="http://schemas.microsoft.com/office/drawing/2016/ink" xmlns:am3d="http://schemas.microsoft.com/office/drawing/2017/model3d" xmlns:o="urn:schemas-microsoft-com:office:office" xmlns:r="http://schemas.openxmlformats.org/officeDocument/2006/relationships" xmlns:m="http://schemas.openxmlformats.org/officeDocument/2006/math" xmlns:v="urn:schemas-microsoft-com:vml" xmlns:wp14="http://schemas.microsoft.com/office/word/2010/wordprocessingDrawing" xmlns:wp="http://schemas.openxmlformats.org/drawingml/2006/wordprocessingDrawing" xmlns:w10="urn:schemas-microsoft-com:office:word" xmlns:w="http://schemas.openxmlformats.org/wordprocessingml/2006/main" xmlns:w14="http://schemas.microsoft.com/office/word/2010/wordml" xmlns:w15="http://schemas.microsoft.com/office/word/2012/wordml" xmlns:w16cex="http://schemas.microsoft.com/office/word/2018/wordml/cex" xmlns:w16cid="http://schemas.microsoft.com/office/word/2016/wordml/cid" xmlns:w16="http://schemas.microsoft.com/office/word/2018/wordml" xmlns:w16se="http://schemas.microsoft.com/office/word/2015/wordml/symex" xmlns:wpg="http://schemas.microsoft.com/office/word/2010/wordprocessingGroup" xmlns:wpi="http://schemas.microsoft.com/office/word/2010/wordprocessingInk" xmlns:wne="http://schemas.microsoft.com/office/word/2006/wordml" xmlns:wps="http://schemas.microsoft.com/office/word/2010/wordprocessingShape" mc:Ignorable="w14 w15 w16se w16cid w16 w16cex wp14">
   <w:footnote w:type="separator" w:id="-1">
     <w:p>
       <w:pPr>
@@ -4866,7 +5562,7 @@
 </file>
 
 <file path=word/header1.xml><?xml version="1.0" encoding="utf-8"?>
-<w:hdr xmlns:wpc="http://schemas.microsoft.com/office/word/2010/wordprocessingCanvas" xmlns:cx="http://schemas.microsoft.com/office/drawing/2014/chartex" xmlns:cx1="http://schemas.microsoft.com/office/drawing/2015/9/8/chartex" xmlns:cx2="http://schemas.microsoft.com/office/drawing/2015/10/21/chartex" xmlns:cx3="http://schemas.microsoft.com/office/drawing/2016/5/9/chartex" xmlns:cx4="http://schemas.microsoft.com/office/drawing/2016/5/10/chartex" xmlns:cx5="http://schemas.microsoft.com/office/drawing/2016/5/11/chartex" xmlns:cx6="http://schemas.microsoft.com/office/drawing/2016/5/12/chartex" xmlns:cx7="http://schemas.microsoft.com/office/drawing/2016/5/13/chartex" xmlns:cx8="http://schemas.microsoft.com/office/drawing/2016/5/14/chartex" xmlns:mc="http://schemas.openxmlformats.org/markup-compatibility/2006" xmlns:aink="http://schemas.microsoft.com/office/drawing/2016/ink" xmlns:am3d="http://schemas.microsoft.com/office/drawing/2017/model3d" xmlns:o="urn:schemas-microsoft-com:office:office" xmlns:r="http://schemas.openxmlformats.org/officeDocument/2006/relationships" xmlns:m="http://schemas.openxmlformats.org/officeDocument/2006/math" xmlns:v="urn:schemas-microsoft-com:vml" xmlns:wp14="http://schemas.microsoft.com/office/word/2010/wordprocessingDrawing" xmlns:wp="http://schemas.openxmlformats.org/drawingml/2006/wordprocessingDrawing" xmlns:w10="urn:schemas-microsoft-com:office:word" xmlns:w="http://schemas.openxmlformats.org/wordprocessingml/2006/main" xmlns:w14="http://schemas.microsoft.com/office/word/2010/wordml" xmlns:w15="http://schemas.microsoft.com/office/word/2012/wordml" xmlns:w16cid="http://schemas.microsoft.com/office/word/2016/wordml/cid" xmlns:w16se="http://schemas.microsoft.com/office/word/2015/wordml/symex" xmlns:wpg="http://schemas.microsoft.com/office/word/2010/wordprocessingGroup" xmlns:wpi="http://schemas.microsoft.com/office/word/2010/wordprocessingInk" xmlns:wne="http://schemas.microsoft.com/office/word/2006/wordml" xmlns:wps="http://schemas.microsoft.com/office/word/2010/wordprocessingShape" mc:Ignorable="w14 w15 w16se w16cid wp14">
+<w:hdr xmlns:wpc="http://schemas.microsoft.com/office/word/2010/wordprocessingCanvas" xmlns:cx="http://schemas.microsoft.com/office/drawing/2014/chartex" xmlns:cx1="http://schemas.microsoft.com/office/drawing/2015/9/8/chartex" xmlns:cx2="http://schemas.microsoft.com/office/drawing/2015/10/21/chartex" xmlns:cx3="http://schemas.microsoft.com/office/drawing/2016/5/9/chartex" xmlns:cx4="http://schemas.microsoft.com/office/drawing/2016/5/10/chartex" xmlns:cx5="http://schemas.microsoft.com/office/drawing/2016/5/11/chartex" xmlns:cx6="http://schemas.microsoft.com/office/drawing/2016/5/12/chartex" xmlns:cx7="http://schemas.microsoft.com/office/drawing/2016/5/13/chartex" xmlns:cx8="http://schemas.microsoft.com/office/drawing/2016/5/14/chartex" xmlns:mc="http://schemas.openxmlformats.org/markup-compatibility/2006" xmlns:aink="http://schemas.microsoft.com/office/drawing/2016/ink" xmlns:am3d="http://schemas.microsoft.com/office/drawing/2017/model3d" xmlns:o="urn:schemas-microsoft-com:office:office" xmlns:r="http://schemas.openxmlformats.org/officeDocument/2006/relationships" xmlns:m="http://schemas.openxmlformats.org/officeDocument/2006/math" xmlns:v="urn:schemas-microsoft-com:vml" xmlns:wp14="http://schemas.microsoft.com/office/word/2010/wordprocessingDrawing" xmlns:wp="http://schemas.openxmlformats.org/drawingml/2006/wordprocessingDrawing" xmlns:w10="urn:schemas-microsoft-com:office:word" xmlns:w="http://schemas.openxmlformats.org/wordprocessingml/2006/main" xmlns:w14="http://schemas.microsoft.com/office/word/2010/wordml" xmlns:w15="http://schemas.microsoft.com/office/word/2012/wordml" xmlns:w16cex="http://schemas.microsoft.com/office/word/2018/wordml/cex" xmlns:w16cid="http://schemas.microsoft.com/office/word/2016/wordml/cid" xmlns:w16="http://schemas.microsoft.com/office/word/2018/wordml" xmlns:w16se="http://schemas.microsoft.com/office/word/2015/wordml/symex" xmlns:wpg="http://schemas.microsoft.com/office/word/2010/wordprocessingGroup" xmlns:wpi="http://schemas.microsoft.com/office/word/2010/wordprocessingInk" xmlns:wne="http://schemas.microsoft.com/office/word/2006/wordml" xmlns:wps="http://schemas.microsoft.com/office/word/2010/wordprocessingShape" mc:Ignorable="w14 w15 w16se w16cid w16 w16cex wp14">
   <w:p>
     <w:pPr>
       <w:pStyle w:val="Header"/>
@@ -4885,7 +5581,7 @@
 </file>
 
 <file path=word/numbering.xml><?xml version="1.0" encoding="utf-8"?>
-<w:numbering xmlns:wpc="http://schemas.microsoft.com/office/word/2010/wordprocessingCanvas" xmlns:cx="http://schemas.microsoft.com/office/drawing/2014/chartex" xmlns:cx1="http://schemas.microsoft.com/office/drawing/2015/9/8/chartex" xmlns:cx2="http://schemas.microsoft.com/office/drawing/2015/10/21/chartex" xmlns:cx3="http://schemas.microsoft.com/office/drawing/2016/5/9/chartex" xmlns:cx4="http://schemas.microsoft.com/office/drawing/2016/5/10/chartex" xmlns:cx5="http://schemas.microsoft.com/office/drawing/2016/5/11/chartex" xmlns:cx6="http://schemas.microsoft.com/office/drawing/2016/5/12/chartex" xmlns:cx7="http://schemas.microsoft.com/office/drawing/2016/5/13/chartex" xmlns:cx8="http://schemas.microsoft.com/office/drawing/2016/5/14/chartex" xmlns:mc="http://schemas.openxmlformats.org/markup-compatibility/2006" xmlns:aink="http://schemas.microsoft.com/office/drawing/2016/ink" xmlns:am3d="http://schemas.microsoft.com/office/drawing/2017/model3d" xmlns:o="urn:schemas-microsoft-com:office:office" xmlns:r="http://schemas.openxmlformats.org/officeDocument/2006/relationships" xmlns:m="http://schemas.openxmlformats.org/officeDocument/2006/math" xmlns:v="urn:schemas-microsoft-com:vml" xmlns:wp14="http://schemas.microsoft.com/office/word/2010/wordprocessingDrawing" xmlns:wp="http://schemas.openxmlformats.org/drawingml/2006/wordprocessingDrawing" xmlns:w10="urn:schemas-microsoft-com:office:word" xmlns:w="http://schemas.openxmlformats.org/wordprocessingml/2006/main" xmlns:w14="http://schemas.microsoft.com/office/word/2010/wordml" xmlns:w15="http://schemas.microsoft.com/office/word/2012/wordml" xmlns:w16cid="http://schemas.microsoft.com/office/word/2016/wordml/cid" xmlns:w16se="http://schemas.microsoft.com/office/word/2015/wordml/symex" xmlns:wpg="http://schemas.microsoft.com/office/word/2010/wordprocessingGroup" xmlns:wpi="http://schemas.microsoft.com/office/word/2010/wordprocessingInk" xmlns:wne="http://schemas.microsoft.com/office/word/2006/wordml" xmlns:wps="http://schemas.microsoft.com/office/word/2010/wordprocessingShape" mc:Ignorable="w14 w15 w16se w16cid wp14">
+<w:numbering xmlns:wpc="http://schemas.microsoft.com/office/word/2010/wordprocessingCanvas" xmlns:cx="http://schemas.microsoft.com/office/drawing/2014/chartex" xmlns:cx1="http://schemas.microsoft.com/office/drawing/2015/9/8/chartex" xmlns:cx2="http://schemas.microsoft.com/office/drawing/2015/10/21/chartex" xmlns:cx3="http://schemas.microsoft.com/office/drawing/2016/5/9/chartex" xmlns:cx4="http://schemas.microsoft.com/office/drawing/2016/5/10/chartex" xmlns:cx5="http://schemas.microsoft.com/office/drawing/2016/5/11/chartex" xmlns:cx6="http://schemas.microsoft.com/office/drawing/2016/5/12/chartex" xmlns:cx7="http://schemas.microsoft.com/office/drawing/2016/5/13/chartex" xmlns:cx8="http://schemas.microsoft.com/office/drawing/2016/5/14/chartex" xmlns:mc="http://schemas.openxmlformats.org/markup-compatibility/2006" xmlns:aink="http://schemas.microsoft.com/office/drawing/2016/ink" xmlns:am3d="http://schemas.microsoft.com/office/drawing/2017/model3d" xmlns:o="urn:schemas-microsoft-com:office:office" xmlns:r="http://schemas.openxmlformats.org/officeDocument/2006/relationships" xmlns:m="http://schemas.openxmlformats.org/officeDocument/2006/math" xmlns:v="urn:schemas-microsoft-com:vml" xmlns:wp14="http://schemas.microsoft.com/office/word/2010/wordprocessingDrawing" xmlns:wp="http://schemas.openxmlformats.org/drawingml/2006/wordprocessingDrawing" xmlns:w10="urn:schemas-microsoft-com:office:word" xmlns:w="http://schemas.openxmlformats.org/wordprocessingml/2006/main" xmlns:w14="http://schemas.microsoft.com/office/word/2010/wordml" xmlns:w15="http://schemas.microsoft.com/office/word/2012/wordml" xmlns:w16cex="http://schemas.microsoft.com/office/word/2018/wordml/cex" xmlns:w16cid="http://schemas.microsoft.com/office/word/2016/wordml/cid" xmlns:w16="http://schemas.microsoft.com/office/word/2018/wordml" xmlns:w16se="http://schemas.microsoft.com/office/word/2015/wordml/symex" xmlns:wpg="http://schemas.microsoft.com/office/word/2010/wordprocessingGroup" xmlns:wpi="http://schemas.microsoft.com/office/word/2010/wordprocessingInk" xmlns:wne="http://schemas.microsoft.com/office/word/2006/wordml" xmlns:wps="http://schemas.microsoft.com/office/word/2010/wordprocessingShape" mc:Ignorable="w14 w15 w16se w16cid w16 w16cex wp14">
   <w:abstractNum w:abstractNumId="0" w15:restartNumberingAfterBreak="0">
     <w:nsid w:val="12255A58"/>
     <w:multiLevelType w:val="hybridMultilevel"/>
@@ -6263,7 +6959,7 @@
 </file>
 
 <file path=word/styles.xml><?xml version="1.0" encoding="utf-8"?>
-<w:styles xmlns:mc="http://schemas.openxmlformats.org/markup-compatibility/2006" xmlns:r="http://schemas.openxmlformats.org/officeDocument/2006/relationships" xmlns:w="http://schemas.openxmlformats.org/wordprocessingml/2006/main" xmlns:w14="http://schemas.microsoft.com/office/word/2010/wordml" xmlns:w15="http://schemas.microsoft.com/office/word/2012/wordml" xmlns:w16cid="http://schemas.microsoft.com/office/word/2016/wordml/cid" xmlns:w16se="http://schemas.microsoft.com/office/word/2015/wordml/symex" mc:Ignorable="w14 w15 w16se w16cid">
+<w:styles xmlns:mc="http://schemas.openxmlformats.org/markup-compatibility/2006" xmlns:r="http://schemas.openxmlformats.org/officeDocument/2006/relationships" xmlns:w="http://schemas.openxmlformats.org/wordprocessingml/2006/main" xmlns:w14="http://schemas.microsoft.com/office/word/2010/wordml" xmlns:w15="http://schemas.microsoft.com/office/word/2012/wordml" xmlns:w16cex="http://schemas.microsoft.com/office/word/2018/wordml/cex" xmlns:w16cid="http://schemas.microsoft.com/office/word/2016/wordml/cid" xmlns:w16="http://schemas.microsoft.com/office/word/2018/wordml" xmlns:w16se="http://schemas.microsoft.com/office/word/2015/wordml/symex" mc:Ignorable="w14 w15 w16se w16cid w16 w16cex">
   <w:docDefaults>
     <w:rPrDefault>
       <w:rPr>

</xml_diff>

<commit_message>
Creation of the test plan in the project plan/order implementation
</commit_message>
<xml_diff>
--- a/documentation/Project plan-individual assignment.docx
+++ b/documentation/Project plan-individual assignment.docx
@@ -121,25 +121,26 @@
           <w:sz w:val="36"/>
           <w:szCs w:val="24"/>
         </w:rPr>
-        <w:t xml:space="preserve">Name: </w:t>
-      </w:r>
-      <w:proofErr w:type="spellStart"/>
-      <w:r>
+        <w:t xml:space="preserve">Name: Zhaklin Yanakieva </w:t>
+      </w:r>
+    </w:p>
+    <w:p>
+      <w:pPr>
+        <w:spacing w:line="480" w:lineRule="auto"/>
+        <w:jc w:val="center"/>
         <w:rPr>
           <w:rFonts w:ascii="Times New Roman" w:hAnsi="Times New Roman" w:cs="Times New Roman"/>
           <w:sz w:val="36"/>
           <w:szCs w:val="24"/>
         </w:rPr>
-        <w:t>Zhaklin</w:t>
-      </w:r>
-      <w:proofErr w:type="spellEnd"/>
+      </w:pPr>
       <w:r>
         <w:rPr>
           <w:rFonts w:ascii="Times New Roman" w:hAnsi="Times New Roman" w:cs="Times New Roman"/>
           <w:sz w:val="36"/>
           <w:szCs w:val="24"/>
         </w:rPr>
-        <w:t xml:space="preserve"> Yanakieva </w:t>
+        <w:t>Student Number: 3811468</w:t>
       </w:r>
     </w:p>
     <w:p>
@@ -150,6 +151,7 @@
           <w:rFonts w:ascii="Times New Roman" w:hAnsi="Times New Roman" w:cs="Times New Roman"/>
           <w:sz w:val="36"/>
           <w:szCs w:val="24"/>
+          <w:lang w:val="en-US"/>
         </w:rPr>
       </w:pPr>
       <w:r>
@@ -157,21 +159,19 @@
           <w:rFonts w:ascii="Times New Roman" w:hAnsi="Times New Roman" w:cs="Times New Roman"/>
           <w:sz w:val="36"/>
           <w:szCs w:val="24"/>
-        </w:rPr>
-        <w:t>Student Number: 3811468</w:t>
-      </w:r>
-    </w:p>
-    <w:p>
-      <w:pPr>
-        <w:spacing w:line="480" w:lineRule="auto"/>
-        <w:jc w:val="center"/>
+          <w:lang w:val="en-US"/>
+        </w:rPr>
+        <w:t xml:space="preserve">Date: </w:t>
+      </w:r>
+      <w:r>
         <w:rPr>
           <w:rFonts w:ascii="Times New Roman" w:hAnsi="Times New Roman" w:cs="Times New Roman"/>
           <w:sz w:val="36"/>
           <w:szCs w:val="24"/>
           <w:lang w:val="en-US"/>
         </w:rPr>
-      </w:pPr>
+        <w:t>01</w:t>
+      </w:r>
       <w:r>
         <w:rPr>
           <w:rFonts w:ascii="Times New Roman" w:hAnsi="Times New Roman" w:cs="Times New Roman"/>
@@ -179,7 +179,7 @@
           <w:szCs w:val="24"/>
           <w:lang w:val="en-US"/>
         </w:rPr>
-        <w:t xml:space="preserve">Date: </w:t>
+        <w:t>/</w:t>
       </w:r>
       <w:r>
         <w:rPr>
@@ -188,7 +188,7 @@
           <w:szCs w:val="24"/>
           <w:lang w:val="en-US"/>
         </w:rPr>
-        <w:t>24</w:t>
+        <w:t>01</w:t>
       </w:r>
       <w:r>
         <w:rPr>
@@ -197,7 +197,7 @@
           <w:szCs w:val="24"/>
           <w:lang w:val="en-US"/>
         </w:rPr>
-        <w:t>/</w:t>
+        <w:t>/202</w:t>
       </w:r>
       <w:r>
         <w:rPr>
@@ -206,16 +206,7 @@
           <w:szCs w:val="24"/>
           <w:lang w:val="en-US"/>
         </w:rPr>
-        <w:t>11</w:t>
-      </w:r>
-      <w:r>
-        <w:rPr>
-          <w:rFonts w:ascii="Times New Roman" w:hAnsi="Times New Roman" w:cs="Times New Roman"/>
-          <w:sz w:val="36"/>
-          <w:szCs w:val="24"/>
-          <w:lang w:val="en-US"/>
-        </w:rPr>
-        <w:t>/2020</w:t>
+        <w:t>1</w:t>
       </w:r>
     </w:p>
     <w:p>
@@ -1333,6 +1324,15 @@
                 <w:lang w:val="en-US"/>
               </w:rPr>
             </w:pPr>
+            <w:r>
+              <w:rPr>
+                <w:rFonts w:ascii="Times New Roman" w:hAnsi="Times New Roman" w:cs="Times New Roman"/>
+                <w:sz w:val="28"/>
+                <w:szCs w:val="24"/>
+                <w:lang w:val="en-US"/>
+              </w:rPr>
+              <w:t>Major</w:t>
+            </w:r>
           </w:p>
         </w:tc>
         <w:tc>
@@ -1349,6 +1349,15 @@
                 <w:lang w:val="en-US"/>
               </w:rPr>
             </w:pPr>
+            <w:r>
+              <w:rPr>
+                <w:rFonts w:ascii="Times New Roman" w:hAnsi="Times New Roman" w:cs="Times New Roman"/>
+                <w:sz w:val="28"/>
+                <w:szCs w:val="24"/>
+                <w:lang w:val="en-US"/>
+              </w:rPr>
+              <w:t>Creating a new section about the tests – “Test plan”</w:t>
+            </w:r>
           </w:p>
         </w:tc>
       </w:tr>
@@ -4183,27 +4192,7 @@
           <w:szCs w:val="24"/>
           <w:lang w:val="en-US"/>
         </w:rPr>
-        <w:t xml:space="preserve">Explanation of the CI and </w:t>
-      </w:r>
-      <w:proofErr w:type="spellStart"/>
-      <w:r>
-        <w:rPr>
-          <w:rFonts w:ascii="Times New Roman" w:hAnsi="Times New Roman" w:cs="Times New Roman"/>
-          <w:sz w:val="24"/>
-          <w:szCs w:val="24"/>
-          <w:lang w:val="en-US"/>
-        </w:rPr>
-        <w:t>Sonarqube</w:t>
-      </w:r>
-      <w:proofErr w:type="spellEnd"/>
-      <w:r>
-        <w:rPr>
-          <w:rFonts w:ascii="Times New Roman" w:hAnsi="Times New Roman" w:cs="Times New Roman"/>
-          <w:sz w:val="24"/>
-          <w:szCs w:val="24"/>
-          <w:lang w:val="en-US"/>
-        </w:rPr>
-        <w:t xml:space="preserve"> setup</w:t>
+        <w:t>Explanation of the CI and Sonarqube setup</w:t>
       </w:r>
     </w:p>
     <w:p>
@@ -5332,27 +5321,7 @@
           <w:szCs w:val="24"/>
           <w:lang w:val="en-US"/>
         </w:rPr>
-        <w:t xml:space="preserve"> – it was about the navigation bar and the person told me not do it as a </w:t>
-      </w:r>
-      <w:proofErr w:type="spellStart"/>
-      <w:r>
-        <w:rPr>
-          <w:rFonts w:ascii="Times New Roman" w:hAnsi="Times New Roman" w:cs="Times New Roman"/>
-          <w:sz w:val="24"/>
-          <w:szCs w:val="24"/>
-          <w:lang w:val="en-US"/>
-        </w:rPr>
-        <w:t>sidenavbar</w:t>
-      </w:r>
-      <w:proofErr w:type="spellEnd"/>
-      <w:r>
-        <w:rPr>
-          <w:rFonts w:ascii="Times New Roman" w:hAnsi="Times New Roman" w:cs="Times New Roman"/>
-          <w:sz w:val="24"/>
-          <w:szCs w:val="24"/>
-          <w:lang w:val="en-US"/>
-        </w:rPr>
-        <w:t>, but as the usual one on the top of the page and that it would be better to be dark. – Now the header is dark and on the top of the page.</w:t>
+        <w:t xml:space="preserve"> – it was about the navigation bar and the person told me not do it as a sidenavbar, but as the usual one on the top of the page and that it would be better to be dark. – Now the header is dark and on the top of the page.</w:t>
       </w:r>
     </w:p>
     <w:p>
@@ -5730,19 +5699,209 @@
           <w:lang w:val="en-US"/>
         </w:rPr>
       </w:pPr>
-      <w:r>
-        <w:rPr>
-          <w:rFonts w:ascii="Times New Roman" w:hAnsi="Times New Roman" w:cs="Times New Roman"/>
-          <w:sz w:val="24"/>
-          <w:szCs w:val="24"/>
-          <w:lang w:val="en-US"/>
-        </w:rPr>
-        <w:t>https://drive.google.com/file/d/1AsJUR6LqwjCjUPaYvYkMFmeqTP-snxYM/view?usp=sharing</w:t>
+      <w:hyperlink r:id="rId9" w:history="1">
+        <w:r>
+          <w:rPr>
+            <w:rStyle w:val="Hyperlink"/>
+            <w:rFonts w:ascii="Times New Roman" w:hAnsi="Times New Roman" w:cs="Times New Roman"/>
+            <w:sz w:val="24"/>
+            <w:szCs w:val="24"/>
+            <w:lang w:val="en-US"/>
+          </w:rPr>
+          <w:t>https://drive.google.com/file/d/1AsJUR6LqwjCjUPaYvYkMFmeqTP-snxYM/view?usp=sharing</w:t>
+        </w:r>
+      </w:hyperlink>
+    </w:p>
+    <w:p>
+      <w:pPr>
+        <w:spacing w:line="480" w:lineRule="auto"/>
+        <w:rPr>
+          <w:rFonts w:ascii="Times New Roman" w:hAnsi="Times New Roman" w:cs="Times New Roman"/>
+          <w:b/>
+          <w:bCs/>
+          <w:sz w:val="28"/>
+          <w:szCs w:val="28"/>
+          <w:u w:val="single"/>
+          <w:lang w:val="en-US"/>
+        </w:rPr>
+      </w:pPr>
+    </w:p>
+    <w:p>
+      <w:pPr>
+        <w:spacing w:line="480" w:lineRule="auto"/>
+        <w:rPr>
+          <w:rFonts w:ascii="Times New Roman" w:hAnsi="Times New Roman" w:cs="Times New Roman"/>
+          <w:b/>
+          <w:bCs/>
+          <w:sz w:val="28"/>
+          <w:szCs w:val="28"/>
+          <w:u w:val="single"/>
+          <w:lang w:val="en-US"/>
+        </w:rPr>
+      </w:pPr>
+      <w:r>
+        <w:rPr>
+          <w:rFonts w:ascii="Times New Roman" w:hAnsi="Times New Roman" w:cs="Times New Roman"/>
+          <w:b/>
+          <w:bCs/>
+          <w:sz w:val="28"/>
+          <w:szCs w:val="28"/>
+          <w:u w:val="single"/>
+          <w:lang w:val="en-US"/>
+        </w:rPr>
+        <w:lastRenderedPageBreak/>
+        <w:t>Test plan</w:t>
+      </w:r>
+    </w:p>
+    <w:p>
+      <w:pPr>
+        <w:spacing w:line="480" w:lineRule="auto"/>
+        <w:rPr>
+          <w:rFonts w:ascii="Times New Roman" w:hAnsi="Times New Roman" w:cs="Times New Roman"/>
+          <w:lang w:val="en-US"/>
+        </w:rPr>
+      </w:pPr>
+      <w:r>
+        <w:rPr>
+          <w:rFonts w:ascii="Times New Roman" w:hAnsi="Times New Roman" w:cs="Times New Roman"/>
+          <w:lang w:val="en-US"/>
+        </w:rPr>
+        <w:t xml:space="preserve">During the process of creating an application, there are usually some errors that may occur and in order for such unpleasant situations not to happen, developers have to make tests of the functionalities of the app. </w:t>
+      </w:r>
+    </w:p>
+    <w:p>
+      <w:pPr>
+        <w:spacing w:line="480" w:lineRule="auto"/>
+        <w:rPr>
+          <w:rFonts w:ascii="Times New Roman" w:hAnsi="Times New Roman" w:cs="Times New Roman"/>
+          <w:b/>
+          <w:bCs/>
+          <w:u w:val="single"/>
+          <w:lang w:val="en-US"/>
+        </w:rPr>
+      </w:pPr>
+      <w:r>
+        <w:rPr>
+          <w:rFonts w:ascii="Times New Roman" w:hAnsi="Times New Roman" w:cs="Times New Roman"/>
+          <w:b/>
+          <w:bCs/>
+          <w:u w:val="single"/>
+          <w:lang w:val="en-US"/>
+        </w:rPr>
+        <w:t xml:space="preserve">What </w:t>
+      </w:r>
+      <w:r>
+        <w:rPr>
+          <w:rFonts w:ascii="Times New Roman" w:hAnsi="Times New Roman" w:cs="Times New Roman"/>
+          <w:b/>
+          <w:bCs/>
+          <w:u w:val="single"/>
+          <w:lang w:val="en-US"/>
+        </w:rPr>
+        <w:t>tests</w:t>
+      </w:r>
+      <w:r>
+        <w:rPr>
+          <w:rFonts w:ascii="Times New Roman" w:hAnsi="Times New Roman" w:cs="Times New Roman"/>
+          <w:b/>
+          <w:bCs/>
+          <w:u w:val="single"/>
+          <w:lang w:val="en-US"/>
+        </w:rPr>
+        <w:t>:</w:t>
+      </w:r>
+    </w:p>
+    <w:p>
+      <w:pPr>
+        <w:spacing w:line="480" w:lineRule="auto"/>
+        <w:rPr>
+          <w:rFonts w:ascii="Times New Roman" w:hAnsi="Times New Roman" w:cs="Times New Roman"/>
+          <w:lang w:val="en-US"/>
+        </w:rPr>
+      </w:pPr>
+      <w:r>
+        <w:rPr>
+          <w:rFonts w:ascii="Times New Roman" w:hAnsi="Times New Roman" w:cs="Times New Roman"/>
+          <w:lang w:val="en-US"/>
+        </w:rPr>
+        <w:t xml:space="preserve">Backend (BE): In the BE, where I am using Spring boot, I decided to make unit tests and integrational tests. The unit tests I made for the models, so as to make sure that each of the properties there are working property. For the </w:t>
+      </w:r>
+      <w:r>
+        <w:rPr>
+          <w:rFonts w:ascii="Times New Roman" w:hAnsi="Times New Roman" w:cs="Times New Roman"/>
+          <w:lang w:val="en-US"/>
+        </w:rPr>
+        <w:t>controllers</w:t>
+      </w:r>
+      <w:r>
+        <w:rPr>
+          <w:rFonts w:ascii="Times New Roman" w:hAnsi="Times New Roman" w:cs="Times New Roman"/>
+          <w:lang w:val="en-US"/>
+        </w:rPr>
+        <w:t xml:space="preserve"> I made the integration tests, which are used to check the methods that are implemented </w:t>
+      </w:r>
+      <w:r>
+        <w:rPr>
+          <w:rFonts w:ascii="Times New Roman" w:hAnsi="Times New Roman" w:cs="Times New Roman"/>
+          <w:lang w:val="en-US"/>
+        </w:rPr>
+        <w:t>there</w:t>
+      </w:r>
+      <w:r>
+        <w:rPr>
+          <w:rFonts w:ascii="Times New Roman" w:hAnsi="Times New Roman" w:cs="Times New Roman"/>
+          <w:lang w:val="en-US"/>
+        </w:rPr>
+        <w:t>, such as “</w:t>
+      </w:r>
+      <w:r>
+        <w:rPr>
+          <w:rFonts w:ascii="Times New Roman" w:hAnsi="Times New Roman" w:cs="Times New Roman"/>
+          <w:lang w:val="en-US"/>
+        </w:rPr>
+        <w:t>updateUser</w:t>
+      </w:r>
+      <w:r>
+        <w:rPr>
+          <w:rFonts w:ascii="Times New Roman" w:hAnsi="Times New Roman" w:cs="Times New Roman"/>
+          <w:lang w:val="en-US"/>
+        </w:rPr>
+        <w:t>”</w:t>
+      </w:r>
+      <w:r>
+        <w:rPr>
+          <w:rFonts w:ascii="Times New Roman" w:hAnsi="Times New Roman" w:cs="Times New Roman"/>
+          <w:lang w:val="en-US"/>
+        </w:rPr>
+        <w:t xml:space="preserve"> or “deleteUser”.</w:t>
+      </w:r>
+    </w:p>
+    <w:p>
+      <w:pPr>
+        <w:spacing w:line="480" w:lineRule="auto"/>
+        <w:rPr>
+          <w:rFonts w:ascii="Times New Roman" w:hAnsi="Times New Roman" w:cs="Times New Roman"/>
+          <w:lang w:val="en-US"/>
+        </w:rPr>
+      </w:pPr>
+      <w:r>
+        <w:rPr>
+          <w:rFonts w:ascii="Times New Roman" w:hAnsi="Times New Roman" w:cs="Times New Roman"/>
+          <w:lang w:val="en-US"/>
+        </w:rPr>
+        <w:t xml:space="preserve">Frontend (FE): In the FE, for which I am using React JS, I used cypress to check if everything works properly. </w:t>
+      </w:r>
+      <w:r>
+        <w:rPr>
+          <w:rFonts w:ascii="Times New Roman" w:hAnsi="Times New Roman" w:cs="Times New Roman"/>
+          <w:lang w:val="en-US"/>
+        </w:rPr>
+        <w:t>There is a “home-spec” file, where I store all of the cypress tests. This file needs to be run and then, I can see if the tests are successful or not. First of all, I created a test for the connection with the link and if can be visited. Then, tests for the elements, such as buttons and inputs, were made and in the end, the registration and the login were tested.</w:t>
       </w:r>
     </w:p>
     <w:sectPr>
-      <w:headerReference w:type="default" r:id="rId9"/>
-      <w:footerReference w:type="default" r:id="rId10"/>
+      <w:headerReference w:type="default" r:id="rId10"/>
+      <w:footerReference w:type="default" r:id="rId11"/>
       <w:pgSz w:w="11906" w:h="16838"/>
       <w:pgMar w:top="1440" w:right="1440" w:bottom="1440" w:left="1440" w:header="708" w:footer="708" w:gutter="0"/>
       <w:pgNumType w:chapStyle="1"/>
@@ -7889,6 +8048,29 @@
         <w:insideV w:val="single" w:sz="4" w:space="0" w:color="auto"/>
       </w:tblBorders>
     </w:tblPr>
+  </w:style>
+  <w:style w:type="character" w:styleId="Hyperlink">
+    <w:name w:val="Hyperlink"/>
+    <w:basedOn w:val="DefaultParagraphFont"/>
+    <w:uiPriority w:val="99"/>
+    <w:unhideWhenUsed/>
+    <w:rsid w:val="00232C35"/>
+    <w:rPr>
+      <w:color w:val="0563C1" w:themeColor="hyperlink"/>
+      <w:u w:val="single"/>
+    </w:rPr>
+  </w:style>
+  <w:style w:type="character" w:styleId="UnresolvedMention">
+    <w:name w:val="Unresolved Mention"/>
+    <w:basedOn w:val="DefaultParagraphFont"/>
+    <w:uiPriority w:val="99"/>
+    <w:semiHidden/>
+    <w:unhideWhenUsed/>
+    <w:rsid w:val="00232C35"/>
+    <w:rPr>
+      <w:color w:val="605E5C"/>
+      <w:shd w:val="clear" w:color="auto" w:fill="E1DFDD"/>
+    </w:rPr>
   </w:style>
 </w:styles>
 </file>

</xml_diff>

<commit_message>
Creation of the test plan in the project plan/order implementation/websockets
</commit_message>
<xml_diff>
--- a/documentation/Project plan-individual assignment.docx
+++ b/documentation/Project plan-individual assignment.docx
@@ -5897,6 +5897,22 @@
           <w:lang w:val="en-US"/>
         </w:rPr>
         <w:t>There is a “home-spec” file, where I store all of the cypress tests. This file needs to be run and then, I can see if the tests are successful or not. First of all, I created a test for the connection with the link and if can be visited. Then, tests for the elements, such as buttons and inputs, were made and in the end, the registration and the login were tested.</w:t>
+      </w:r>
+    </w:p>
+    <w:p>
+      <w:pPr>
+        <w:spacing w:line="480" w:lineRule="auto"/>
+        <w:rPr>
+          <w:rFonts w:ascii="Times New Roman" w:hAnsi="Times New Roman" w:cs="Times New Roman"/>
+          <w:lang w:val="en-US"/>
+        </w:rPr>
+      </w:pPr>
+      <w:r>
+        <w:rPr>
+          <w:rFonts w:ascii="Times New Roman" w:hAnsi="Times New Roman" w:cs="Times New Roman"/>
+          <w:lang w:val="en-US"/>
+        </w:rPr>
+        <w:t>//excel table…</w:t>
       </w:r>
     </w:p>
     <w:sectPr>

</xml_diff>

<commit_message>
Update of the project plan/order system working
</commit_message>
<xml_diff>
--- a/documentation/Project plan-individual assignment.docx
+++ b/documentation/Project plan-individual assignment.docx
@@ -121,7 +121,25 @@
           <w:sz w:val="36"/>
           <w:szCs w:val="24"/>
         </w:rPr>
-        <w:t xml:space="preserve">Name: Zhaklin Yanakieva </w:t>
+        <w:t xml:space="preserve">Name: </w:t>
+      </w:r>
+      <w:proofErr w:type="spellStart"/>
+      <w:r>
+        <w:rPr>
+          <w:rFonts w:ascii="Times New Roman" w:hAnsi="Times New Roman" w:cs="Times New Roman"/>
+          <w:sz w:val="36"/>
+          <w:szCs w:val="24"/>
+        </w:rPr>
+        <w:t>Zhaklin</w:t>
+      </w:r>
+      <w:proofErr w:type="spellEnd"/>
+      <w:r>
+        <w:rPr>
+          <w:rFonts w:ascii="Times New Roman" w:hAnsi="Times New Roman" w:cs="Times New Roman"/>
+          <w:sz w:val="36"/>
+          <w:szCs w:val="24"/>
+        </w:rPr>
+        <w:t xml:space="preserve"> Yanakieva </w:t>
       </w:r>
     </w:p>
     <w:p>
@@ -4083,7 +4101,27 @@
           <w:szCs w:val="24"/>
           <w:lang w:val="en-US"/>
         </w:rPr>
-        <w:t>Explanation of the CI and Sonarqube setup</w:t>
+        <w:t xml:space="preserve">Explanation of the CI and </w:t>
+      </w:r>
+      <w:proofErr w:type="spellStart"/>
+      <w:r>
+        <w:rPr>
+          <w:rFonts w:ascii="Times New Roman" w:hAnsi="Times New Roman" w:cs="Times New Roman"/>
+          <w:sz w:val="24"/>
+          <w:szCs w:val="24"/>
+          <w:lang w:val="en-US"/>
+        </w:rPr>
+        <w:t>Sonarqube</w:t>
+      </w:r>
+      <w:proofErr w:type="spellEnd"/>
+      <w:r>
+        <w:rPr>
+          <w:rFonts w:ascii="Times New Roman" w:hAnsi="Times New Roman" w:cs="Times New Roman"/>
+          <w:sz w:val="24"/>
+          <w:szCs w:val="24"/>
+          <w:lang w:val="en-US"/>
+        </w:rPr>
+        <w:t xml:space="preserve"> setup</w:t>
       </w:r>
     </w:p>
     <w:p>
@@ -5212,7 +5250,27 @@
           <w:szCs w:val="24"/>
           <w:lang w:val="en-US"/>
         </w:rPr>
-        <w:t xml:space="preserve"> – it was about the navigation bar and the person told me not do it as a sidenavbar, but as the usual one on the top of the page and that it would be better to be dark. – Now the header is dark and on the top of the page.</w:t>
+        <w:t xml:space="preserve"> – it was about the navigation bar and the person told me not do it as a </w:t>
+      </w:r>
+      <w:proofErr w:type="spellStart"/>
+      <w:r>
+        <w:rPr>
+          <w:rFonts w:ascii="Times New Roman" w:hAnsi="Times New Roman" w:cs="Times New Roman"/>
+          <w:sz w:val="24"/>
+          <w:szCs w:val="24"/>
+          <w:lang w:val="en-US"/>
+        </w:rPr>
+        <w:t>sidenavbar</w:t>
+      </w:r>
+      <w:proofErr w:type="spellEnd"/>
+      <w:r>
+        <w:rPr>
+          <w:rFonts w:ascii="Times New Roman" w:hAnsi="Times New Roman" w:cs="Times New Roman"/>
+          <w:sz w:val="24"/>
+          <w:szCs w:val="24"/>
+          <w:lang w:val="en-US"/>
+        </w:rPr>
+        <w:t>, but as the usual one on the top of the page and that it would be better to be dark. – Now the header is dark and on the top of the page.</w:t>
       </w:r>
     </w:p>
     <w:p>
@@ -5608,838 +5666,18 @@
         <w:spacing w:line="480" w:lineRule="auto"/>
         <w:rPr>
           <w:rFonts w:ascii="Times New Roman" w:hAnsi="Times New Roman" w:cs="Times New Roman"/>
-          <w:b/>
-          <w:bCs/>
-          <w:sz w:val="28"/>
-          <w:szCs w:val="28"/>
-          <w:u w:val="single"/>
-          <w:lang w:val="en-US"/>
-        </w:rPr>
-      </w:pPr>
-      <w:r>
-        <w:rPr>
-          <w:rFonts w:ascii="Times New Roman" w:hAnsi="Times New Roman" w:cs="Times New Roman"/>
-          <w:b/>
-          <w:bCs/>
-          <w:sz w:val="28"/>
-          <w:szCs w:val="28"/>
-          <w:u w:val="single"/>
-          <w:lang w:val="en-US"/>
-        </w:rPr>
-        <w:t>Test plan</w:t>
-      </w:r>
-    </w:p>
-    <w:p>
-      <w:pPr>
-        <w:spacing w:line="480" w:lineRule="auto"/>
-        <w:rPr>
-          <w:rFonts w:ascii="Times New Roman" w:hAnsi="Times New Roman" w:cs="Times New Roman"/>
-          <w:lang w:val="en-US"/>
-        </w:rPr>
-      </w:pPr>
-      <w:r>
-        <w:rPr>
-          <w:rFonts w:ascii="Times New Roman" w:hAnsi="Times New Roman" w:cs="Times New Roman"/>
-          <w:lang w:val="en-US"/>
-        </w:rPr>
-        <w:t xml:space="preserve">During the process of creating an application, there are usually some errors that may occur and in order for such unpleasant situations not to happen, developers have to make tests of the functionalities of the app. </w:t>
-      </w:r>
-    </w:p>
-    <w:p>
-      <w:pPr>
-        <w:spacing w:line="480" w:lineRule="auto"/>
-        <w:rPr>
-          <w:rFonts w:ascii="Times New Roman" w:hAnsi="Times New Roman" w:cs="Times New Roman"/>
-          <w:b/>
-          <w:bCs/>
-          <w:u w:val="single"/>
-          <w:lang w:val="en-US"/>
-        </w:rPr>
-      </w:pPr>
-      <w:r>
-        <w:rPr>
-          <w:rFonts w:ascii="Times New Roman" w:hAnsi="Times New Roman" w:cs="Times New Roman"/>
-          <w:b/>
-          <w:bCs/>
-          <w:u w:val="single"/>
-          <w:lang w:val="en-US"/>
-        </w:rPr>
-        <w:t xml:space="preserve">What </w:t>
-      </w:r>
-      <w:r>
-        <w:rPr>
-          <w:rFonts w:ascii="Times New Roman" w:hAnsi="Times New Roman" w:cs="Times New Roman"/>
-          <w:b/>
-          <w:bCs/>
-          <w:u w:val="single"/>
-          <w:lang w:val="en-US"/>
-        </w:rPr>
-        <w:t>tests</w:t>
-      </w:r>
-      <w:r>
-        <w:rPr>
-          <w:rFonts w:ascii="Times New Roman" w:hAnsi="Times New Roman" w:cs="Times New Roman"/>
-          <w:b/>
-          <w:bCs/>
-          <w:u w:val="single"/>
-          <w:lang w:val="en-US"/>
-        </w:rPr>
-        <w:t>:</w:t>
-      </w:r>
-    </w:p>
-    <w:p>
-      <w:pPr>
-        <w:spacing w:line="480" w:lineRule="auto"/>
-        <w:rPr>
-          <w:rFonts w:ascii="Times New Roman" w:hAnsi="Times New Roman" w:cs="Times New Roman"/>
-          <w:lang w:val="en-US"/>
-        </w:rPr>
-      </w:pPr>
-      <w:r>
-        <w:rPr>
-          <w:rFonts w:ascii="Times New Roman" w:hAnsi="Times New Roman" w:cs="Times New Roman"/>
-          <w:lang w:val="en-US"/>
-        </w:rPr>
-        <w:t xml:space="preserve">Backend (BE): In the BE, where I am using Spring boot, I decided to make unit tests and integrational tests. The unit tests I made for the models, so as to make sure that each of the properties there are </w:t>
-      </w:r>
-      <w:r>
-        <w:rPr>
-          <w:rFonts w:ascii="Times New Roman" w:hAnsi="Times New Roman" w:cs="Times New Roman"/>
-          <w:lang w:val="en-US"/>
-        </w:rPr>
-        <w:lastRenderedPageBreak/>
-        <w:t xml:space="preserve">working property. For the </w:t>
-      </w:r>
-      <w:r>
-        <w:rPr>
-          <w:rFonts w:ascii="Times New Roman" w:hAnsi="Times New Roman" w:cs="Times New Roman"/>
-          <w:lang w:val="en-US"/>
-        </w:rPr>
-        <w:t>controllers</w:t>
-      </w:r>
-      <w:r>
-        <w:rPr>
-          <w:rFonts w:ascii="Times New Roman" w:hAnsi="Times New Roman" w:cs="Times New Roman"/>
-          <w:lang w:val="en-US"/>
-        </w:rPr>
-        <w:t xml:space="preserve"> I made the integration tests, which are used to check the methods that are implemented </w:t>
-      </w:r>
-      <w:r>
-        <w:rPr>
-          <w:rFonts w:ascii="Times New Roman" w:hAnsi="Times New Roman" w:cs="Times New Roman"/>
-          <w:lang w:val="en-US"/>
-        </w:rPr>
-        <w:t>there</w:t>
-      </w:r>
-      <w:r>
-        <w:rPr>
-          <w:rFonts w:ascii="Times New Roman" w:hAnsi="Times New Roman" w:cs="Times New Roman"/>
-          <w:lang w:val="en-US"/>
-        </w:rPr>
-        <w:t>, such as “</w:t>
-      </w:r>
-      <w:r>
-        <w:rPr>
-          <w:rFonts w:ascii="Times New Roman" w:hAnsi="Times New Roman" w:cs="Times New Roman"/>
-          <w:lang w:val="en-US"/>
-        </w:rPr>
-        <w:t>updateUser</w:t>
-      </w:r>
-      <w:r>
-        <w:rPr>
-          <w:rFonts w:ascii="Times New Roman" w:hAnsi="Times New Roman" w:cs="Times New Roman"/>
-          <w:lang w:val="en-US"/>
-        </w:rPr>
-        <w:t>”</w:t>
-      </w:r>
-      <w:r>
-        <w:rPr>
-          <w:rFonts w:ascii="Times New Roman" w:hAnsi="Times New Roman" w:cs="Times New Roman"/>
-          <w:lang w:val="en-US"/>
-        </w:rPr>
-        <w:t xml:space="preserve"> or “deleteUser”.</w:t>
-      </w:r>
-    </w:p>
-    <w:tbl>
-      <w:tblPr>
-        <w:tblStyle w:val="TableGrid"/>
-        <w:tblpPr w:leftFromText="180" w:rightFromText="180" w:vertAnchor="text" w:horzAnchor="margin" w:tblpXSpec="center" w:tblpY="2558"/>
-        <w:tblW w:w="11366" w:type="dxa"/>
-        <w:tblLayout w:type="fixed"/>
-        <w:tblLook w:val="04A0" w:firstRow="1" w:lastRow="0" w:firstColumn="1" w:lastColumn="0" w:noHBand="0" w:noVBand="1"/>
-      </w:tblPr>
-      <w:tblGrid>
-        <w:gridCol w:w="937"/>
-        <w:gridCol w:w="1701"/>
-        <w:gridCol w:w="851"/>
-        <w:gridCol w:w="850"/>
-        <w:gridCol w:w="3119"/>
-        <w:gridCol w:w="850"/>
-        <w:gridCol w:w="851"/>
-        <w:gridCol w:w="2207"/>
-      </w:tblGrid>
-      <w:tr>
-        <w:tc>
-          <w:tcPr>
-            <w:tcW w:w="937" w:type="dxa"/>
-          </w:tcPr>
-          <w:p>
-            <w:pPr>
-              <w:spacing w:line="480" w:lineRule="auto"/>
-              <w:rPr>
-                <w:rFonts w:ascii="Times New Roman" w:hAnsi="Times New Roman" w:cs="Times New Roman"/>
-                <w:lang w:val="en-GB"/>
-              </w:rPr>
-            </w:pPr>
-            <w:r>
-              <w:rPr>
-                <w:rFonts w:ascii="Times New Roman" w:hAnsi="Times New Roman" w:cs="Times New Roman"/>
-                <w:lang w:val="en-GB"/>
-              </w:rPr>
-              <w:t>Nº</w:t>
-            </w:r>
-          </w:p>
-        </w:tc>
-        <w:tc>
-          <w:tcPr>
-            <w:tcW w:w="1701" w:type="dxa"/>
-          </w:tcPr>
-          <w:p>
-            <w:pPr>
-              <w:spacing w:line="480" w:lineRule="auto"/>
-              <w:rPr>
-                <w:rFonts w:ascii="Times New Roman" w:hAnsi="Times New Roman" w:cs="Times New Roman"/>
-                <w:lang w:val="en-US"/>
-              </w:rPr>
-            </w:pPr>
-            <w:r>
-              <w:rPr>
-                <w:rFonts w:ascii="Times New Roman" w:hAnsi="Times New Roman" w:cs="Times New Roman"/>
-                <w:lang w:val="en-US"/>
-              </w:rPr>
-              <w:t>Acceptance test criteria</w:t>
-            </w:r>
-          </w:p>
-        </w:tc>
-        <w:tc>
-          <w:tcPr>
-            <w:tcW w:w="1701" w:type="dxa"/>
-            <w:gridSpan w:val="2"/>
-          </w:tcPr>
-          <w:p>
-            <w:pPr>
-              <w:spacing w:line="480" w:lineRule="auto"/>
-              <w:rPr>
-                <w:rFonts w:ascii="Times New Roman" w:hAnsi="Times New Roman" w:cs="Times New Roman"/>
-                <w:lang w:val="en-US"/>
-              </w:rPr>
-            </w:pPr>
-            <w:r>
-              <w:rPr>
-                <w:rFonts w:ascii="Times New Roman" w:hAnsi="Times New Roman" w:cs="Times New Roman"/>
-                <w:lang w:val="en-US"/>
-              </w:rPr>
-              <w:t>Critical</w:t>
-            </w:r>
-          </w:p>
-          <w:p>
-            <w:pPr>
-              <w:spacing w:line="480" w:lineRule="auto"/>
-              <w:rPr>
-                <w:rFonts w:ascii="Times New Roman" w:hAnsi="Times New Roman" w:cs="Times New Roman"/>
-                <w:lang w:val="en-US"/>
-              </w:rPr>
-            </w:pPr>
-            <w:r>
-              <w:rPr>
-                <w:rFonts w:ascii="Times New Roman" w:hAnsi="Times New Roman" w:cs="Times New Roman"/>
-                <w:lang w:val="en-US"/>
-              </w:rPr>
-              <w:t>Yes       |        No</w:t>
-            </w:r>
-          </w:p>
-        </w:tc>
-        <w:tc>
-          <w:tcPr>
-            <w:tcW w:w="3119" w:type="dxa"/>
-          </w:tcPr>
-          <w:p>
-            <w:pPr>
-              <w:spacing w:line="480" w:lineRule="auto"/>
-              <w:rPr>
-                <w:rFonts w:ascii="Times New Roman" w:hAnsi="Times New Roman" w:cs="Times New Roman"/>
-                <w:lang w:val="en-US"/>
-              </w:rPr>
-            </w:pPr>
-            <w:r>
-              <w:rPr>
-                <w:rFonts w:ascii="Times New Roman" w:hAnsi="Times New Roman" w:cs="Times New Roman"/>
-                <w:lang w:val="en-US"/>
-              </w:rPr>
-              <w:t>Expected results</w:t>
-            </w:r>
-          </w:p>
-        </w:tc>
-        <w:tc>
-          <w:tcPr>
-            <w:tcW w:w="1701" w:type="dxa"/>
-            <w:gridSpan w:val="2"/>
-          </w:tcPr>
-          <w:p>
-            <w:pPr>
-              <w:spacing w:line="480" w:lineRule="auto"/>
-              <w:rPr>
-                <w:rFonts w:ascii="Times New Roman" w:hAnsi="Times New Roman" w:cs="Times New Roman"/>
-                <w:lang w:val="en-US"/>
-              </w:rPr>
-            </w:pPr>
-            <w:r>
-              <w:rPr>
-                <w:rFonts w:ascii="Times New Roman" w:hAnsi="Times New Roman" w:cs="Times New Roman"/>
-                <w:lang w:val="en-US"/>
-              </w:rPr>
-              <w:t>Test Results</w:t>
-            </w:r>
-          </w:p>
-          <w:p>
-            <w:pPr>
-              <w:spacing w:line="480" w:lineRule="auto"/>
-              <w:rPr>
-                <w:rFonts w:ascii="Times New Roman" w:hAnsi="Times New Roman" w:cs="Times New Roman"/>
-                <w:lang w:val="en-US"/>
-              </w:rPr>
-            </w:pPr>
-            <w:r>
-              <w:rPr>
-                <w:rFonts w:ascii="Times New Roman" w:hAnsi="Times New Roman" w:cs="Times New Roman"/>
-                <w:lang w:val="en-US"/>
-              </w:rPr>
-              <w:t>Accept  |  Reject</w:t>
-            </w:r>
-          </w:p>
-        </w:tc>
-        <w:tc>
-          <w:tcPr>
-            <w:tcW w:w="2207" w:type="dxa"/>
-          </w:tcPr>
-          <w:p>
-            <w:pPr>
-              <w:spacing w:line="480" w:lineRule="auto"/>
-              <w:rPr>
-                <w:rFonts w:ascii="Times New Roman" w:hAnsi="Times New Roman" w:cs="Times New Roman"/>
-                <w:lang w:val="en-US"/>
-              </w:rPr>
-            </w:pPr>
-            <w:r>
-              <w:rPr>
-                <w:rFonts w:ascii="Times New Roman" w:hAnsi="Times New Roman" w:cs="Times New Roman"/>
-                <w:lang w:val="en-US"/>
-              </w:rPr>
-              <w:t>Comment</w:t>
-            </w:r>
-          </w:p>
-        </w:tc>
-      </w:tr>
-      <w:tr>
-        <w:tc>
-          <w:tcPr>
-            <w:tcW w:w="937" w:type="dxa"/>
-          </w:tcPr>
-          <w:p>
-            <w:pPr>
-              <w:spacing w:line="480" w:lineRule="auto"/>
-              <w:rPr>
-                <w:rFonts w:ascii="Times New Roman" w:hAnsi="Times New Roman" w:cs="Times New Roman"/>
-                <w:lang w:val="en-US"/>
-              </w:rPr>
-            </w:pPr>
-            <w:r>
-              <w:rPr>
-                <w:rFonts w:ascii="Times New Roman" w:hAnsi="Times New Roman" w:cs="Times New Roman"/>
-                <w:lang w:val="en-US"/>
-              </w:rPr>
-              <w:t>1</w:t>
-            </w:r>
-          </w:p>
-        </w:tc>
-        <w:tc>
-          <w:tcPr>
-            <w:tcW w:w="1701" w:type="dxa"/>
-          </w:tcPr>
-          <w:p>
-            <w:pPr>
-              <w:spacing w:line="480" w:lineRule="auto"/>
-              <w:rPr>
-                <w:rFonts w:ascii="Times New Roman" w:hAnsi="Times New Roman" w:cs="Times New Roman"/>
-                <w:lang w:val="en-US"/>
-              </w:rPr>
-            </w:pPr>
-            <w:r>
-              <w:rPr>
-                <w:rFonts w:ascii="Times New Roman" w:hAnsi="Times New Roman" w:cs="Times New Roman"/>
-                <w:lang w:val="en-US"/>
-              </w:rPr>
-              <w:t>The system must establish a connection</w:t>
-            </w:r>
-          </w:p>
-        </w:tc>
-        <w:tc>
-          <w:tcPr>
-            <w:tcW w:w="851" w:type="dxa"/>
-          </w:tcPr>
-          <w:p>
-            <w:pPr>
-              <w:spacing w:line="480" w:lineRule="auto"/>
-              <w:rPr>
-                <w:rFonts w:ascii="Times New Roman" w:hAnsi="Times New Roman" w:cs="Times New Roman"/>
-                <w:lang w:val="en-US"/>
-              </w:rPr>
-            </w:pPr>
-            <w:r>
-              <w:rPr>
-                <w:rFonts w:ascii="Times New Roman" w:hAnsi="Times New Roman" w:cs="Times New Roman"/>
-                <w:lang w:val="en-US"/>
-              </w:rPr>
-              <w:t>Yes</w:t>
-            </w:r>
-          </w:p>
-        </w:tc>
-        <w:tc>
-          <w:tcPr>
-            <w:tcW w:w="850" w:type="dxa"/>
-          </w:tcPr>
-          <w:p>
-            <w:pPr>
-              <w:spacing w:line="480" w:lineRule="auto"/>
-              <w:rPr>
-                <w:rFonts w:ascii="Times New Roman" w:hAnsi="Times New Roman" w:cs="Times New Roman"/>
-                <w:lang w:val="en-US"/>
-              </w:rPr>
-            </w:pPr>
-          </w:p>
-        </w:tc>
-        <w:tc>
-          <w:tcPr>
-            <w:tcW w:w="3119" w:type="dxa"/>
-          </w:tcPr>
-          <w:p>
-            <w:pPr>
-              <w:spacing w:line="480" w:lineRule="auto"/>
-              <w:rPr>
-                <w:rFonts w:ascii="Times New Roman" w:hAnsi="Times New Roman" w:cs="Times New Roman"/>
-                <w:lang w:val="en-US"/>
-              </w:rPr>
-            </w:pPr>
-            <w:r>
-              <w:rPr>
-                <w:rFonts w:ascii="Times New Roman" w:hAnsi="Times New Roman" w:cs="Times New Roman"/>
-                <w:lang w:val="en-US"/>
-              </w:rPr>
-              <w:t>The website is started and the connection between the BE and FE is established properly.</w:t>
-            </w:r>
-          </w:p>
-        </w:tc>
-        <w:tc>
-          <w:tcPr>
-            <w:tcW w:w="850" w:type="dxa"/>
-          </w:tcPr>
-          <w:p>
-            <w:pPr>
-              <w:spacing w:line="480" w:lineRule="auto"/>
-              <w:rPr>
-                <w:rFonts w:ascii="Times New Roman" w:hAnsi="Times New Roman" w:cs="Times New Roman"/>
-                <w:lang w:val="en-US"/>
-              </w:rPr>
-            </w:pPr>
-            <w:r>
-              <w:rPr>
-                <w:rFonts w:ascii="Times New Roman" w:hAnsi="Times New Roman" w:cs="Times New Roman"/>
-                <w:lang w:val="en-US"/>
-              </w:rPr>
-              <w:t>Accept</w:t>
-            </w:r>
-          </w:p>
-        </w:tc>
-        <w:tc>
-          <w:tcPr>
-            <w:tcW w:w="851" w:type="dxa"/>
-          </w:tcPr>
-          <w:p>
-            <w:pPr>
-              <w:spacing w:line="480" w:lineRule="auto"/>
-              <w:rPr>
-                <w:rFonts w:ascii="Times New Roman" w:hAnsi="Times New Roman" w:cs="Times New Roman"/>
-                <w:lang w:val="en-US"/>
-              </w:rPr>
-            </w:pPr>
-          </w:p>
-        </w:tc>
-        <w:tc>
-          <w:tcPr>
-            <w:tcW w:w="2207" w:type="dxa"/>
-          </w:tcPr>
-          <w:p>
-            <w:pPr>
-              <w:spacing w:line="480" w:lineRule="auto"/>
-              <w:rPr>
-                <w:rFonts w:ascii="Times New Roman" w:hAnsi="Times New Roman" w:cs="Times New Roman"/>
-                <w:lang w:val="en-US"/>
-              </w:rPr>
-            </w:pPr>
-            <w:r>
-              <w:rPr>
-                <w:rFonts w:ascii="Times New Roman" w:hAnsi="Times New Roman" w:cs="Times New Roman"/>
-                <w:lang w:val="en-US"/>
-              </w:rPr>
-              <w:t>The project will not run into production until this is criteria is met.</w:t>
-            </w:r>
-          </w:p>
-        </w:tc>
-      </w:tr>
-      <w:tr>
-        <w:tc>
-          <w:tcPr>
-            <w:tcW w:w="937" w:type="dxa"/>
-          </w:tcPr>
-          <w:p>
-            <w:pPr>
-              <w:spacing w:line="480" w:lineRule="auto"/>
-              <w:rPr>
-                <w:rFonts w:ascii="Times New Roman" w:hAnsi="Times New Roman" w:cs="Times New Roman"/>
-                <w:lang w:val="en-US"/>
-              </w:rPr>
-            </w:pPr>
-            <w:r>
-              <w:rPr>
-                <w:rFonts w:ascii="Times New Roman" w:hAnsi="Times New Roman" w:cs="Times New Roman"/>
-                <w:lang w:val="en-US"/>
-              </w:rPr>
-              <w:t>2</w:t>
-            </w:r>
-          </w:p>
-        </w:tc>
-        <w:tc>
-          <w:tcPr>
-            <w:tcW w:w="1701" w:type="dxa"/>
-          </w:tcPr>
-          <w:p>
-            <w:pPr>
-              <w:spacing w:line="480" w:lineRule="auto"/>
-              <w:rPr>
-                <w:rFonts w:ascii="Times New Roman" w:hAnsi="Times New Roman" w:cs="Times New Roman"/>
-                <w:lang w:val="en-US"/>
-              </w:rPr>
-            </w:pPr>
-            <w:r>
-              <w:rPr>
-                <w:rFonts w:ascii="Times New Roman" w:hAnsi="Times New Roman" w:cs="Times New Roman"/>
-                <w:lang w:val="en-US"/>
-              </w:rPr>
-              <w:t>The user must be able to login without any difficulty and errors</w:t>
-            </w:r>
-          </w:p>
-        </w:tc>
-        <w:tc>
-          <w:tcPr>
-            <w:tcW w:w="851" w:type="dxa"/>
-          </w:tcPr>
-          <w:p>
-            <w:pPr>
-              <w:spacing w:line="480" w:lineRule="auto"/>
-              <w:rPr>
-                <w:rFonts w:ascii="Times New Roman" w:hAnsi="Times New Roman" w:cs="Times New Roman"/>
-                <w:lang w:val="en-US"/>
-              </w:rPr>
-            </w:pPr>
-            <w:r>
-              <w:rPr>
-                <w:rFonts w:ascii="Times New Roman" w:hAnsi="Times New Roman" w:cs="Times New Roman"/>
-                <w:lang w:val="en-US"/>
-              </w:rPr>
-              <w:t>Yes</w:t>
-            </w:r>
-          </w:p>
-        </w:tc>
-        <w:tc>
-          <w:tcPr>
-            <w:tcW w:w="850" w:type="dxa"/>
-          </w:tcPr>
-          <w:p>
-            <w:pPr>
-              <w:spacing w:line="480" w:lineRule="auto"/>
-              <w:rPr>
-                <w:rFonts w:ascii="Times New Roman" w:hAnsi="Times New Roman" w:cs="Times New Roman"/>
-                <w:lang w:val="en-US"/>
-              </w:rPr>
-            </w:pPr>
-          </w:p>
-        </w:tc>
-        <w:tc>
-          <w:tcPr>
-            <w:tcW w:w="3119" w:type="dxa"/>
-          </w:tcPr>
-          <w:p>
-            <w:pPr>
-              <w:spacing w:line="480" w:lineRule="auto"/>
-              <w:rPr>
-                <w:rFonts w:ascii="Times New Roman" w:hAnsi="Times New Roman" w:cs="Times New Roman"/>
-                <w:lang w:val="en-US"/>
-              </w:rPr>
-            </w:pPr>
-          </w:p>
-        </w:tc>
-        <w:tc>
-          <w:tcPr>
-            <w:tcW w:w="850" w:type="dxa"/>
-          </w:tcPr>
-          <w:p>
-            <w:pPr>
-              <w:spacing w:line="480" w:lineRule="auto"/>
-              <w:rPr>
-                <w:rFonts w:ascii="Times New Roman" w:hAnsi="Times New Roman" w:cs="Times New Roman"/>
-                <w:lang w:val="en-US"/>
-              </w:rPr>
-            </w:pPr>
-            <w:r>
-              <w:rPr>
-                <w:rFonts w:ascii="Times New Roman" w:hAnsi="Times New Roman" w:cs="Times New Roman"/>
-                <w:lang w:val="en-US"/>
-              </w:rPr>
-              <w:t>Accept</w:t>
-            </w:r>
-          </w:p>
-        </w:tc>
-        <w:tc>
-          <w:tcPr>
-            <w:tcW w:w="851" w:type="dxa"/>
-          </w:tcPr>
-          <w:p>
-            <w:pPr>
-              <w:spacing w:line="480" w:lineRule="auto"/>
-              <w:rPr>
-                <w:rFonts w:ascii="Times New Roman" w:hAnsi="Times New Roman" w:cs="Times New Roman"/>
-                <w:lang w:val="en-US"/>
-              </w:rPr>
-            </w:pPr>
-          </w:p>
-        </w:tc>
-        <w:tc>
-          <w:tcPr>
-            <w:tcW w:w="2207" w:type="dxa"/>
-          </w:tcPr>
-          <w:p>
-            <w:pPr>
-              <w:spacing w:line="480" w:lineRule="auto"/>
-              <w:rPr>
-                <w:rFonts w:ascii="Times New Roman" w:hAnsi="Times New Roman" w:cs="Times New Roman"/>
-                <w:lang w:val="en-US"/>
-              </w:rPr>
-            </w:pPr>
-            <w:r>
-              <w:rPr>
-                <w:rFonts w:ascii="Times New Roman" w:hAnsi="Times New Roman" w:cs="Times New Roman"/>
-                <w:lang w:val="en-US"/>
-              </w:rPr>
-              <w:t>The project will not run into production until this is criteria is met</w:t>
-            </w:r>
-          </w:p>
-        </w:tc>
-      </w:tr>
-      <w:tr>
-        <w:tc>
-          <w:tcPr>
-            <w:tcW w:w="937" w:type="dxa"/>
-          </w:tcPr>
-          <w:p>
-            <w:pPr>
-              <w:spacing w:line="480" w:lineRule="auto"/>
-              <w:rPr>
-                <w:rFonts w:ascii="Times New Roman" w:hAnsi="Times New Roman" w:cs="Times New Roman"/>
-                <w:lang w:val="en-US"/>
-              </w:rPr>
-            </w:pPr>
-            <w:r>
-              <w:rPr>
-                <w:rFonts w:ascii="Times New Roman" w:hAnsi="Times New Roman" w:cs="Times New Roman"/>
-                <w:lang w:val="en-US"/>
-              </w:rPr>
-              <w:t>3</w:t>
-            </w:r>
-          </w:p>
-        </w:tc>
-        <w:tc>
-          <w:tcPr>
-            <w:tcW w:w="1701" w:type="dxa"/>
-          </w:tcPr>
-          <w:p>
-            <w:pPr>
-              <w:spacing w:line="480" w:lineRule="auto"/>
-              <w:rPr>
-                <w:rFonts w:ascii="Times New Roman" w:hAnsi="Times New Roman" w:cs="Times New Roman"/>
-                <w:lang w:val="en-US"/>
-              </w:rPr>
-            </w:pPr>
-            <w:r>
-              <w:rPr>
-                <w:rFonts w:ascii="Times New Roman" w:hAnsi="Times New Roman" w:cs="Times New Roman"/>
-                <w:lang w:val="en-US"/>
-              </w:rPr>
-              <w:t>The admin must be able to do all of the service functionalities</w:t>
-            </w:r>
-          </w:p>
-        </w:tc>
-        <w:tc>
-          <w:tcPr>
-            <w:tcW w:w="851" w:type="dxa"/>
-          </w:tcPr>
-          <w:p>
-            <w:pPr>
-              <w:spacing w:line="480" w:lineRule="auto"/>
-              <w:rPr>
-                <w:rFonts w:ascii="Times New Roman" w:hAnsi="Times New Roman" w:cs="Times New Roman"/>
-                <w:lang w:val="en-US"/>
-              </w:rPr>
-            </w:pPr>
-            <w:r>
-              <w:rPr>
-                <w:rFonts w:ascii="Times New Roman" w:hAnsi="Times New Roman" w:cs="Times New Roman"/>
-                <w:lang w:val="en-US"/>
-              </w:rPr>
-              <w:t>Yes</w:t>
-            </w:r>
-          </w:p>
-        </w:tc>
-        <w:tc>
-          <w:tcPr>
-            <w:tcW w:w="850" w:type="dxa"/>
-          </w:tcPr>
-          <w:p>
-            <w:pPr>
-              <w:spacing w:line="480" w:lineRule="auto"/>
-              <w:rPr>
-                <w:rFonts w:ascii="Times New Roman" w:hAnsi="Times New Roman" w:cs="Times New Roman"/>
-                <w:lang w:val="en-US"/>
-              </w:rPr>
-            </w:pPr>
-          </w:p>
-        </w:tc>
-        <w:tc>
-          <w:tcPr>
-            <w:tcW w:w="3119" w:type="dxa"/>
-          </w:tcPr>
-          <w:p>
-            <w:pPr>
-              <w:spacing w:line="480" w:lineRule="auto"/>
-              <w:rPr>
-                <w:rFonts w:ascii="Times New Roman" w:hAnsi="Times New Roman" w:cs="Times New Roman"/>
-                <w:lang w:val="en-US"/>
-              </w:rPr>
-            </w:pPr>
-            <w:r>
-              <w:rPr>
-                <w:rFonts w:ascii="Times New Roman" w:hAnsi="Times New Roman" w:cs="Times New Roman"/>
-                <w:lang w:val="en-US"/>
-              </w:rPr>
-              <w:t>The admin must be able to do the CRUD functions without any error occurring.</w:t>
-            </w:r>
-          </w:p>
-        </w:tc>
-        <w:tc>
-          <w:tcPr>
-            <w:tcW w:w="850" w:type="dxa"/>
-          </w:tcPr>
-          <w:p>
-            <w:pPr>
-              <w:spacing w:line="480" w:lineRule="auto"/>
-              <w:rPr>
-                <w:rFonts w:ascii="Times New Roman" w:hAnsi="Times New Roman" w:cs="Times New Roman"/>
-                <w:lang w:val="en-US"/>
-              </w:rPr>
-            </w:pPr>
-            <w:r>
-              <w:rPr>
-                <w:rFonts w:ascii="Times New Roman" w:hAnsi="Times New Roman" w:cs="Times New Roman"/>
-                <w:lang w:val="en-US"/>
-              </w:rPr>
-              <w:t>Accept</w:t>
-            </w:r>
-          </w:p>
-        </w:tc>
-        <w:tc>
-          <w:tcPr>
-            <w:tcW w:w="851" w:type="dxa"/>
-          </w:tcPr>
-          <w:p>
-            <w:pPr>
-              <w:spacing w:line="480" w:lineRule="auto"/>
-              <w:rPr>
-                <w:rFonts w:ascii="Times New Roman" w:hAnsi="Times New Roman" w:cs="Times New Roman"/>
-                <w:lang w:val="en-US"/>
-              </w:rPr>
-            </w:pPr>
-          </w:p>
-        </w:tc>
-        <w:tc>
-          <w:tcPr>
-            <w:tcW w:w="2207" w:type="dxa"/>
-          </w:tcPr>
-          <w:p>
-            <w:pPr>
-              <w:spacing w:line="480" w:lineRule="auto"/>
-              <w:rPr>
-                <w:rFonts w:ascii="Times New Roman" w:hAnsi="Times New Roman" w:cs="Times New Roman"/>
-                <w:lang w:val="en-US"/>
-              </w:rPr>
-            </w:pPr>
-            <w:r>
-              <w:rPr>
-                <w:rFonts w:ascii="Times New Roman" w:hAnsi="Times New Roman" w:cs="Times New Roman"/>
-                <w:lang w:val="en-US"/>
-              </w:rPr>
-              <w:t>This requirement is met, however, there is one CRUD function (for products) that needs to be improved in the FE</w:t>
-            </w:r>
-          </w:p>
-        </w:tc>
-      </w:tr>
-    </w:tbl>
-    <w:p>
-      <w:pPr>
-        <w:spacing w:line="480" w:lineRule="auto"/>
-        <w:rPr>
-          <w:rFonts w:ascii="Times New Roman" w:hAnsi="Times New Roman" w:cs="Times New Roman"/>
-          <w:lang w:val="en-US"/>
-        </w:rPr>
-      </w:pPr>
-      <w:r>
-        <w:rPr>
-          <w:rFonts w:ascii="Times New Roman" w:hAnsi="Times New Roman" w:cs="Times New Roman"/>
-          <w:lang w:val="en-US"/>
-        </w:rPr>
-        <w:t xml:space="preserve">Frontend (FE): In the FE, for which I am using React JS, I used cypress to check if everything works properly. </w:t>
-      </w:r>
-      <w:r>
-        <w:rPr>
-          <w:rFonts w:ascii="Times New Roman" w:hAnsi="Times New Roman" w:cs="Times New Roman"/>
-          <w:lang w:val="en-US"/>
-        </w:rPr>
-        <w:t>There is a “home-spec” file, where I store all of the cypress tests. This file needs to be run and then, I can see if the tests are successful or not. First of all, I created a test for the connection with the link and if can be visited. Then, tests for the elements, such as buttons and inputs, were made and in the end, the registration and the login were tested.</w:t>
-      </w:r>
-    </w:p>
-    <w:p>
-      <w:pPr>
-        <w:spacing w:line="480" w:lineRule="auto"/>
-        <w:rPr>
-          <w:rFonts w:ascii="Times New Roman" w:hAnsi="Times New Roman" w:cs="Times New Roman"/>
-          <w:lang w:val="en-US"/>
-        </w:rPr>
-      </w:pPr>
-    </w:p>
-    <w:p>
-      <w:pPr>
-        <w:spacing w:line="480" w:lineRule="auto"/>
-        <w:rPr>
-          <w:rFonts w:ascii="Times New Roman" w:hAnsi="Times New Roman" w:cs="Times New Roman"/>
-          <w:lang w:val="en-US"/>
+          <w:lang w:val="en-US"/>
+        </w:rPr>
+      </w:pPr>
+    </w:p>
+    <w:p/>
+    <w:p/>
+    <w:p/>
+    <w:p>
+      <w:pPr>
+        <w:spacing w:line="480" w:lineRule="auto"/>
+        <w:rPr>
+          <w:rFonts w:ascii="Times New Roman" w:hAnsi="Times New Roman" w:cs="Times New Roman"/>
         </w:rPr>
       </w:pPr>
     </w:p>

</xml_diff>